<commit_message>
changed name in doc
</commit_message>
<xml_diff>
--- a/Documentation/Report_Computational Intelligence_GroupT1-1_Masters course IT.docx
+++ b/Documentation/Report_Computational Intelligence_GroupT1-1_Masters course IT.docx
@@ -97,12 +97,14 @@
           <w:color w:val="FF0000"/>
           <w:sz w:val="18"/>
           <w:szCs w:val="18"/>
+          <w:lang w:val="fr-FR"/>
         </w:rPr>
       </w:pPr>
       <w:r>
         <w:rPr>
           <w:sz w:val="18"/>
           <w:szCs w:val="18"/>
+          <w:lang w:val="fr-FR"/>
         </w:rPr>
         <w:t xml:space="preserve">Phan Bao Viet, Nguyen: </w:t>
       </w:r>
@@ -111,6 +113,7 @@
           <w:color w:val="FF0000"/>
           <w:sz w:val="18"/>
           <w:szCs w:val="18"/>
+          <w:lang w:val="fr-FR"/>
         </w:rPr>
         <w:t>email</w:t>
       </w:r>
@@ -120,18 +123,38 @@
         <w:pStyle w:val="Author"/>
         <w:spacing w:before="100" w:beforeAutospacing="1"/>
         <w:rPr>
-          <w:color w:val="FF0000"/>
+          <w:color w:val="000000"/>
           <w:sz w:val="18"/>
           <w:szCs w:val="18"/>
-        </w:rPr>
-      </w:pPr>
-      <w:r>
-        <w:rPr>
-          <w:color w:val="FF0000"/>
+          <w:lang w:val="fr-FR"/>
+        </w:rPr>
+      </w:pPr>
+      <w:r>
+        <w:rPr>
+          <w:color w:val="000000"/>
           <w:sz w:val="18"/>
           <w:szCs w:val="18"/>
-        </w:rPr>
-        <w:t>Kazi: email</w:t>
+          <w:lang w:val="fr-FR"/>
+        </w:rPr>
+        <w:t>Riyad-Ul-Islam</w:t>
+      </w:r>
+      <w:r>
+        <w:rPr>
+          <w:color w:val="000000"/>
+          <w:sz w:val="18"/>
+          <w:szCs w:val="18"/>
+          <w:lang w:val="fr-FR"/>
+        </w:rPr>
+        <w:t xml:space="preserve">: </w:t>
+      </w:r>
+      <w:r>
+        <w:rPr>
+          <w:color w:val="000000"/>
+          <w:sz w:val="18"/>
+          <w:szCs w:val="18"/>
+          <w:lang w:val="fr-FR"/>
+        </w:rPr>
+        <w:t>riyad-ul.islam@stud.fra-uas.de</w:t>
       </w:r>
     </w:p>
     <w:p>
@@ -857,11 +880,20 @@
         <w:p>
           <w:pPr>
             <w:pStyle w:val="Header"/>
+            <w:rPr>
+              <w:lang w:val="fr-FR"/>
+            </w:rPr>
           </w:pPr>
           <w:r>
+            <w:rPr>
+              <w:lang w:val="fr-FR"/>
+            </w:rPr>
             <w:t xml:space="preserve">Information Technology Course Module </w:t>
           </w:r>
           <w:r>
+            <w:rPr>
+              <w:lang w:val="fr-FR"/>
+            </w:rPr>
             <w:t>Computational Intelligence</w:t>
           </w:r>
         </w:p>
@@ -918,7 +950,7 @@
                 <v:path o:extrusionok="f" gradientshapeok="t" o:connecttype="rect"/>
                 <o:lock v:ext="edit" aspectratio="t"/>
               </v:shapetype>
-              <v:shape id="Grafik 4" o:spid="_x0000_i1025" type="#_x0000_t75" style="width:96pt;height:48.9pt;visibility:visible">
+              <v:shape id="Grafik 4" o:spid="_x0000_i1025" type="#_x0000_t75" style="width:96pt;height:49.2pt;visibility:visible">
                 <v:imagedata r:id="rId1" o:title=""/>
               </v:shape>
             </w:pict>
@@ -2869,7 +2901,7 @@
     <w:rPrDefault>
       <w:rPr>
         <w:rFonts w:ascii="Times New Roman" w:eastAsia="SimSun" w:hAnsi="Times New Roman" w:cs="Times New Roman"/>
-        <w:lang w:val="en-US" w:eastAsia="en-US" w:bidi="ar-SA"/>
+        <w:lang w:val="en-DE" w:eastAsia="en-DE" w:bidi="ar-SA"/>
       </w:rPr>
     </w:rPrDefault>
     <w:pPrDefault/>
@@ -3166,6 +3198,9 @@
     <w:pPr>
       <w:jc w:val="center"/>
     </w:pPr>
+    <w:rPr>
+      <w:lang w:val="en-US" w:eastAsia="en-US"/>
+    </w:rPr>
   </w:style>
   <w:style w:type="paragraph" w:styleId="Heading1">
     <w:name w:val="heading 1"/>
@@ -3324,6 +3359,7 @@
       <w:bCs/>
       <w:sz w:val="18"/>
       <w:szCs w:val="18"/>
+      <w:lang w:val="en-US" w:eastAsia="en-US"/>
     </w:rPr>
   </w:style>
   <w:style w:type="paragraph" w:customStyle="1" w:styleId="Affiliation">
@@ -3331,6 +3367,9 @@
     <w:pPr>
       <w:jc w:val="center"/>
     </w:pPr>
+    <w:rPr>
+      <w:lang w:val="en-US" w:eastAsia="en-US"/>
+    </w:rPr>
   </w:style>
   <w:style w:type="paragraph" w:customStyle="1" w:styleId="Author">
     <w:name w:val="Author"/>
@@ -3342,6 +3381,7 @@
       <w:noProof/>
       <w:sz w:val="22"/>
       <w:szCs w:val="22"/>
+      <w:lang w:val="en-US" w:eastAsia="en-US"/>
     </w:rPr>
   </w:style>
   <w:style w:type="paragraph" w:styleId="BodyText">
@@ -3414,6 +3454,7 @@
       <w:noProof/>
       <w:sz w:val="16"/>
       <w:szCs w:val="16"/>
+      <w:lang w:val="en-US" w:eastAsia="en-US"/>
     </w:rPr>
   </w:style>
   <w:style w:type="paragraph" w:customStyle="1" w:styleId="footnote">
@@ -3428,6 +3469,7 @@
     <w:rPr>
       <w:sz w:val="16"/>
       <w:szCs w:val="16"/>
+      <w:lang w:val="en-US" w:eastAsia="en-US"/>
     </w:rPr>
   </w:style>
   <w:style w:type="paragraph" w:customStyle="1" w:styleId="papersubtitle">
@@ -3441,6 +3483,7 @@
       <w:noProof/>
       <w:sz w:val="28"/>
       <w:szCs w:val="28"/>
+      <w:lang w:val="en-US" w:eastAsia="en-US"/>
     </w:rPr>
   </w:style>
   <w:style w:type="paragraph" w:customStyle="1" w:styleId="papertitle">
@@ -3454,6 +3497,7 @@
       <w:noProof/>
       <w:sz w:val="48"/>
       <w:szCs w:val="48"/>
+      <w:lang w:val="en-US" w:eastAsia="en-US"/>
     </w:rPr>
   </w:style>
   <w:style w:type="paragraph" w:customStyle="1" w:styleId="references">
@@ -3470,6 +3514,7 @@
       <w:noProof/>
       <w:sz w:val="16"/>
       <w:szCs w:val="16"/>
+      <w:lang w:val="en-US" w:eastAsia="en-US"/>
     </w:rPr>
   </w:style>
   <w:style w:type="paragraph" w:customStyle="1" w:styleId="sponsors">
@@ -3484,6 +3529,7 @@
     <w:rPr>
       <w:sz w:val="16"/>
       <w:szCs w:val="16"/>
+      <w:lang w:val="en-US" w:eastAsia="en-US"/>
     </w:rPr>
   </w:style>
   <w:style w:type="paragraph" w:customStyle="1" w:styleId="tablecolhead">
@@ -3515,6 +3561,7 @@
       <w:noProof/>
       <w:sz w:val="16"/>
       <w:szCs w:val="16"/>
+      <w:lang w:val="en-US" w:eastAsia="en-US"/>
     </w:rPr>
   </w:style>
   <w:style w:type="paragraph" w:customStyle="1" w:styleId="tablefootnote">
@@ -3531,6 +3578,7 @@
     <w:rPr>
       <w:sz w:val="12"/>
       <w:szCs w:val="12"/>
+      <w:lang w:val="en-US" w:eastAsia="en-US"/>
     </w:rPr>
   </w:style>
   <w:style w:type="paragraph" w:customStyle="1" w:styleId="tablehead">
@@ -3547,6 +3595,7 @@
       <w:noProof/>
       <w:sz w:val="16"/>
       <w:szCs w:val="16"/>
+      <w:lang w:val="en-US" w:eastAsia="en-US"/>
     </w:rPr>
   </w:style>
   <w:style w:type="paragraph" w:customStyle="1" w:styleId="Keywords">

</xml_diff>

<commit_message>
Adding role for parts
</commit_message>
<xml_diff>
--- a/Documentation/Report_Computational Intelligence_GroupT1-1_Masters course IT.docx
+++ b/Documentation/Report_Computational Intelligence_GroupT1-1_Masters course IT.docx
@@ -491,6 +491,11 @@
       </w:r>
     </w:p>
     <w:p>
+      <w:r>
+        <w:t>(Viet Nguyen)</w:t>
+      </w:r>
+    </w:p>
+    <w:p>
       <w:pPr>
         <w:pStyle w:val="Heading1"/>
       </w:pPr>
@@ -515,6 +520,19 @@
       </w:r>
     </w:p>
     <w:p>
+      <w:r>
+        <w:t>(</w:t>
+      </w:r>
+      <w:proofErr w:type="spellStart"/>
+      <w:r>
+        <w:t>Toan</w:t>
+      </w:r>
+      <w:proofErr w:type="spellEnd"/>
+      <w:r>
+        <w:t xml:space="preserve"> Truong)</w:t>
+      </w:r>
+    </w:p>
+    <w:p>
       <w:pPr>
         <w:pStyle w:val="Heading2"/>
       </w:pPr>
@@ -523,18 +541,33 @@
       </w:r>
     </w:p>
     <w:p>
+      <w:r>
+        <w:t>(</w:t>
+      </w:r>
+      <w:proofErr w:type="spellStart"/>
+      <w:r>
+        <w:t>Toan</w:t>
+      </w:r>
+      <w:proofErr w:type="spellEnd"/>
+      <w:r>
+        <w:t xml:space="preserve"> Truong)</w:t>
+      </w:r>
+    </w:p>
+    <w:p/>
+    <w:p>
       <w:pPr>
         <w:pStyle w:val="Heading2"/>
-        <w:rPr>
-          <w:rStyle w:val="fontstyle01"/>
-          <w:color w:val="auto"/>
-        </w:rPr>
       </w:pPr>
       <w:r>
         <w:t>Graphical User Interface</w:t>
       </w:r>
     </w:p>
     <w:p>
+      <w:r>
+        <w:t>(Hai Pham)</w:t>
+      </w:r>
+    </w:p>
+    <w:p>
       <w:pPr>
         <w:pStyle w:val="Heading1"/>
       </w:pPr>
@@ -551,6 +584,11 @@
       </w:r>
     </w:p>
     <w:p>
+      <w:r>
+        <w:t>(Riyad)</w:t>
+      </w:r>
+    </w:p>
+    <w:p>
       <w:pPr>
         <w:pStyle w:val="Heading2"/>
       </w:pPr>
@@ -559,6 +597,11 @@
       </w:r>
     </w:p>
     <w:p>
+      <w:r>
+        <w:t>(Riyad)</w:t>
+      </w:r>
+    </w:p>
+    <w:p>
       <w:pPr>
         <w:pStyle w:val="Heading1"/>
       </w:pPr>
@@ -575,9 +618,17 @@
       </w:r>
     </w:p>
     <w:p>
-      <w:pPr>
-        <w:jc w:val="both"/>
-      </w:pPr>
+      <w:r>
+        <w:t>(</w:t>
+      </w:r>
+      <w:proofErr w:type="spellStart"/>
+      <w:r>
+        <w:t>Toan</w:t>
+      </w:r>
+      <w:proofErr w:type="spellEnd"/>
+      <w:r>
+        <w:t xml:space="preserve"> Truong)</w:t>
+      </w:r>
     </w:p>
     <w:p>
       <w:pPr>

</xml_diff>

<commit_message>
write a some lines in report just for fun
</commit_message>
<xml_diff>
--- a/Documentation/Report_Computational Intelligence_GroupT1-1_Masters course IT.docx
+++ b/Documentation/Report_Computational Intelligence_GroupT1-1_Masters course IT.docx
@@ -521,15 +521,193 @@
     </w:p>
     <w:p>
       <w:r>
-        <w:t>(</w:t>
+        <w:t>(Toan Truong)</w:t>
+      </w:r>
+    </w:p>
+    <w:p>
+      <w:pPr>
+        <w:pStyle w:val="Heading2"/>
+      </w:pPr>
+      <w:r>
+        <w:t>Convolutional Neural Network configuration</w:t>
+      </w:r>
+    </w:p>
+    <w:p>
+      <w:r>
+        <w:t>(Toan Truong)</w:t>
+      </w:r>
+    </w:p>
+    <w:p/>
+    <w:p>
+      <w:pPr>
+        <w:pStyle w:val="Heading2"/>
+      </w:pPr>
+      <w:r>
+        <w:t>Graphical User Interface</w:t>
+      </w:r>
+      <w:r>
+        <w:t xml:space="preserve"> GUI</w:t>
+      </w:r>
+    </w:p>
+    <w:p>
+      <w:r>
+        <w:t>(Hai Pham)</w:t>
+      </w:r>
+    </w:p>
+    <w:p>
+      <w:pPr>
+        <w:pStyle w:val="BodyText"/>
+        <w:rPr>
+          <w:lang w:val="en-US"/>
+        </w:rPr>
+      </w:pPr>
+      <w:r>
+        <w:rPr>
+          <w:lang w:val="en-US"/>
+        </w:rPr>
+        <w:t>A user-friendly GUI was created to implement the experiment of Gabor transform as well as CNN classifier.</w:t>
+      </w:r>
+      <w:r>
+        <w:rPr>
+          <w:lang w:val="en-US"/>
+        </w:rPr>
+        <w:t xml:space="preserve"> The app is named “</w:t>
       </w:r>
       <w:proofErr w:type="spellStart"/>
       <w:r>
-        <w:t>Toan</w:t>
+        <w:rPr>
+          <w:lang w:val="en-US"/>
+        </w:rPr>
+        <w:t>GUI.mlapp</w:t>
       </w:r>
       <w:proofErr w:type="spellEnd"/>
       <w:r>
-        <w:t xml:space="preserve"> Truong)</w:t>
+        <w:rPr>
+          <w:lang w:val="en-US"/>
+        </w:rPr>
+        <w:t xml:space="preserve">”. </w:t>
+      </w:r>
+      <w:r>
+        <w:rPr>
+          <w:lang w:val="en-US"/>
+        </w:rPr>
+        <w:t>The figure below shows the GUI of th</w:t>
+      </w:r>
+      <w:r>
+        <w:rPr>
+          <w:lang w:val="en-US"/>
+        </w:rPr>
+        <w:t>is</w:t>
+      </w:r>
+      <w:r>
+        <w:rPr>
+          <w:lang w:val="en-US"/>
+        </w:rPr>
+        <w:t xml:space="preserve"> project.</w:t>
+      </w:r>
+    </w:p>
+    <w:p>
+      <w:pPr>
+        <w:pStyle w:val="BodyText"/>
+        <w:rPr>
+          <w:color w:val="FF0000"/>
+          <w:lang w:val="en-US"/>
+        </w:rPr>
+      </w:pPr>
+      <w:r>
+        <w:rPr>
+          <w:color w:val="FF0000"/>
+        </w:rPr>
+        <w:t>[FIGURE OF GUI HERE</w:t>
+      </w:r>
+      <w:r>
+        <w:rPr>
+          <w:color w:val="FF0000"/>
+          <w:lang w:val="en-US"/>
+        </w:rPr>
+        <w:t>]</w:t>
+      </w:r>
+    </w:p>
+    <w:p>
+      <w:pPr>
+        <w:pStyle w:val="BodyText"/>
+        <w:rPr>
+          <w:lang w:val="en-US"/>
+        </w:rPr>
+      </w:pPr>
+      <w:r>
+        <w:rPr>
+          <w:lang w:val="en-US"/>
+        </w:rPr>
+        <w:t xml:space="preserve">Figure [NUMBER] shows the GUI is divided into three sections: </w:t>
+      </w:r>
+    </w:p>
+    <w:p>
+      <w:pPr>
+        <w:pStyle w:val="bulletlist"/>
+        <w:tabs>
+          <w:tab w:val="clear" w:pos="648"/>
+          <w:tab w:val="left" w:pos="288"/>
+        </w:tabs>
+        <w:ind w:left="576" w:hanging="288"/>
+      </w:pPr>
+      <w:r>
+        <w:rPr>
+          <w:lang w:val="en-US"/>
+        </w:rPr>
+        <w:t>The first section is located at the top left corner of the frame. This one is used for loading training data files and create spectrograms for each sample in the training data.</w:t>
+      </w:r>
+    </w:p>
+    <w:p>
+      <w:pPr>
+        <w:pStyle w:val="BodyText"/>
+        <w:rPr>
+          <w:color w:val="FF0000"/>
+        </w:rPr>
+      </w:pPr>
+    </w:p>
+    <w:p>
+      <w:pPr>
+        <w:pStyle w:val="BodyText"/>
+        <w:rPr>
+          <w:lang w:val="en-US"/>
+        </w:rPr>
+      </w:pPr>
+      <w:r>
+        <w:rPr>
+          <w:lang w:val="en-US"/>
+        </w:rPr>
+        <w:t xml:space="preserve">The following is a short manual instruction </w:t>
+      </w:r>
+      <w:proofErr w:type="gramStart"/>
+      <w:r>
+        <w:rPr>
+          <w:lang w:val="en-US"/>
+        </w:rPr>
+        <w:t>in order to</w:t>
+      </w:r>
+      <w:proofErr w:type="gramEnd"/>
+      <w:r>
+        <w:rPr>
+          <w:lang w:val="en-US"/>
+        </w:rPr>
+        <w:t xml:space="preserve"> run the GUI application:</w:t>
+      </w:r>
+    </w:p>
+    <w:p>
+      <w:pPr>
+        <w:pStyle w:val="BodyText"/>
+        <w:rPr>
+          <w:lang w:val="en-US"/>
+        </w:rPr>
+      </w:pPr>
+    </w:p>
+    <w:p>
+      <w:pPr>
+        <w:pStyle w:val="Heading1"/>
+      </w:pPr>
+      <w:r>
+        <w:t>Experiment</w:t>
       </w:r>
     </w:p>
     <w:p>
@@ -537,34 +715,25 @@
         <w:pStyle w:val="Heading2"/>
       </w:pPr>
       <w:r>
-        <w:t>Convolutional Neural Network configuration</w:t>
-      </w:r>
-    </w:p>
-    <w:p>
-      <w:r>
-        <w:t>(</w:t>
-      </w:r>
-      <w:proofErr w:type="spellStart"/>
-      <w:r>
-        <w:t>Toan</w:t>
-      </w:r>
-      <w:proofErr w:type="spellEnd"/>
-      <w:r>
-        <w:t xml:space="preserve"> Truong)</w:t>
-      </w:r>
-    </w:p>
-    <w:p/>
+        <w:t>Experiment’s result</w:t>
+      </w:r>
+    </w:p>
+    <w:p>
+      <w:r>
+        <w:t>(Riyad)</w:t>
+      </w:r>
+    </w:p>
     <w:p>
       <w:pPr>
         <w:pStyle w:val="Heading2"/>
       </w:pPr>
       <w:r>
-        <w:t>Graphical User Interface</w:t>
-      </w:r>
-    </w:p>
-    <w:p>
-      <w:r>
-        <w:t>(Hai Pham)</w:t>
+        <w:t>Result on Given Test data</w:t>
+      </w:r>
+    </w:p>
+    <w:p>
+      <w:r>
+        <w:t>(Riyad)</w:t>
       </w:r>
     </w:p>
     <w:p>
@@ -572,33 +741,7 @@
         <w:pStyle w:val="Heading1"/>
       </w:pPr>
       <w:r>
-        <w:t>Experiment</w:t>
-      </w:r>
-    </w:p>
-    <w:p>
-      <w:pPr>
-        <w:pStyle w:val="Heading2"/>
-      </w:pPr>
-      <w:r>
-        <w:t>Experiment’s result</w:t>
-      </w:r>
-    </w:p>
-    <w:p>
-      <w:r>
-        <w:t>(Riyad)</w:t>
-      </w:r>
-    </w:p>
-    <w:p>
-      <w:pPr>
-        <w:pStyle w:val="Heading2"/>
-      </w:pPr>
-      <w:r>
-        <w:t>Result on Given Test data</w:t>
-      </w:r>
-    </w:p>
-    <w:p>
-      <w:r>
-        <w:t>(Riyad)</w:t>
+        <w:t>Conclusion</w:t>
       </w:r>
     </w:p>
     <w:p>
@@ -606,28 +749,12 @@
         <w:pStyle w:val="Heading1"/>
       </w:pPr>
       <w:r>
-        <w:t>Conclusion</w:t>
-      </w:r>
-    </w:p>
-    <w:p>
-      <w:pPr>
-        <w:pStyle w:val="Heading1"/>
-      </w:pPr>
-      <w:r>
         <w:t>Further Development</w:t>
       </w:r>
     </w:p>
     <w:p>
       <w:r>
-        <w:t>(</w:t>
-      </w:r>
-      <w:proofErr w:type="spellStart"/>
-      <w:r>
-        <w:t>Toan</w:t>
-      </w:r>
-      <w:proofErr w:type="spellEnd"/>
-      <w:r>
-        <w:t xml:space="preserve"> Truong)</w:t>
+        <w:t>(Toan Truong)</w:t>
       </w:r>
     </w:p>
     <w:p>
@@ -800,7 +927,14 @@
         <w:sz w:val="16"/>
         <w:szCs w:val="16"/>
       </w:rPr>
-      <w:t>Frankfurt University of Applied Sciences 2019</w:t>
+      <w:t>Frankfurt University of Applied Sciences 20</w:t>
+    </w:r>
+    <w:r>
+      <w:rPr>
+        <w:sz w:val="16"/>
+        <w:szCs w:val="16"/>
+      </w:rPr>
+      <w:t>21</w:t>
     </w:r>
   </w:p>
 </w:ftr>
@@ -889,13 +1023,8 @@
             <w:pStyle w:val="Header"/>
           </w:pPr>
           <w:r>
-            <w:t xml:space="preserve">by Andreas </w:t>
+            <w:t>by Andreas Pech</w:t>
           </w:r>
-          <w:proofErr w:type="spellStart"/>
-          <w:r>
-            <w:t>Pech</w:t>
-          </w:r>
-          <w:proofErr w:type="spellEnd"/>
         </w:p>
         <w:p>
           <w:pPr>
@@ -2888,7 +3017,7 @@
     <w:rPrDefault>
       <w:rPr>
         <w:rFonts w:ascii="Times New Roman" w:eastAsia="SimSun" w:hAnsi="Times New Roman" w:cs="Times New Roman"/>
-        <w:lang w:val="en-DE" w:eastAsia="en-DE" w:bidi="ar-SA"/>
+        <w:lang w:val="en-US" w:eastAsia="en-US" w:bidi="ar-SA"/>
       </w:rPr>
     </w:rPrDefault>
     <w:pPrDefault/>
@@ -3185,9 +3314,6 @@
     <w:pPr>
       <w:jc w:val="center"/>
     </w:pPr>
-    <w:rPr>
-      <w:lang w:val="en-US" w:eastAsia="en-US"/>
-    </w:rPr>
   </w:style>
   <w:style w:type="paragraph" w:styleId="Heading1">
     <w:name w:val="heading 1"/>
@@ -3346,7 +3472,6 @@
       <w:bCs/>
       <w:sz w:val="18"/>
       <w:szCs w:val="18"/>
-      <w:lang w:val="en-US" w:eastAsia="en-US"/>
     </w:rPr>
   </w:style>
   <w:style w:type="paragraph" w:customStyle="1" w:styleId="Affiliation">
@@ -3354,9 +3479,6 @@
     <w:pPr>
       <w:jc w:val="center"/>
     </w:pPr>
-    <w:rPr>
-      <w:lang w:val="en-US" w:eastAsia="en-US"/>
-    </w:rPr>
   </w:style>
   <w:style w:type="paragraph" w:customStyle="1" w:styleId="Author">
     <w:name w:val="Author"/>
@@ -3368,7 +3490,6 @@
       <w:noProof/>
       <w:sz w:val="22"/>
       <w:szCs w:val="22"/>
-      <w:lang w:val="en-US" w:eastAsia="en-US"/>
     </w:rPr>
   </w:style>
   <w:style w:type="paragraph" w:styleId="BodyText">
@@ -3441,7 +3562,6 @@
       <w:noProof/>
       <w:sz w:val="16"/>
       <w:szCs w:val="16"/>
-      <w:lang w:val="en-US" w:eastAsia="en-US"/>
     </w:rPr>
   </w:style>
   <w:style w:type="paragraph" w:customStyle="1" w:styleId="footnote">
@@ -3456,7 +3576,6 @@
     <w:rPr>
       <w:sz w:val="16"/>
       <w:szCs w:val="16"/>
-      <w:lang w:val="en-US" w:eastAsia="en-US"/>
     </w:rPr>
   </w:style>
   <w:style w:type="paragraph" w:customStyle="1" w:styleId="papersubtitle">
@@ -3470,7 +3589,6 @@
       <w:noProof/>
       <w:sz w:val="28"/>
       <w:szCs w:val="28"/>
-      <w:lang w:val="en-US" w:eastAsia="en-US"/>
     </w:rPr>
   </w:style>
   <w:style w:type="paragraph" w:customStyle="1" w:styleId="papertitle">
@@ -3484,7 +3602,6 @@
       <w:noProof/>
       <w:sz w:val="48"/>
       <w:szCs w:val="48"/>
-      <w:lang w:val="en-US" w:eastAsia="en-US"/>
     </w:rPr>
   </w:style>
   <w:style w:type="paragraph" w:customStyle="1" w:styleId="references">
@@ -3501,7 +3618,6 @@
       <w:noProof/>
       <w:sz w:val="16"/>
       <w:szCs w:val="16"/>
-      <w:lang w:val="en-US" w:eastAsia="en-US"/>
     </w:rPr>
   </w:style>
   <w:style w:type="paragraph" w:customStyle="1" w:styleId="sponsors">
@@ -3516,7 +3632,6 @@
     <w:rPr>
       <w:sz w:val="16"/>
       <w:szCs w:val="16"/>
-      <w:lang w:val="en-US" w:eastAsia="en-US"/>
     </w:rPr>
   </w:style>
   <w:style w:type="paragraph" w:customStyle="1" w:styleId="tablecolhead">
@@ -3548,7 +3663,6 @@
       <w:noProof/>
       <w:sz w:val="16"/>
       <w:szCs w:val="16"/>
-      <w:lang w:val="en-US" w:eastAsia="en-US"/>
     </w:rPr>
   </w:style>
   <w:style w:type="paragraph" w:customStyle="1" w:styleId="tablefootnote">
@@ -3565,7 +3679,6 @@
     <w:rPr>
       <w:sz w:val="12"/>
       <w:szCs w:val="12"/>
-      <w:lang w:val="en-US" w:eastAsia="en-US"/>
     </w:rPr>
   </w:style>
   <w:style w:type="paragraph" w:customStyle="1" w:styleId="tablehead">
@@ -3582,7 +3695,6 @@
       <w:noProof/>
       <w:sz w:val="16"/>
       <w:szCs w:val="16"/>
-      <w:lang w:val="en-US" w:eastAsia="en-US"/>
     </w:rPr>
   </w:style>
   <w:style w:type="paragraph" w:customStyle="1" w:styleId="Keywords">

</xml_diff>

<commit_message>
adding Viets work back pls continue on seperate sheet
</commit_message>
<xml_diff>
--- a/Documentation/Report_Computational Intelligence_GroupT1-1_Masters course IT.docx
+++ b/Documentation/Report_Computational Intelligence_GroupT1-1_Masters course IT.docx
@@ -477,6 +477,7 @@
     <w:p>
       <w:pPr>
         <w:pStyle w:val="Heading1"/>
+        <w:jc w:val="left"/>
       </w:pPr>
       <w:r>
         <w:t>Introduction</w:t>
@@ -484,12 +485,219 @@
     </w:p>
     <w:p>
       <w:pPr>
+        <w:ind w:firstLine="360"/>
+        <w:jc w:val="left"/>
+      </w:pPr>
+      <w:r>
+        <w:t xml:space="preserve">Convolutional neural network (CNN) is a deep learning algorithm used to process the data of image. It is commonly used in computer vision as a classification technique to distinguish different objects. On the other hand, spectrogram is a representation method used to present three-dimension measured signals in two-dimensional diagram. </w:t>
+      </w:r>
+    </w:p>
+    <w:p>
+      <w:pPr>
+        <w:ind w:firstLine="360"/>
+        <w:jc w:val="left"/>
+      </w:pPr>
+      <w:r>
+        <w:t xml:space="preserve">Based on the dataset provided by Professor </w:t>
+      </w:r>
+      <w:proofErr w:type="spellStart"/>
+      <w:r>
+        <w:t>Pech</w:t>
+      </w:r>
+      <w:proofErr w:type="spellEnd"/>
+      <w:r>
+        <w:t xml:space="preserve"> in the module Computational Intelligence at Frankfurt University of Applied Sciences (FRA-UAS), the goal of this project is to classify the reflected signals of different objects using CNN and spectrogram.</w:t>
+      </w:r>
+    </w:p>
+    <w:p>
+      <w:pPr>
+        <w:pStyle w:val="Heading1"/>
+        <w:jc w:val="left"/>
+      </w:pPr>
+      <w:r>
+        <w:t>Literature Review</w:t>
+      </w:r>
+    </w:p>
+    <w:p>
+      <w:pPr>
         <w:pStyle w:val="Heading2"/>
       </w:pPr>
       <w:r>
-        <w:t>Literature Review</w:t>
-      </w:r>
-    </w:p>
+        <w:t>Gabor Transformation</w:t>
+      </w:r>
+    </w:p>
+    <w:p>
+      <w:pPr>
+        <w:ind w:firstLine="360"/>
+        <w:jc w:val="left"/>
+      </w:pPr>
+      <w:r>
+        <w:t>Based on the provided dataset which is the set of analog signals in time domain, Gabor transform is used to convert them to time-frequency representation. Basically, Gabor transform filters the signals with a Gaussian window and Fourier Transform will be then applied to the filtered signals. The following formula is the applied filter as discussed:</w:t>
+      </w:r>
+    </w:p>
+    <w:p>
+      <w:pPr>
+        <w:ind w:firstLine="360"/>
+        <w:jc w:val="left"/>
+      </w:pPr>
+      <w:proofErr w:type="spellStart"/>
+      <w:r>
+        <w:t>Em</w:t>
+      </w:r>
+      <w:proofErr w:type="spellEnd"/>
+      <w:r>
+        <w:t xml:space="preserve"> </w:t>
+      </w:r>
+      <w:proofErr w:type="spellStart"/>
+      <w:r>
+        <w:t>chiu</w:t>
+      </w:r>
+      <w:proofErr w:type="spellEnd"/>
+      <w:r>
+        <w:t xml:space="preserve"> </w:t>
+      </w:r>
+      <w:proofErr w:type="spellStart"/>
+      <w:proofErr w:type="gramStart"/>
+      <w:r>
+        <w:t>thua</w:t>
+      </w:r>
+      <w:proofErr w:type="spellEnd"/>
+      <w:r>
+        <w:t xml:space="preserve"> :</w:t>
+      </w:r>
+      <w:proofErr w:type="gramEnd"/>
+      <w:r>
+        <w:t xml:space="preserve">’( </w:t>
+      </w:r>
+      <w:proofErr w:type="spellStart"/>
+      <w:r>
+        <w:t>Giup</w:t>
+      </w:r>
+      <w:proofErr w:type="spellEnd"/>
+      <w:r>
+        <w:t xml:space="preserve"> </w:t>
+      </w:r>
+      <w:proofErr w:type="spellStart"/>
+      <w:r>
+        <w:t>em</w:t>
+      </w:r>
+      <w:proofErr w:type="spellEnd"/>
+      <w:r>
+        <w:t xml:space="preserve"> </w:t>
+      </w:r>
+      <w:proofErr w:type="spellStart"/>
+      <w:r>
+        <w:t>cho</w:t>
+      </w:r>
+      <w:proofErr w:type="spellEnd"/>
+      <w:r>
+        <w:t xml:space="preserve"> nay </w:t>
+      </w:r>
+      <w:proofErr w:type="spellStart"/>
+      <w:r>
+        <w:t>voi</w:t>
+      </w:r>
+      <w:proofErr w:type="spellEnd"/>
+      <w:r>
+        <w:t xml:space="preserve">, </w:t>
+      </w:r>
+      <w:proofErr w:type="spellStart"/>
+      <w:r>
+        <w:t>hong</w:t>
+      </w:r>
+      <w:proofErr w:type="spellEnd"/>
+      <w:r>
+        <w:t xml:space="preserve"> </w:t>
+      </w:r>
+      <w:proofErr w:type="spellStart"/>
+      <w:r>
+        <w:t>hieu</w:t>
+      </w:r>
+      <w:proofErr w:type="spellEnd"/>
+      <w:r>
+        <w:t xml:space="preserve"> </w:t>
+      </w:r>
+      <w:proofErr w:type="spellStart"/>
+      <w:r>
+        <w:t>gi</w:t>
+      </w:r>
+      <w:proofErr w:type="spellEnd"/>
+      <w:r>
+        <w:t xml:space="preserve"> :v</w:t>
+      </w:r>
+    </w:p>
+    <w:p>
+      <w:pPr>
+        <w:ind w:firstLine="360"/>
+        <w:jc w:val="left"/>
+      </w:pPr>
+      <w:r>
+        <w:t xml:space="preserve">As the time increases, the signal dataset is acquired with the corresponding time from the window length until it reaches the end of the window. The whole process will generate the spectrogram of the signals to be used later as the training set, </w:t>
+      </w:r>
+      <w:proofErr w:type="gramStart"/>
+      <w:r>
+        <w:t>and also</w:t>
+      </w:r>
+      <w:proofErr w:type="gramEnd"/>
+      <w:r>
+        <w:t xml:space="preserve"> to test the model accuracy.</w:t>
+      </w:r>
+    </w:p>
+    <w:p>
+      <w:pPr>
+        <w:pStyle w:val="Heading2"/>
+      </w:pPr>
+      <w:r>
+        <w:t>Convolutional Neural Network</w:t>
+      </w:r>
+    </w:p>
+    <w:p>
+      <w:pPr>
+        <w:ind w:left="288"/>
+        <w:jc w:val="left"/>
+      </w:pPr>
+      <w:r>
+        <w:t xml:space="preserve">The concept of neural network or artificial neural network is commonly known as a combination of different layers connected to each other to make decisions based on different types of input. Biologically speaking, the neural network is a technique that mimics approximately how a brain </w:t>
+      </w:r>
+      <w:proofErr w:type="gramStart"/>
+      <w:r>
+        <w:t>functions</w:t>
+      </w:r>
+      <w:proofErr w:type="gramEnd"/>
+      <w:r>
+        <w:t xml:space="preserve">. Each layer contains </w:t>
+      </w:r>
+      <w:r>
+        <w:t>various</w:t>
+      </w:r>
+      <w:r>
+        <w:t xml:space="preserve"> nodes acts as a system of neurons that can interconnect between layers. Besides, dependent on the importance of each specific neuron, or node, a factor called weight is introduced to bias for the purpose of the system. These layers are commonly known as the hidden layer.</w:t>
+      </w:r>
+    </w:p>
+    <w:p>
+      <w:pPr>
+        <w:ind w:left="288"/>
+        <w:jc w:val="left"/>
+      </w:pPr>
+      <w:r>
+        <w:t>....</w:t>
+      </w:r>
+    </w:p>
+    <w:p>
+      <w:pPr>
+        <w:ind w:left="288"/>
+        <w:jc w:val="left"/>
+      </w:pPr>
+      <w:proofErr w:type="spellStart"/>
+      <w:r>
+        <w:t>On going</w:t>
+      </w:r>
+      <w:proofErr w:type="spellEnd"/>
+      <w:r>
+        <w:t>...</w:t>
+      </w:r>
+    </w:p>
+    <w:p/>
     <w:p>
       <w:r>
         <w:t>(Viet Nguyen)</w:t>
@@ -615,6 +823,7 @@
         </w:rPr>
       </w:pPr>
       <w:r>
+        <w:lastRenderedPageBreak/>
         <w:pict w14:anchorId="54EF071B">
           <v:shapetype id="_x0000_t75" coordsize="21600,21600" o:spt="75" o:preferrelative="t" path="m@4@5l@4@11@9@11@9@5xe" filled="f" stroked="f">
             <v:stroke joinstyle="miter"/>
@@ -635,7 +844,7 @@
             <v:path o:extrusionok="f" gradientshapeok="t" o:connecttype="rect"/>
             <o:lock v:ext="edit" aspectratio="t"/>
           </v:shapetype>
-          <v:shape id="_x0000_i1069" type="#_x0000_t75" style="width:230pt;height:159.6pt">
+          <v:shape id="_x0000_i1042" type="#_x0000_t75" style="width:229.8pt;height:159.6pt">
             <v:imagedata r:id="rId10" o:title=""/>
           </v:shape>
         </w:pict>
@@ -838,9 +1047,8 @@
         <w:jc w:val="center"/>
       </w:pPr>
       <w:r>
-        <w:lastRenderedPageBreak/>
         <w:pict w14:anchorId="5C68DE89">
-          <v:shape id="_x0000_i1079" type="#_x0000_t75" style="width:154pt;height:215.6pt">
+          <v:shape id="_x0000_i1055" type="#_x0000_t75" style="width:185.4pt;height:261pt">
             <v:imagedata r:id="rId11" o:title=""/>
           </v:shape>
         </w:pict>
@@ -972,7 +1180,7 @@
       </w:pPr>
       <w:r>
         <w:pict w14:anchorId="1261B769">
-          <v:shape id="_x0000_i1076" type="#_x0000_t75" style="width:147.6pt;height:208.4pt">
+          <v:shape id="_x0000_i1028" type="#_x0000_t75" style="width:210.6pt;height:297.6pt">
             <v:imagedata r:id="rId12" o:title=""/>
           </v:shape>
         </w:pict>
@@ -1003,19 +1211,7 @@
         <w:rPr>
           <w:lang w:val="en-US"/>
         </w:rPr>
-        <w:t xml:space="preserve">: </w:t>
-      </w:r>
-      <w:r>
-        <w:rPr>
-          <w:lang w:val="en-US"/>
-        </w:rPr>
-        <w:t>After generating spectrograms, the LED changes to green and the status also alternates to “Finished”.</w:t>
-      </w:r>
-      <w:r>
-        <w:rPr>
-          <w:lang w:val="en-US"/>
-        </w:rPr>
-        <w:t xml:space="preserve"> </w:t>
+        <w:t xml:space="preserve">: After generating spectrograms, the LED changes to green and the status also alternates to “Finished”. </w:t>
       </w:r>
       <w:r>
         <w:rPr>
@@ -1135,8 +1331,9 @@
         </w:rPr>
       </w:pPr>
       <w:r>
+        <w:lastRenderedPageBreak/>
         <w:pict w14:anchorId="7410463C">
-          <v:shape id="_x0000_i1056" type="#_x0000_t75" style="width:150pt;height:209.6pt">
+          <v:shape id="_x0000_i1029" type="#_x0000_t75" style="width:211.8pt;height:295.8pt">
             <v:imagedata r:id="rId13" o:title=""/>
           </v:shape>
         </w:pict>
@@ -1210,7 +1407,7 @@
       </w:pPr>
       <w:r>
         <w:pict w14:anchorId="3C19EEC0">
-          <v:shape id="_x0000_i1054" type="#_x0000_t75" style="width:157.2pt;height:220.8pt">
+          <v:shape id="_x0000_i1030" type="#_x0000_t75" style="width:157.2pt;height:220.8pt">
             <v:imagedata r:id="rId14" o:title=""/>
           </v:shape>
         </w:pict>
@@ -1251,7 +1448,10 @@
         <w:t xml:space="preserve"> by pressing the “Load Test Data” button. Then, the user presses the “Load Trained Network” button to load a trained network from the current directory</w:t>
       </w:r>
       <w:r>
-        <w:t>, the name of the file “.mat” should be inputted.</w:t>
+        <w:t xml:space="preserve">, the name of the file “.mat” should </w:t>
+      </w:r>
+      <w:r>
+        <w:t>be inputted.</w:t>
       </w:r>
       <w:r>
         <w:t xml:space="preserve"> </w:t>
@@ -1289,9 +1489,8 @@
         <w:jc w:val="center"/>
       </w:pPr>
       <w:r>
-        <w:lastRenderedPageBreak/>
         <w:pict w14:anchorId="275B8604">
-          <v:shape id="_x0000_i1058" type="#_x0000_t75" style="width:161.6pt;height:218pt">
+          <v:shape id="_x0000_i1031" type="#_x0000_t75" style="width:212.4pt;height:286.2pt">
             <v:imagedata r:id="rId15" o:title=""/>
           </v:shape>
         </w:pict>
@@ -1393,7 +1592,7 @@
       </w:pPr>
       <w:r>
         <w:pict w14:anchorId="3994DE0C">
-          <v:shape id="_x0000_i1060" type="#_x0000_t75" style="width:163.6pt;height:220.8pt">
+          <v:shape id="_x0000_i1032" type="#_x0000_t75" style="width:163.8pt;height:220.8pt">
             <v:imagedata r:id="rId16" o:title=""/>
           </v:shape>
         </w:pict>
@@ -1449,7 +1648,14 @@
         <w:rPr>
           <w:lang w:val="en-US"/>
         </w:rPr>
-        <w:t>The result pictures as well as the predict output are displayed in the lower area of the LED. The pictures can be browsed using the 2 buttons “Previous” and “Next”.</w:t>
+        <w:t xml:space="preserve">The result pictures as well as </w:t>
+      </w:r>
+      <w:r>
+        <w:rPr>
+          <w:lang w:val="en-US"/>
+        </w:rPr>
+        <w:lastRenderedPageBreak/>
+        <w:t>the predict output are displayed in the lower area of the LED. The pictures can be browsed using the 2 buttons “Previous” and “Next”.</w:t>
       </w:r>
     </w:p>
     <w:p>
@@ -1464,7 +1670,7 @@
       </w:pPr>
       <w:r>
         <w:pict w14:anchorId="32CE9302">
-          <v:shape id="_x0000_i1061" type="#_x0000_t75" style="width:156.4pt;height:208.4pt">
+          <v:shape id="_x0000_i1033" type="#_x0000_t75" style="width:156pt;height:208.2pt">
             <v:imagedata r:id="rId17" o:title=""/>
           </v:shape>
         </w:pict>
@@ -1924,7 +2130,7 @@
                 <v:path o:extrusionok="f" gradientshapeok="t" o:connecttype="rect"/>
                 <o:lock v:ext="edit" aspectratio="t"/>
               </v:shapetype>
-              <v:shape id="Grafik 4" o:spid="_x0000_i1025" type="#_x0000_t75" style="width:96pt;height:49.6pt;visibility:visible">
+              <v:shape id="Grafik 4" o:spid="_x0000_i1025" type="#_x0000_t75" style="width:96pt;height:49.8pt;visibility:visible">
                 <v:imagedata r:id="rId1" o:title=""/>
               </v:shape>
             </w:pict>
@@ -3875,7 +4081,7 @@
     <w:rPrDefault>
       <w:rPr>
         <w:rFonts w:ascii="Times New Roman" w:eastAsia="SimSun" w:hAnsi="Times New Roman" w:cs="Times New Roman"/>
-        <w:lang w:val="en-US" w:eastAsia="en-US" w:bidi="ar-SA"/>
+        <w:lang w:val="en-DE" w:eastAsia="ja-JP" w:bidi="ar-SA"/>
       </w:rPr>
     </w:rPrDefault>
     <w:pPrDefault/>
@@ -4172,6 +4378,9 @@
     <w:pPr>
       <w:jc w:val="center"/>
     </w:pPr>
+    <w:rPr>
+      <w:lang w:val="en-US" w:eastAsia="en-US"/>
+    </w:rPr>
   </w:style>
   <w:style w:type="paragraph" w:styleId="Heading1">
     <w:name w:val="heading 1"/>
@@ -4330,6 +4539,7 @@
       <w:bCs/>
       <w:sz w:val="18"/>
       <w:szCs w:val="18"/>
+      <w:lang w:val="en-US" w:eastAsia="en-US"/>
     </w:rPr>
   </w:style>
   <w:style w:type="paragraph" w:customStyle="1" w:styleId="Affiliation">
@@ -4337,6 +4547,9 @@
     <w:pPr>
       <w:jc w:val="center"/>
     </w:pPr>
+    <w:rPr>
+      <w:lang w:val="en-US" w:eastAsia="en-US"/>
+    </w:rPr>
   </w:style>
   <w:style w:type="paragraph" w:customStyle="1" w:styleId="Author">
     <w:name w:val="Author"/>
@@ -4348,6 +4561,7 @@
       <w:noProof/>
       <w:sz w:val="22"/>
       <w:szCs w:val="22"/>
+      <w:lang w:val="en-US" w:eastAsia="en-US"/>
     </w:rPr>
   </w:style>
   <w:style w:type="paragraph" w:styleId="BodyText">
@@ -4420,6 +4634,7 @@
       <w:noProof/>
       <w:sz w:val="16"/>
       <w:szCs w:val="16"/>
+      <w:lang w:val="en-US" w:eastAsia="en-US"/>
     </w:rPr>
   </w:style>
   <w:style w:type="paragraph" w:customStyle="1" w:styleId="footnote">
@@ -4434,6 +4649,7 @@
     <w:rPr>
       <w:sz w:val="16"/>
       <w:szCs w:val="16"/>
+      <w:lang w:val="en-US" w:eastAsia="en-US"/>
     </w:rPr>
   </w:style>
   <w:style w:type="paragraph" w:customStyle="1" w:styleId="papersubtitle">
@@ -4447,6 +4663,7 @@
       <w:noProof/>
       <w:sz w:val="28"/>
       <w:szCs w:val="28"/>
+      <w:lang w:val="en-US" w:eastAsia="en-US"/>
     </w:rPr>
   </w:style>
   <w:style w:type="paragraph" w:customStyle="1" w:styleId="papertitle">
@@ -4460,6 +4677,7 @@
       <w:noProof/>
       <w:sz w:val="48"/>
       <w:szCs w:val="48"/>
+      <w:lang w:val="en-US" w:eastAsia="en-US"/>
     </w:rPr>
   </w:style>
   <w:style w:type="paragraph" w:customStyle="1" w:styleId="references">
@@ -4476,6 +4694,7 @@
       <w:noProof/>
       <w:sz w:val="16"/>
       <w:szCs w:val="16"/>
+      <w:lang w:val="en-US" w:eastAsia="en-US"/>
     </w:rPr>
   </w:style>
   <w:style w:type="paragraph" w:customStyle="1" w:styleId="sponsors">
@@ -4490,6 +4709,7 @@
     <w:rPr>
       <w:sz w:val="16"/>
       <w:szCs w:val="16"/>
+      <w:lang w:val="en-US" w:eastAsia="en-US"/>
     </w:rPr>
   </w:style>
   <w:style w:type="paragraph" w:customStyle="1" w:styleId="tablecolhead">
@@ -4521,6 +4741,7 @@
       <w:noProof/>
       <w:sz w:val="16"/>
       <w:szCs w:val="16"/>
+      <w:lang w:val="en-US" w:eastAsia="en-US"/>
     </w:rPr>
   </w:style>
   <w:style w:type="paragraph" w:customStyle="1" w:styleId="tablefootnote">
@@ -4537,6 +4758,7 @@
     <w:rPr>
       <w:sz w:val="12"/>
       <w:szCs w:val="12"/>
+      <w:lang w:val="en-US" w:eastAsia="en-US"/>
     </w:rPr>
   </w:style>
   <w:style w:type="paragraph" w:customStyle="1" w:styleId="tablehead">
@@ -4553,6 +4775,7 @@
       <w:noProof/>
       <w:sz w:val="16"/>
       <w:szCs w:val="16"/>
+      <w:lang w:val="en-US" w:eastAsia="en-US"/>
     </w:rPr>
   </w:style>
   <w:style w:type="paragraph" w:customStyle="1" w:styleId="Keywords">

</xml_diff>

<commit_message>
fixing Gabor literature review, adding further development
</commit_message>
<xml_diff>
--- a/Documentation/Report_Computational Intelligence_GroupT1-1_Masters course IT.docx
+++ b/Documentation/Report_Computational Intelligence_GroupT1-1_Masters course IT.docx
@@ -486,7 +486,7 @@
     <w:p>
       <w:pPr>
         <w:ind w:firstLine="360"/>
-        <w:jc w:val="left"/>
+        <w:jc w:val="both"/>
       </w:pPr>
       <w:r>
         <w:t xml:space="preserve">Convolutional neural network (CNN) is a deep learning algorithm used to process the data of image. It is commonly used in computer vision as a classification technique to distinguish different objects. On the other hand, spectrogram is a representation method used to present three-dimension measured signals in two-dimensional diagram. </w:t>
@@ -495,7 +495,7 @@
     <w:p>
       <w:pPr>
         <w:ind w:firstLine="360"/>
-        <w:jc w:val="left"/>
+        <w:jc w:val="both"/>
       </w:pPr>
       <w:r>
         <w:t xml:space="preserve">Based on the dataset provided by Professor </w:t>
@@ -529,302 +529,133 @@
     <w:p>
       <w:pPr>
         <w:ind w:firstLine="360"/>
-        <w:jc w:val="left"/>
-      </w:pPr>
-      <w:r>
-        <w:t>Based on the provided dataset which is the set of analog signals in time domain, Gabor transform is used to convert them to time-frequency representation. Basically, Gabor transform filters the signals with a Gaussian window and Fourier Transform will be then applied to the filtered signals. The following formula is the applied filter as discussed:</w:t>
+        <w:jc w:val="both"/>
+      </w:pPr>
+      <w:r>
+        <w:t>Initially,</w:t>
+      </w:r>
+      <w:r>
+        <w:t xml:space="preserve"> </w:t>
+      </w:r>
+      <w:r>
+        <w:t>all</w:t>
+      </w:r>
+      <w:r>
+        <w:t xml:space="preserve"> dataset</w:t>
+      </w:r>
+      <w:r>
+        <w:t xml:space="preserve"> provided for the subject</w:t>
+      </w:r>
+      <w:r>
+        <w:t xml:space="preserve"> </w:t>
+      </w:r>
+      <w:r>
+        <w:t>are</w:t>
+      </w:r>
+      <w:r>
+        <w:t xml:space="preserve"> set</w:t>
+      </w:r>
+      <w:r>
+        <w:t>s</w:t>
+      </w:r>
+      <w:r>
+        <w:t xml:space="preserve"> of analog signals in time domain</w:t>
+      </w:r>
+      <w:r>
+        <w:t>. However, the interest of this project lies on the change of frequency spectrum with respect to time of the reflected signal from the object, or the change of frequency spectrum in different projection from the sensor to the object.</w:t>
+      </w:r>
+      <w:r>
+        <w:t xml:space="preserve"> In the path to pursue this goal,</w:t>
+      </w:r>
+      <w:r>
+        <w:t xml:space="preserve"> Gabor </w:t>
+      </w:r>
+      <w:r>
+        <w:t>Transform [</w:t>
+      </w:r>
+      <w:r>
+        <w:t>1]</w:t>
+      </w:r>
+      <w:r>
+        <w:t xml:space="preserve"> </w:t>
+      </w:r>
+      <w:r>
+        <w:t>wa</w:t>
+      </w:r>
+      <w:r>
+        <w:t>s used to convert th</w:t>
+      </w:r>
+      <w:r>
+        <w:t>e signal in time domain</w:t>
+      </w:r>
+      <w:r>
+        <w:t xml:space="preserve"> to time-frequency representation</w:t>
+      </w:r>
+      <w:r>
+        <w:t>s (TFRs)</w:t>
+      </w:r>
+      <w:r>
+        <w:t xml:space="preserve">. </w:t>
       </w:r>
     </w:p>
     <w:p>
       <w:pPr>
         <w:ind w:firstLine="360"/>
-        <w:jc w:val="left"/>
-      </w:pPr>
-      <w:proofErr w:type="spellStart"/>
-      <w:r>
-        <w:t>Em</w:t>
-      </w:r>
-      <w:proofErr w:type="spellEnd"/>
-      <w:r>
-        <w:t xml:space="preserve"> </w:t>
-      </w:r>
-      <w:proofErr w:type="spellStart"/>
-      <w:r>
-        <w:t>chiu</w:t>
-      </w:r>
-      <w:proofErr w:type="spellEnd"/>
-      <w:r>
-        <w:t xml:space="preserve"> </w:t>
-      </w:r>
-      <w:proofErr w:type="spellStart"/>
-      <w:proofErr w:type="gramStart"/>
-      <w:r>
-        <w:t>thua</w:t>
-      </w:r>
-      <w:proofErr w:type="spellEnd"/>
-      <w:r>
-        <w:t xml:space="preserve"> :</w:t>
-      </w:r>
-      <w:proofErr w:type="gramEnd"/>
-      <w:r>
-        <w:t xml:space="preserve">’( </w:t>
-      </w:r>
-      <w:proofErr w:type="spellStart"/>
-      <w:r>
-        <w:t>Giup</w:t>
-      </w:r>
-      <w:proofErr w:type="spellEnd"/>
-      <w:r>
-        <w:t xml:space="preserve"> </w:t>
-      </w:r>
-      <w:proofErr w:type="spellStart"/>
-      <w:r>
-        <w:t>em</w:t>
-      </w:r>
-      <w:proofErr w:type="spellEnd"/>
-      <w:r>
-        <w:t xml:space="preserve"> </w:t>
-      </w:r>
-      <w:proofErr w:type="spellStart"/>
-      <w:r>
-        <w:t>cho</w:t>
-      </w:r>
-      <w:proofErr w:type="spellEnd"/>
-      <w:r>
-        <w:t xml:space="preserve"> nay </w:t>
-      </w:r>
-      <w:proofErr w:type="spellStart"/>
-      <w:r>
-        <w:t>voi</w:t>
-      </w:r>
-      <w:proofErr w:type="spellEnd"/>
-      <w:r>
-        <w:t xml:space="preserve">, </w:t>
-      </w:r>
-      <w:proofErr w:type="spellStart"/>
-      <w:r>
-        <w:t>hong</w:t>
-      </w:r>
-      <w:proofErr w:type="spellEnd"/>
-      <w:r>
-        <w:t xml:space="preserve"> </w:t>
-      </w:r>
-      <w:proofErr w:type="spellStart"/>
-      <w:r>
-        <w:t>hieu</w:t>
-      </w:r>
-      <w:proofErr w:type="spellEnd"/>
-      <w:r>
-        <w:t xml:space="preserve"> </w:t>
-      </w:r>
-      <w:proofErr w:type="spellStart"/>
-      <w:r>
-        <w:t>gi</w:t>
-      </w:r>
-      <w:proofErr w:type="spellEnd"/>
-      <w:r>
-        <w:t xml:space="preserve"> :v</w:t>
-      </w:r>
-    </w:p>
-    <w:p>
-      <w:pPr>
+        <w:jc w:val="both"/>
+      </w:pPr>
+      <w:r>
+        <w:t>In a quick overview</w:t>
+      </w:r>
+      <w:r>
+        <w:t>, Gabor transform</w:t>
+      </w:r>
+      <w:r>
+        <w:t xml:space="preserve"> first</w:t>
+      </w:r>
+      <w:r>
+        <w:t xml:space="preserve"> filters the signals with a Gaussian window</w:t>
+      </w:r>
+      <w:r>
+        <w:t>. The remain part of the signal from the filtering process would then undergo</w:t>
+      </w:r>
+      <w:r>
+        <w:t xml:space="preserve"> Fourier Transform.</w:t>
+      </w:r>
+      <w:r>
+        <w:t xml:space="preserve"> The filtering window shifted through a fixed number of timestamps every cycle until it </w:t>
+      </w:r>
+      <w:r>
+        <w:t>reaches</w:t>
+      </w:r>
+      <w:r>
+        <w:t xml:space="preserve"> the end of the input sample. After </w:t>
+      </w:r>
+      <w:r>
+        <w:t xml:space="preserve">applying Gabor Transform to </w:t>
+      </w:r>
+      <w:r>
+        <w:t>the sample</w:t>
+      </w:r>
+      <w:r>
+        <w:t xml:space="preserve"> (1 sample = 1 time series of analog signal), the </w:t>
+      </w:r>
+      <w:r>
+        <w:t xml:space="preserve">output set of Fourier transform for each window with specific begin timestamps formed together a TFRs. these TFRs can be presented in the forms of spectrogram. </w:t>
+      </w:r>
+      <w:r>
+        <w:t>The following formula is the applied filter as discussed:</w:t>
+      </w:r>
+    </w:p>
+    <w:p>
+      <w:pPr>
+        <w:keepNext/>
         <w:ind w:firstLine="360"/>
-        <w:jc w:val="left"/>
-      </w:pPr>
-      <w:r>
-        <w:t xml:space="preserve">As the time increases, the signal dataset is acquired with the corresponding time from the window length until it reaches the end of the window. The whole process will generate the spectrogram of the signals to be used later as the training set, </w:t>
-      </w:r>
-      <w:proofErr w:type="gramStart"/>
-      <w:r>
-        <w:t>and also</w:t>
-      </w:r>
-      <w:proofErr w:type="gramEnd"/>
-      <w:r>
-        <w:t xml:space="preserve"> to test the model accuracy.</w:t>
-      </w:r>
-    </w:p>
-    <w:p>
-      <w:pPr>
-        <w:pStyle w:val="Heading2"/>
-      </w:pPr>
-      <w:r>
-        <w:t>Convolutional Neural Network</w:t>
-      </w:r>
-    </w:p>
-    <w:p>
-      <w:pPr>
-        <w:ind w:left="288"/>
-        <w:jc w:val="left"/>
-      </w:pPr>
-      <w:r>
-        <w:t xml:space="preserve">The concept of neural network or artificial neural network is commonly known as a combination of different layers connected to each other to make decisions based on different types of input. Biologically speaking, the neural network is a technique that mimics approximately how a brain </w:t>
-      </w:r>
-      <w:proofErr w:type="gramStart"/>
-      <w:r>
-        <w:t>functions</w:t>
-      </w:r>
-      <w:proofErr w:type="gramEnd"/>
-      <w:r>
-        <w:t xml:space="preserve">. Each layer contains </w:t>
-      </w:r>
-      <w:r>
-        <w:t>various</w:t>
-      </w:r>
-      <w:r>
-        <w:t xml:space="preserve"> nodes acts as a system of neurons that can interconnect between layers. Besides, dependent on the importance of each specific neuron, or node, a factor called weight is introduced to bias for the purpose of the system. These layers are commonly known as the hidden layer.</w:t>
-      </w:r>
-    </w:p>
-    <w:p>
-      <w:pPr>
-        <w:ind w:left="288"/>
-        <w:jc w:val="left"/>
-      </w:pPr>
-      <w:r>
-        <w:t>....</w:t>
-      </w:r>
-    </w:p>
-    <w:p>
-      <w:pPr>
-        <w:ind w:left="288"/>
-        <w:jc w:val="left"/>
-      </w:pPr>
-      <w:proofErr w:type="spellStart"/>
-      <w:r>
-        <w:t>On going</w:t>
-      </w:r>
-      <w:proofErr w:type="spellEnd"/>
-      <w:r>
-        <w:t>...</w:t>
-      </w:r>
-    </w:p>
-    <w:p/>
-    <w:p>
-      <w:r>
-        <w:t>(Viet Nguyen)</w:t>
-      </w:r>
-    </w:p>
-    <w:p>
-      <w:pPr>
-        <w:pStyle w:val="Heading1"/>
-      </w:pPr>
-      <w:r>
-        <w:t>Methodology</w:t>
-      </w:r>
-    </w:p>
-    <w:p>
-      <w:pPr>
-        <w:pStyle w:val="Heading2"/>
-      </w:pPr>
-      <w:r>
-        <w:t>Overview</w:t>
-      </w:r>
-    </w:p>
-    <w:p>
-      <w:pPr>
-        <w:pStyle w:val="Heading2"/>
-      </w:pPr>
-      <w:r>
-        <w:t>Gabor Transform and Creation of Spectrogram</w:t>
-      </w:r>
-    </w:p>
-    <w:p>
-      <w:r>
-        <w:t>(Toan Truong)</w:t>
-      </w:r>
-    </w:p>
-    <w:p>
-      <w:pPr>
-        <w:pStyle w:val="Heading2"/>
-      </w:pPr>
-      <w:r>
-        <w:t>Convolutional Neural Network configuration</w:t>
-      </w:r>
-    </w:p>
-    <w:p>
-      <w:r>
-        <w:t>(Toan Truong)</w:t>
-      </w:r>
-    </w:p>
-    <w:p/>
-    <w:p>
-      <w:pPr>
-        <w:pStyle w:val="Heading2"/>
-      </w:pPr>
-      <w:r>
-        <w:t>Graphical User Interface</w:t>
-      </w:r>
-      <w:r>
-        <w:t xml:space="preserve"> GUI</w:t>
-      </w:r>
-    </w:p>
-    <w:p>
-      <w:r>
-        <w:t>(Hai Pham)</w:t>
-      </w:r>
-    </w:p>
-    <w:p>
-      <w:pPr>
-        <w:pStyle w:val="BodyText"/>
-        <w:rPr>
-          <w:lang w:val="en-US"/>
-        </w:rPr>
-      </w:pPr>
-      <w:r>
-        <w:rPr>
-          <w:lang w:val="en-US"/>
-        </w:rPr>
-        <w:t>A user-friendly GUI was created to implement the experiment of Gabor transform as well as CNN classifier.</w:t>
-      </w:r>
-      <w:r>
-        <w:rPr>
-          <w:lang w:val="en-US"/>
-        </w:rPr>
-        <w:t xml:space="preserve"> The app is named “</w:t>
-      </w:r>
-      <w:proofErr w:type="spellStart"/>
-      <w:r>
-        <w:rPr>
-          <w:lang w:val="en-US"/>
-        </w:rPr>
-        <w:t>GUI.mlapp</w:t>
-      </w:r>
-      <w:proofErr w:type="spellEnd"/>
-      <w:r>
-        <w:rPr>
-          <w:lang w:val="en-US"/>
-        </w:rPr>
-        <w:t xml:space="preserve">”. </w:t>
-      </w:r>
-      <w:r>
-        <w:rPr>
-          <w:lang w:val="en-US"/>
-        </w:rPr>
-        <w:t>The figure below shows the GUI of th</w:t>
-      </w:r>
-      <w:r>
-        <w:rPr>
-          <w:lang w:val="en-US"/>
-        </w:rPr>
-        <w:t>is</w:t>
-      </w:r>
-      <w:r>
-        <w:rPr>
-          <w:lang w:val="en-US"/>
-        </w:rPr>
-        <w:t xml:space="preserve"> project.</w:t>
-      </w:r>
-    </w:p>
-    <w:p>
-      <w:pPr>
-        <w:pStyle w:val="BodyText"/>
-        <w:jc w:val="center"/>
-        <w:rPr>
-          <w:lang w:val="en-US"/>
-        </w:rPr>
-      </w:pPr>
-      <w:r>
-        <w:lastRenderedPageBreak/>
-        <w:pict w14:anchorId="54EF071B">
+      </w:pPr>
+      <w:r>
+        <w:rPr>
+          <w:noProof/>
+        </w:rPr>
+        <w:pict w14:anchorId="12A7B3F4">
           <v:shapetype id="_x0000_t75" coordsize="21600,21600" o:spt="75" o:preferrelative="t" path="m@4@5l@4@11@9@11@9@5xe" filled="f" stroked="f">
             <v:stroke joinstyle="miter"/>
             <v:formulas>
@@ -844,8 +675,307 @@
             <v:path o:extrusionok="f" gradientshapeok="t" o:connecttype="rect"/>
             <o:lock v:ext="edit" aspectratio="t"/>
           </v:shapetype>
-          <v:shape id="_x0000_i1042" type="#_x0000_t75" style="width:229.8pt;height:159.6pt">
+          <v:shape id="Picture 1" o:spid="_x0000_i1034" type="#_x0000_t75" style="width:159.6pt;height:25.2pt;visibility:visible;mso-wrap-style:square">
             <v:imagedata r:id="rId10" o:title=""/>
+          </v:shape>
+        </w:pict>
+      </w:r>
+    </w:p>
+    <w:p>
+      <w:pPr>
+        <w:pStyle w:val="Caption"/>
+        <w:rPr>
+          <w:b w:val="0"/>
+          <w:bCs w:val="0"/>
+        </w:rPr>
+      </w:pPr>
+      <w:r>
+        <w:rPr>
+          <w:b w:val="0"/>
+          <w:bCs w:val="0"/>
+        </w:rPr>
+        <w:t xml:space="preserve">Figure </w:t>
+      </w:r>
+      <w:r>
+        <w:rPr>
+          <w:b w:val="0"/>
+          <w:bCs w:val="0"/>
+        </w:rPr>
+        <w:fldChar w:fldCharType="begin"/>
+      </w:r>
+      <w:r>
+        <w:rPr>
+          <w:b w:val="0"/>
+          <w:bCs w:val="0"/>
+        </w:rPr>
+        <w:instrText xml:space="preserve"> SEQ Figure \* ARABIC </w:instrText>
+      </w:r>
+      <w:r>
+        <w:rPr>
+          <w:b w:val="0"/>
+          <w:bCs w:val="0"/>
+        </w:rPr>
+        <w:fldChar w:fldCharType="separate"/>
+      </w:r>
+      <w:r>
+        <w:rPr>
+          <w:b w:val="0"/>
+          <w:bCs w:val="0"/>
+          <w:noProof/>
+        </w:rPr>
+        <w:t>1</w:t>
+      </w:r>
+      <w:r>
+        <w:rPr>
+          <w:b w:val="0"/>
+          <w:bCs w:val="0"/>
+        </w:rPr>
+        <w:fldChar w:fldCharType="end"/>
+      </w:r>
+      <w:r>
+        <w:rPr>
+          <w:b w:val="0"/>
+          <w:bCs w:val="0"/>
+        </w:rPr>
+        <w:t xml:space="preserve"> Gabor Transform formula</w:t>
+      </w:r>
+    </w:p>
+    <w:p>
+      <w:pPr>
+        <w:jc w:val="both"/>
+      </w:pPr>
+      <w:r>
+        <w:t xml:space="preserve">From the formular, the Fourier Transform and the Gaussian filter can be observed in two different multiplicators, with the Gaussian filter is the exponential which contains </w:t>
+      </w:r>
+      <w:r>
+        <w:rPr>
+          <w:b/>
+          <w:bCs/>
+        </w:rPr>
+        <w:t>τ</w:t>
+      </w:r>
+      <w:r>
+        <w:t xml:space="preserve">. The shift </w:t>
+      </w:r>
+      <w:r>
+        <w:rPr>
+          <w:b/>
+          <w:bCs/>
+        </w:rPr>
+        <w:t>τ</w:t>
+      </w:r>
+      <w:r>
+        <w:t xml:space="preserve"> represent the time step of the Gaussian filter in each iteration.</w:t>
+      </w:r>
+      <w:r>
+        <w:t xml:space="preserve"> </w:t>
+      </w:r>
+    </w:p>
+    <w:p>
+      <w:pPr>
+        <w:jc w:val="both"/>
+      </w:pPr>
+      <w:r>
+        <w:t>For a more rigorous definition, this method belongs to a family of</w:t>
+      </w:r>
+      <w:r>
+        <w:t xml:space="preserve"> short-time Fourier transform</w:t>
+      </w:r>
+      <w:r>
+        <w:t>s and was named after Dennis Gabor upon his introduction of it</w:t>
+      </w:r>
+      <w:r>
+        <w:t>.</w:t>
+      </w:r>
+      <w:r>
+        <w:t xml:space="preserve"> The goal of Gabor transforms is to give a clear view on what is happening on the frequency characteristic (strength of sinusoidal frequency and phase) of a change signal in time domain [2].</w:t>
+      </w:r>
+    </w:p>
+    <w:p>
+      <w:pPr>
+        <w:pStyle w:val="Heading2"/>
+      </w:pPr>
+      <w:r>
+        <w:t>Convolutional Neural Network</w:t>
+      </w:r>
+    </w:p>
+    <w:p>
+      <w:pPr>
+        <w:ind w:left="288"/>
+        <w:jc w:val="left"/>
+      </w:pPr>
+      <w:r>
+        <w:t xml:space="preserve">The concept of neural network or artificial neural network is commonly known as a combination of different layers connected to each other to make decisions based on different types of input. Biologically speaking, the neural network is a technique that mimics approximately how a brain function. Each layer contains </w:t>
+      </w:r>
+      <w:r>
+        <w:t>various</w:t>
+      </w:r>
+      <w:r>
+        <w:t xml:space="preserve"> nodes acts as a system of neurons that can interconnect between layers. Besides, dependent on the importance of each specific neuron, or node, a factor called weight is introduced to bias for the purpose of the system. These layers are commonly known as the hidden layer.</w:t>
+      </w:r>
+    </w:p>
+    <w:p>
+      <w:pPr>
+        <w:ind w:left="288"/>
+        <w:jc w:val="left"/>
+      </w:pPr>
+      <w:r>
+        <w:t>....</w:t>
+      </w:r>
+    </w:p>
+    <w:p>
+      <w:pPr>
+        <w:ind w:left="288"/>
+        <w:jc w:val="left"/>
+      </w:pPr>
+      <w:proofErr w:type="spellStart"/>
+      <w:r>
+        <w:t>On going</w:t>
+      </w:r>
+      <w:proofErr w:type="spellEnd"/>
+      <w:r>
+        <w:t>...</w:t>
+      </w:r>
+    </w:p>
+    <w:p>
+      <w:pPr>
+        <w:pStyle w:val="Heading2"/>
+      </w:pPr>
+      <w:r>
+        <w:t>Matlab</w:t>
+      </w:r>
+    </w:p>
+    <w:p/>
+    <w:p/>
+    <w:p>
+      <w:r>
+        <w:t>(Viet Nguyen)</w:t>
+      </w:r>
+    </w:p>
+    <w:p>
+      <w:pPr>
+        <w:pStyle w:val="Heading1"/>
+      </w:pPr>
+      <w:r>
+        <w:lastRenderedPageBreak/>
+        <w:t>Methodology</w:t>
+      </w:r>
+    </w:p>
+    <w:p>
+      <w:pPr>
+        <w:pStyle w:val="Heading2"/>
+      </w:pPr>
+      <w:r>
+        <w:t>Overview</w:t>
+      </w:r>
+    </w:p>
+    <w:p>
+      <w:pPr>
+        <w:pStyle w:val="Heading2"/>
+      </w:pPr>
+      <w:r>
+        <w:t>Gabor Transform and Creation of Spectrogram</w:t>
+      </w:r>
+    </w:p>
+    <w:p>
+      <w:r>
+        <w:t>(Toan Truong)</w:t>
+      </w:r>
+    </w:p>
+    <w:p>
+      <w:pPr>
+        <w:pStyle w:val="Heading2"/>
+      </w:pPr>
+      <w:r>
+        <w:t>Convolutional Neural Network configuration</w:t>
+      </w:r>
+    </w:p>
+    <w:p>
+      <w:r>
+        <w:t>(Toan Truong)</w:t>
+      </w:r>
+    </w:p>
+    <w:p/>
+    <w:p>
+      <w:pPr>
+        <w:pStyle w:val="Heading2"/>
+      </w:pPr>
+      <w:r>
+        <w:t>Graphical User Interface</w:t>
+      </w:r>
+      <w:r>
+        <w:t xml:space="preserve"> GUI</w:t>
+      </w:r>
+    </w:p>
+    <w:p>
+      <w:r>
+        <w:t>(Hai Pham)</w:t>
+      </w:r>
+    </w:p>
+    <w:p>
+      <w:pPr>
+        <w:pStyle w:val="BodyText"/>
+        <w:rPr>
+          <w:lang w:val="en-US"/>
+        </w:rPr>
+      </w:pPr>
+      <w:r>
+        <w:rPr>
+          <w:lang w:val="en-US"/>
+        </w:rPr>
+        <w:t>A user-friendly GUI was created to implement the experiment of Gabor transform as well as CNN classifier.</w:t>
+      </w:r>
+      <w:r>
+        <w:rPr>
+          <w:lang w:val="en-US"/>
+        </w:rPr>
+        <w:t xml:space="preserve"> The app is named “</w:t>
+      </w:r>
+      <w:proofErr w:type="spellStart"/>
+      <w:r>
+        <w:rPr>
+          <w:lang w:val="en-US"/>
+        </w:rPr>
+        <w:t>GUI.mlapp</w:t>
+      </w:r>
+      <w:proofErr w:type="spellEnd"/>
+      <w:r>
+        <w:rPr>
+          <w:lang w:val="en-US"/>
+        </w:rPr>
+        <w:t xml:space="preserve">”. </w:t>
+      </w:r>
+      <w:r>
+        <w:rPr>
+          <w:lang w:val="en-US"/>
+        </w:rPr>
+        <w:t>The figure below shows the GUI of th</w:t>
+      </w:r>
+      <w:r>
+        <w:rPr>
+          <w:lang w:val="en-US"/>
+        </w:rPr>
+        <w:t>is</w:t>
+      </w:r>
+      <w:r>
+        <w:rPr>
+          <w:lang w:val="en-US"/>
+        </w:rPr>
+        <w:t xml:space="preserve"> project.</w:t>
+      </w:r>
+    </w:p>
+    <w:p>
+      <w:pPr>
+        <w:pStyle w:val="BodyText"/>
+        <w:jc w:val="center"/>
+        <w:rPr>
+          <w:lang w:val="en-US"/>
+        </w:rPr>
+      </w:pPr>
+      <w:r>
+        <w:pict w14:anchorId="54EF071B">
+          <v:shape id="_x0000_i1026" type="#_x0000_t75" style="width:229.8pt;height:159.6pt">
+            <v:imagedata r:id="rId11" o:title=""/>
           </v:shape>
         </w:pict>
       </w:r>
@@ -1048,8 +1178,8 @@
       </w:pPr>
       <w:r>
         <w:pict w14:anchorId="5C68DE89">
-          <v:shape id="_x0000_i1055" type="#_x0000_t75" style="width:185.4pt;height:261pt">
-            <v:imagedata r:id="rId11" o:title=""/>
+          <v:shape id="_x0000_i1027" type="#_x0000_t75" style="width:185.4pt;height:261pt">
+            <v:imagedata r:id="rId12" o:title=""/>
           </v:shape>
         </w:pict>
       </w:r>
@@ -1181,7 +1311,7 @@
       <w:r>
         <w:pict w14:anchorId="1261B769">
           <v:shape id="_x0000_i1028" type="#_x0000_t75" style="width:210.6pt;height:297.6pt">
-            <v:imagedata r:id="rId12" o:title=""/>
+            <v:imagedata r:id="rId13" o:title=""/>
           </v:shape>
         </w:pict>
       </w:r>
@@ -1211,7 +1341,14 @@
         <w:rPr>
           <w:lang w:val="en-US"/>
         </w:rPr>
-        <w:t xml:space="preserve">: After generating spectrograms, the LED changes to green and the status also alternates to “Finished”. </w:t>
+        <w:t xml:space="preserve">: After generating spectrograms, the LED changes to green and the status also alternates to </w:t>
+      </w:r>
+      <w:r>
+        <w:rPr>
+          <w:lang w:val="en-US"/>
+        </w:rPr>
+        <w:lastRenderedPageBreak/>
+        <w:t xml:space="preserve">“Finished”. </w:t>
       </w:r>
       <w:r>
         <w:rPr>
@@ -1331,10 +1468,9 @@
         </w:rPr>
       </w:pPr>
       <w:r>
-        <w:lastRenderedPageBreak/>
         <w:pict w14:anchorId="7410463C">
           <v:shape id="_x0000_i1029" type="#_x0000_t75" style="width:211.8pt;height:295.8pt">
-            <v:imagedata r:id="rId13" o:title=""/>
+            <v:imagedata r:id="rId14" o:title=""/>
           </v:shape>
         </w:pict>
       </w:r>
@@ -1408,7 +1544,7 @@
       <w:r>
         <w:pict w14:anchorId="3C19EEC0">
           <v:shape id="_x0000_i1030" type="#_x0000_t75" style="width:157.2pt;height:220.8pt">
-            <v:imagedata r:id="rId14" o:title=""/>
+            <v:imagedata r:id="rId15" o:title=""/>
           </v:shape>
         </w:pict>
       </w:r>
@@ -1448,10 +1584,7 @@
         <w:t xml:space="preserve"> by pressing the “Load Test Data” button. Then, the user presses the “Load Trained Network” button to load a trained network from the current directory</w:t>
       </w:r>
       <w:r>
-        <w:t xml:space="preserve">, the name of the file “.mat” should </w:t>
-      </w:r>
-      <w:r>
-        <w:t>be inputted.</w:t>
+        <w:t>, the name of the file “.mat” should be inputted.</w:t>
       </w:r>
       <w:r>
         <w:t xml:space="preserve"> </w:t>
@@ -1491,7 +1624,7 @@
       <w:r>
         <w:pict w14:anchorId="275B8604">
           <v:shape id="_x0000_i1031" type="#_x0000_t75" style="width:212.4pt;height:286.2pt">
-            <v:imagedata r:id="rId15" o:title=""/>
+            <v:imagedata r:id="rId16" o:title=""/>
           </v:shape>
         </w:pict>
       </w:r>
@@ -1561,7 +1694,14 @@
         <w:rPr>
           <w:lang w:val="en-US"/>
         </w:rPr>
-        <w:t xml:space="preserve"> be pressed. The predict process starts after the button is pressed and the third orange LED appears to show the “Processing” status as depicted in figure [</w:t>
+        <w:t xml:space="preserve"> be pressed. The predict process starts after the </w:t>
+      </w:r>
+      <w:r>
+        <w:rPr>
+          <w:lang w:val="en-US"/>
+        </w:rPr>
+        <w:lastRenderedPageBreak/>
+        <w:t>button is pressed and the third orange LED appears to show the “Processing” status as depicted in figure [</w:t>
       </w:r>
       <w:r>
         <w:rPr>
@@ -1593,7 +1733,7 @@
       <w:r>
         <w:pict w14:anchorId="3994DE0C">
           <v:shape id="_x0000_i1032" type="#_x0000_t75" style="width:163.8pt;height:220.8pt">
-            <v:imagedata r:id="rId16" o:title=""/>
+            <v:imagedata r:id="rId17" o:title=""/>
           </v:shape>
         </w:pict>
       </w:r>
@@ -1648,14 +1788,7 @@
         <w:rPr>
           <w:lang w:val="en-US"/>
         </w:rPr>
-        <w:t xml:space="preserve">The result pictures as well as </w:t>
-      </w:r>
-      <w:r>
-        <w:rPr>
-          <w:lang w:val="en-US"/>
-        </w:rPr>
-        <w:lastRenderedPageBreak/>
-        <w:t>the predict output are displayed in the lower area of the LED. The pictures can be browsed using the 2 buttons “Previous” and “Next”.</w:t>
+        <w:t>The result pictures as well as the predict output are displayed in the lower area of the LED. The pictures can be browsed using the 2 buttons “Previous” and “Next”.</w:t>
       </w:r>
     </w:p>
     <w:p>
@@ -1671,7 +1804,7 @@
       <w:r>
         <w:pict w14:anchorId="32CE9302">
           <v:shape id="_x0000_i1033" type="#_x0000_t75" style="width:156pt;height:208.2pt">
-            <v:imagedata r:id="rId17" o:title=""/>
+            <v:imagedata r:id="rId18" o:title=""/>
           </v:shape>
         </w:pict>
       </w:r>
@@ -1817,8 +1950,116 @@
       </w:r>
     </w:p>
     <w:p>
-      <w:r>
-        <w:t>(Toan Truong)</w:t>
+      <w:pPr>
+        <w:jc w:val="both"/>
+      </w:pPr>
+      <w:r>
+        <w:t>This Project has opened a variety of development to proceed due to its modular arrangement in code and design.</w:t>
+      </w:r>
+    </w:p>
+    <w:p>
+      <w:pPr>
+        <w:pStyle w:val="Heading2"/>
+      </w:pPr>
+      <w:r>
+        <w:t>Different types of Spectrogram</w:t>
+      </w:r>
+      <w:r>
+        <w:t>:</w:t>
+      </w:r>
+    </w:p>
+    <w:p>
+      <w:pPr>
+        <w:jc w:val="both"/>
+      </w:pPr>
+      <w:r>
+        <w:t>With changes added to the output settings of each Spectrograms, the provided system can access a variety of different output networks</w:t>
+      </w:r>
+      <w:r>
+        <w:t xml:space="preserve">. Instruction for the changes can be found in the above section. </w:t>
+      </w:r>
+    </w:p>
+    <w:p>
+      <w:pPr>
+        <w:jc w:val="both"/>
+      </w:pPr>
+      <w:r>
+        <w:t>It is also worth mentioning here that CNN can work with multiple representations of a signal. Aka. It can take 2 or more spectrograms as input for 1 label. This method also includes modification in the export of spectrogram. However, the step for including this code is not yet applied to the current state of the project.</w:t>
+      </w:r>
+    </w:p>
+    <w:p>
+      <w:pPr>
+        <w:jc w:val="both"/>
+      </w:pPr>
+      <w:r>
+        <w:t xml:space="preserve">Additionally, adjusting the output images in different size may also draw a better result in classification. </w:t>
+      </w:r>
+    </w:p>
+    <w:p>
+      <w:pPr>
+        <w:pStyle w:val="Heading2"/>
+      </w:pPr>
+      <w:r>
+        <w:t>Streaming Networks:</w:t>
+      </w:r>
+    </w:p>
+    <w:p>
+      <w:pPr>
+        <w:jc w:val="both"/>
+      </w:pPr>
+      <w:r>
+        <w:t xml:space="preserve">The current model CNN works on static data that was recorded and predict a static test dataset. This can be extended to predicting a </w:t>
+      </w:r>
+      <w:r>
+        <w:t>real time reflected signal reading, with delays in multiples of window length. The real time graphing and predicting may be a possible achievement in an upcoming project from this state.</w:t>
+      </w:r>
+    </w:p>
+    <w:p>
+      <w:pPr>
+        <w:jc w:val="both"/>
+      </w:pPr>
+      <w:r>
+        <w:t xml:space="preserve">A notice here is that CNN may performs in lesser accuracy than the state-of-the-art technology in predicting real-time stream such as LSTM or RNN. Which is also </w:t>
+      </w:r>
+      <w:proofErr w:type="gramStart"/>
+      <w:r>
+        <w:t>a</w:t>
+      </w:r>
+      <w:proofErr w:type="gramEnd"/>
+      <w:r>
+        <w:t xml:space="preserve"> open path for development.</w:t>
+      </w:r>
+    </w:p>
+    <w:p>
+      <w:pPr>
+        <w:pStyle w:val="Heading2"/>
+      </w:pPr>
+      <w:r>
+        <w:t>Sufficient dataset:</w:t>
+      </w:r>
+    </w:p>
+    <w:p>
+      <w:pPr>
+        <w:jc w:val="both"/>
+      </w:pPr>
+      <w:r>
+        <w:t>Experimentally, the project was found to be lack of training data. The provided data (315 for ‘Data Object 1’, 200 for ‘Data Object 2’ and 400 for ‘Data Object 3’) is not clean and large enough for the sufficient training of the network.</w:t>
+      </w:r>
+    </w:p>
+    <w:p>
+      <w:pPr>
+        <w:jc w:val="both"/>
+      </w:pPr>
+      <w:r>
+        <w:t xml:space="preserve">The process of taking the data was not available from the authors at the time of this work. Creating a </w:t>
+      </w:r>
+      <w:proofErr w:type="gramStart"/>
+      <w:r>
+        <w:t>networks</w:t>
+      </w:r>
+      <w:proofErr w:type="gramEnd"/>
+      <w:r>
+        <w:t xml:space="preserve"> with an understanding about the system would draw better results in designing a network for that system.</w:t>
       </w:r>
     </w:p>
     <w:p>
@@ -1830,82 +2071,6 @@
       </w:r>
     </w:p>
     <w:p/>
-    <w:p>
-      <w:pPr>
-        <w:pStyle w:val="references"/>
-        <w:ind w:left="354" w:hanging="354"/>
-      </w:pPr>
-      <w:r>
-        <w:t xml:space="preserve">G. Eason, B. Noble, and I. N. Sneddon, “On certain integrals of Lipschitz-Hankel type involving products of Bessel functions,” Phil. Trans. Roy. Soc. London, vol. A247, pp. 529–551, April 1955. </w:t>
-      </w:r>
-      <w:r>
-        <w:rPr>
-          <w:i/>
-          <w:iCs/>
-        </w:rPr>
-        <w:t>(references)</w:t>
-      </w:r>
-    </w:p>
-    <w:p>
-      <w:pPr>
-        <w:pStyle w:val="references"/>
-        <w:ind w:left="354" w:hanging="354"/>
-      </w:pPr>
-      <w:r>
-        <w:t>J. Clerk Maxwell, A Treatise on Electricity and Magnetism, 3rd ed., vol. 2. Oxford: Clarendon, 1892, pp.68–73.</w:t>
-      </w:r>
-    </w:p>
-    <w:p>
-      <w:pPr>
-        <w:pStyle w:val="references"/>
-        <w:ind w:left="354" w:hanging="354"/>
-      </w:pPr>
-      <w:r>
-        <w:t>I. S. Jacobs and C. P. Bean, “Fine particles, thin films and exchange anisotropy,” in Magnetism, vol. III, G. T. Rado and H. Suhl, Eds. New York: Academic, 1963, pp. 271–350.</w:t>
-      </w:r>
-    </w:p>
-    <w:p>
-      <w:pPr>
-        <w:pStyle w:val="references"/>
-        <w:ind w:left="354" w:hanging="354"/>
-      </w:pPr>
-      <w:r>
-        <w:t>K. Elissa, “Title of paper if known,” unpublished.</w:t>
-      </w:r>
-    </w:p>
-    <w:p>
-      <w:pPr>
-        <w:pStyle w:val="references"/>
-        <w:ind w:left="354" w:hanging="354"/>
-      </w:pPr>
-      <w:r>
-        <w:t>R. Nicole, “Title of paper with only first word capitalized,” J. Name Stand. Abbrev., in press.</w:t>
-      </w:r>
-    </w:p>
-    <w:p>
-      <w:pPr>
-        <w:pStyle w:val="references"/>
-        <w:ind w:left="354" w:hanging="354"/>
-      </w:pPr>
-      <w:r>
-        <w:t>Y. Yorozu, M. Hirano, K. Oka, and Y. Tagawa, “Electron spectroscopy studies on magneto-optical media and plastic substrate interface,” IEEE Transl. J. Magn. Japan, vol. 2, pp. 740–741, August 1987 [Digests 9th Annual Conf. Magnetics Japan, p. 301, 1982].</w:t>
-      </w:r>
-    </w:p>
-    <w:p>
-      <w:pPr>
-        <w:pStyle w:val="references"/>
-        <w:ind w:left="354" w:hanging="354"/>
-      </w:pPr>
-      <w:r>
-        <w:t>M. Young, The Technical Writer</w:t>
-      </w:r>
-      <w:r>
-        <w:t>’</w:t>
-      </w:r>
-      <w:r>
-        <w:t>s Handbook. Mill Valley, CA: University Science, 1989.</w:t>
-      </w:r>
-    </w:p>
     <w:p>
       <w:pPr>
         <w:pStyle w:val="references"/>
@@ -1915,6 +2080,29 @@
         </w:numPr>
         <w:ind w:left="360" w:hanging="360"/>
       </w:pPr>
+      <w:r>
+        <w:rPr>
+          <w:rStyle w:val="selectable"/>
+          <w:color w:val="000000"/>
+        </w:rPr>
+        <w:t xml:space="preserve">[1]"Gabor transform - Wikipedia", </w:t>
+      </w:r>
+      <w:r>
+        <w:rPr>
+          <w:rStyle w:val="selectable"/>
+          <w:i/>
+          <w:iCs/>
+          <w:color w:val="000000"/>
+        </w:rPr>
+        <w:t>En.wikipedia.org</w:t>
+      </w:r>
+      <w:r>
+        <w:rPr>
+          <w:rStyle w:val="selectable"/>
+          <w:color w:val="000000"/>
+        </w:rPr>
+        <w:t>, 2021. [Online]. Available: https://en.wikipedia.org/wiki/Gabor_transform#cite_note-1. [Accessed: 29- Sep- 2021].</w:t>
+      </w:r>
     </w:p>
     <w:p>
       <w:pPr>
@@ -1923,17 +2111,12 @@
           <w:ilvl w:val="0"/>
           <w:numId w:val="0"/>
         </w:numPr>
-        <w:ind w:left="360" w:hanging="360"/>
-        <w:jc w:val="center"/>
         <w:rPr>
           <w:rFonts w:eastAsia="SimSun"/>
-          <w:b/>
+          <w:bCs/>
           <w:noProof w:val="0"/>
-          <w:color w:val="FF0000"/>
           <w:spacing w:val="-1"/>
-          <w:sz w:val="20"/>
-          <w:szCs w:val="20"/>
-          <w:lang w:val="x-none" w:eastAsia="x-none"/>
+          <w:lang w:eastAsia="x-none"/>
         </w:rPr>
         <w:sectPr>
           <w:type w:val="continuous"/>
@@ -1943,6 +2126,33 @@
           <w:docGrid w:linePitch="360"/>
         </w:sectPr>
       </w:pPr>
+      <w:r>
+        <w:rPr>
+          <w:rFonts w:eastAsia="SimSun"/>
+          <w:bCs/>
+          <w:noProof w:val="0"/>
+          <w:spacing w:val="-1"/>
+          <w:lang w:eastAsia="x-none"/>
+        </w:rPr>
+        <w:t>[2]</w:t>
+      </w:r>
+      <w:r>
+        <w:t xml:space="preserve"> </w:t>
+      </w:r>
+      <w:r>
+        <w:t>D. Gabor, Theory of Communication, Part 1, J. Inst. of Elect. Eng. Part III, Radio and Communication, vol 93, p. 429 1946 (</w:t>
+      </w:r>
+      <w:hyperlink r:id="rId19" w:history="1">
+        <w:r>
+          <w:rPr>
+            <w:rStyle w:val="Hyperlink"/>
+          </w:rPr>
+          <w:t>http://genesis.eecg.toronto.edu/gabor1946.pdf</w:t>
+        </w:r>
+      </w:hyperlink>
+      <w:r>
+        <w:t>)</w:t>
+      </w:r>
     </w:p>
     <w:p/>
     <w:sectPr>
@@ -2631,6 +2841,95 @@
     </w:lvl>
   </w:abstractNum>
   <w:abstractNum w:abstractNumId="12" w15:restartNumberingAfterBreak="0">
+    <w:nsid w:val="1C6D45D1"/>
+    <w:multiLevelType w:val="hybridMultilevel"/>
+    <w:tmpl w:val="0F6E733A"/>
+    <w:lvl w:ilvl="0" w:tplc="2000000F">
+      <w:start w:val="1"/>
+      <w:numFmt w:val="decimal"/>
+      <w:lvlText w:val="%1."/>
+      <w:lvlJc w:val="left"/>
+      <w:pPr>
+        <w:ind w:left="720" w:hanging="360"/>
+      </w:pPr>
+      <w:rPr>
+        <w:rFonts w:hint="default"/>
+      </w:rPr>
+    </w:lvl>
+    <w:lvl w:ilvl="1" w:tplc="20000019" w:tentative="1">
+      <w:start w:val="1"/>
+      <w:numFmt w:val="lowerLetter"/>
+      <w:lvlText w:val="%2."/>
+      <w:lvlJc w:val="left"/>
+      <w:pPr>
+        <w:ind w:left="1440" w:hanging="360"/>
+      </w:pPr>
+    </w:lvl>
+    <w:lvl w:ilvl="2" w:tplc="2000001B" w:tentative="1">
+      <w:start w:val="1"/>
+      <w:numFmt w:val="lowerRoman"/>
+      <w:lvlText w:val="%3."/>
+      <w:lvlJc w:val="right"/>
+      <w:pPr>
+        <w:ind w:left="2160" w:hanging="180"/>
+      </w:pPr>
+    </w:lvl>
+    <w:lvl w:ilvl="3" w:tplc="2000000F" w:tentative="1">
+      <w:start w:val="1"/>
+      <w:numFmt w:val="decimal"/>
+      <w:lvlText w:val="%4."/>
+      <w:lvlJc w:val="left"/>
+      <w:pPr>
+        <w:ind w:left="2880" w:hanging="360"/>
+      </w:pPr>
+    </w:lvl>
+    <w:lvl w:ilvl="4" w:tplc="20000019" w:tentative="1">
+      <w:start w:val="1"/>
+      <w:numFmt w:val="lowerLetter"/>
+      <w:lvlText w:val="%5."/>
+      <w:lvlJc w:val="left"/>
+      <w:pPr>
+        <w:ind w:left="3600" w:hanging="360"/>
+      </w:pPr>
+    </w:lvl>
+    <w:lvl w:ilvl="5" w:tplc="2000001B" w:tentative="1">
+      <w:start w:val="1"/>
+      <w:numFmt w:val="lowerRoman"/>
+      <w:lvlText w:val="%6."/>
+      <w:lvlJc w:val="right"/>
+      <w:pPr>
+        <w:ind w:left="4320" w:hanging="180"/>
+      </w:pPr>
+    </w:lvl>
+    <w:lvl w:ilvl="6" w:tplc="2000000F" w:tentative="1">
+      <w:start w:val="1"/>
+      <w:numFmt w:val="decimal"/>
+      <w:lvlText w:val="%7."/>
+      <w:lvlJc w:val="left"/>
+      <w:pPr>
+        <w:ind w:left="5040" w:hanging="360"/>
+      </w:pPr>
+    </w:lvl>
+    <w:lvl w:ilvl="7" w:tplc="20000019" w:tentative="1">
+      <w:start w:val="1"/>
+      <w:numFmt w:val="lowerLetter"/>
+      <w:lvlText w:val="%8."/>
+      <w:lvlJc w:val="left"/>
+      <w:pPr>
+        <w:ind w:left="5760" w:hanging="360"/>
+      </w:pPr>
+    </w:lvl>
+    <w:lvl w:ilvl="8" w:tplc="2000001B" w:tentative="1">
+      <w:start w:val="1"/>
+      <w:numFmt w:val="lowerRoman"/>
+      <w:lvlText w:val="%9."/>
+      <w:lvlJc w:val="right"/>
+      <w:pPr>
+        <w:ind w:left="6480" w:hanging="180"/>
+      </w:pPr>
+    </w:lvl>
+  </w:abstractNum>
+  <w:abstractNum w:abstractNumId="13" w15:restartNumberingAfterBreak="0">
     <w:nsid w:val="1E177E97"/>
     <w:multiLevelType w:val="hybridMultilevel"/>
     <w:tmpl w:val="A6463BCE"/>
@@ -2716,7 +3015,7 @@
       </w:pPr>
     </w:lvl>
   </w:abstractNum>
-  <w:abstractNum w:abstractNumId="13" w15:restartNumberingAfterBreak="0">
+  <w:abstractNum w:abstractNumId="14" w15:restartNumberingAfterBreak="0">
     <w:nsid w:val="20AF0333"/>
     <w:multiLevelType w:val="hybridMultilevel"/>
     <w:tmpl w:val="CB0E7F4E"/>
@@ -2858,7 +3157,7 @@
       </w:rPr>
     </w:lvl>
   </w:abstractNum>
-  <w:abstractNum w:abstractNumId="14" w15:restartNumberingAfterBreak="0">
+  <w:abstractNum w:abstractNumId="15" w15:restartNumberingAfterBreak="0">
     <w:nsid w:val="26FE1FCF"/>
     <w:multiLevelType w:val="hybridMultilevel"/>
     <w:tmpl w:val="33826962"/>
@@ -3014,7 +3313,7 @@
       </w:rPr>
     </w:lvl>
   </w:abstractNum>
-  <w:abstractNum w:abstractNumId="15" w15:restartNumberingAfterBreak="0">
+  <w:abstractNum w:abstractNumId="16" w15:restartNumberingAfterBreak="0">
     <w:nsid w:val="37660336"/>
     <w:multiLevelType w:val="hybridMultilevel"/>
     <w:tmpl w:val="754EAC84"/>
@@ -3155,7 +3454,7 @@
       </w:rPr>
     </w:lvl>
   </w:abstractNum>
-  <w:abstractNum w:abstractNumId="16" w15:restartNumberingAfterBreak="0">
+  <w:abstractNum w:abstractNumId="17" w15:restartNumberingAfterBreak="0">
     <w:nsid w:val="39E54FC6"/>
     <w:multiLevelType w:val="singleLevel"/>
     <w:tmpl w:val="5B7288D4"/>
@@ -3175,7 +3474,7 @@
       </w:rPr>
     </w:lvl>
   </w:abstractNum>
-  <w:abstractNum w:abstractNumId="17" w15:restartNumberingAfterBreak="0">
+  <w:abstractNum w:abstractNumId="18" w15:restartNumberingAfterBreak="0">
     <w:nsid w:val="4189603E"/>
     <w:multiLevelType w:val="multilevel"/>
     <w:tmpl w:val="0AB06E12"/>
@@ -3370,7 +3669,7 @@
       </w:rPr>
     </w:lvl>
   </w:abstractNum>
-  <w:abstractNum w:abstractNumId="18" w15:restartNumberingAfterBreak="0">
+  <w:abstractNum w:abstractNumId="19" w15:restartNumberingAfterBreak="0">
     <w:nsid w:val="493C3F76"/>
     <w:multiLevelType w:val="hybridMultilevel"/>
     <w:tmpl w:val="9A9E418C"/>
@@ -3477,7 +3776,120 @@
       </w:pPr>
     </w:lvl>
   </w:abstractNum>
-  <w:abstractNum w:abstractNumId="19" w15:restartNumberingAfterBreak="0">
+  <w:abstractNum w:abstractNumId="20" w15:restartNumberingAfterBreak="0">
+    <w:nsid w:val="4CDF55C0"/>
+    <w:multiLevelType w:val="hybridMultilevel"/>
+    <w:tmpl w:val="C730047C"/>
+    <w:lvl w:ilvl="0" w:tplc="0C22CF4A">
+      <w:start w:val="1"/>
+      <w:numFmt w:val="bullet"/>
+      <w:lvlText w:val="-"/>
+      <w:lvlJc w:val="left"/>
+      <w:pPr>
+        <w:ind w:left="720" w:hanging="360"/>
+      </w:pPr>
+      <w:rPr>
+        <w:rFonts w:ascii="Times New Roman" w:eastAsia="SimSun" w:hAnsi="Times New Roman" w:cs="Times New Roman" w:hint="default"/>
+      </w:rPr>
+    </w:lvl>
+    <w:lvl w:ilvl="1" w:tplc="20000003" w:tentative="1">
+      <w:start w:val="1"/>
+      <w:numFmt w:val="bullet"/>
+      <w:lvlText w:val="o"/>
+      <w:lvlJc w:val="left"/>
+      <w:pPr>
+        <w:ind w:left="1440" w:hanging="360"/>
+      </w:pPr>
+      <w:rPr>
+        <w:rFonts w:ascii="Courier New" w:hAnsi="Courier New" w:cs="Courier New" w:hint="default"/>
+      </w:rPr>
+    </w:lvl>
+    <w:lvl w:ilvl="2" w:tplc="20000005" w:tentative="1">
+      <w:start w:val="1"/>
+      <w:numFmt w:val="bullet"/>
+      <w:lvlText w:val=""/>
+      <w:lvlJc w:val="left"/>
+      <w:pPr>
+        <w:ind w:left="2160" w:hanging="360"/>
+      </w:pPr>
+      <w:rPr>
+        <w:rFonts w:ascii="Wingdings" w:hAnsi="Wingdings" w:hint="default"/>
+      </w:rPr>
+    </w:lvl>
+    <w:lvl w:ilvl="3" w:tplc="20000001" w:tentative="1">
+      <w:start w:val="1"/>
+      <w:numFmt w:val="bullet"/>
+      <w:lvlText w:val=""/>
+      <w:lvlJc w:val="left"/>
+      <w:pPr>
+        <w:ind w:left="2880" w:hanging="360"/>
+      </w:pPr>
+      <w:rPr>
+        <w:rFonts w:ascii="Symbol" w:hAnsi="Symbol" w:hint="default"/>
+      </w:rPr>
+    </w:lvl>
+    <w:lvl w:ilvl="4" w:tplc="20000003" w:tentative="1">
+      <w:start w:val="1"/>
+      <w:numFmt w:val="bullet"/>
+      <w:lvlText w:val="o"/>
+      <w:lvlJc w:val="left"/>
+      <w:pPr>
+        <w:ind w:left="3600" w:hanging="360"/>
+      </w:pPr>
+      <w:rPr>
+        <w:rFonts w:ascii="Courier New" w:hAnsi="Courier New" w:cs="Courier New" w:hint="default"/>
+      </w:rPr>
+    </w:lvl>
+    <w:lvl w:ilvl="5" w:tplc="20000005" w:tentative="1">
+      <w:start w:val="1"/>
+      <w:numFmt w:val="bullet"/>
+      <w:lvlText w:val=""/>
+      <w:lvlJc w:val="left"/>
+      <w:pPr>
+        <w:ind w:left="4320" w:hanging="360"/>
+      </w:pPr>
+      <w:rPr>
+        <w:rFonts w:ascii="Wingdings" w:hAnsi="Wingdings" w:hint="default"/>
+      </w:rPr>
+    </w:lvl>
+    <w:lvl w:ilvl="6" w:tplc="20000001" w:tentative="1">
+      <w:start w:val="1"/>
+      <w:numFmt w:val="bullet"/>
+      <w:lvlText w:val=""/>
+      <w:lvlJc w:val="left"/>
+      <w:pPr>
+        <w:ind w:left="5040" w:hanging="360"/>
+      </w:pPr>
+      <w:rPr>
+        <w:rFonts w:ascii="Symbol" w:hAnsi="Symbol" w:hint="default"/>
+      </w:rPr>
+    </w:lvl>
+    <w:lvl w:ilvl="7" w:tplc="20000003" w:tentative="1">
+      <w:start w:val="1"/>
+      <w:numFmt w:val="bullet"/>
+      <w:lvlText w:val="o"/>
+      <w:lvlJc w:val="left"/>
+      <w:pPr>
+        <w:ind w:left="5760" w:hanging="360"/>
+      </w:pPr>
+      <w:rPr>
+        <w:rFonts w:ascii="Courier New" w:hAnsi="Courier New" w:cs="Courier New" w:hint="default"/>
+      </w:rPr>
+    </w:lvl>
+    <w:lvl w:ilvl="8" w:tplc="20000005" w:tentative="1">
+      <w:start w:val="1"/>
+      <w:numFmt w:val="bullet"/>
+      <w:lvlText w:val=""/>
+      <w:lvlJc w:val="left"/>
+      <w:pPr>
+        <w:ind w:left="6480" w:hanging="360"/>
+      </w:pPr>
+      <w:rPr>
+        <w:rFonts w:ascii="Wingdings" w:hAnsi="Wingdings" w:hint="default"/>
+      </w:rPr>
+    </w:lvl>
+  </w:abstractNum>
+  <w:abstractNum w:abstractNumId="21" w15:restartNumberingAfterBreak="0">
     <w:nsid w:val="52CA544A"/>
     <w:multiLevelType w:val="singleLevel"/>
     <w:tmpl w:val="AED6D67E"/>
@@ -3504,7 +3916,7 @@
       </w:rPr>
     </w:lvl>
   </w:abstractNum>
-  <w:abstractNum w:abstractNumId="20" w15:restartNumberingAfterBreak="0">
+  <w:abstractNum w:abstractNumId="22" w15:restartNumberingAfterBreak="0">
     <w:nsid w:val="541863A9"/>
     <w:multiLevelType w:val="multilevel"/>
     <w:tmpl w:val="3A9CFA90"/>
@@ -3653,7 +4065,7 @@
       </w:rPr>
     </w:lvl>
   </w:abstractNum>
-  <w:abstractNum w:abstractNumId="21" w15:restartNumberingAfterBreak="0">
+  <w:abstractNum w:abstractNumId="23" w15:restartNumberingAfterBreak="0">
     <w:nsid w:val="64887E9A"/>
     <w:multiLevelType w:val="multilevel"/>
     <w:tmpl w:val="76E6C5FC"/>
@@ -3802,7 +4214,7 @@
       </w:rPr>
     </w:lvl>
   </w:abstractNum>
-  <w:abstractNum w:abstractNumId="22" w15:restartNumberingAfterBreak="0">
+  <w:abstractNum w:abstractNumId="24" w15:restartNumberingAfterBreak="0">
     <w:nsid w:val="6C402C58"/>
     <w:multiLevelType w:val="hybridMultilevel"/>
     <w:tmpl w:val="9A1CA078"/>
@@ -3947,7 +4359,7 @@
       </w:rPr>
     </w:lvl>
   </w:abstractNum>
-  <w:abstractNum w:abstractNumId="23" w15:restartNumberingAfterBreak="0">
+  <w:abstractNum w:abstractNumId="25" w15:restartNumberingAfterBreak="0">
     <w:nsid w:val="6CD32DA8"/>
     <w:multiLevelType w:val="singleLevel"/>
     <w:tmpl w:val="166470C2"/>
@@ -3974,40 +4386,40 @@
     </w:lvl>
   </w:abstractNum>
   <w:num w:numId="1">
+    <w:abstractNumId w:val="16"/>
+  </w:num>
+  <w:num w:numId="2">
+    <w:abstractNumId w:val="24"/>
+  </w:num>
+  <w:num w:numId="3">
     <w:abstractNumId w:val="15"/>
   </w:num>
-  <w:num w:numId="2">
-    <w:abstractNumId w:val="22"/>
+  <w:num w:numId="4">
+    <w:abstractNumId w:val="18"/>
   </w:num>
-  <w:num w:numId="3">
+  <w:num w:numId="5">
+    <w:abstractNumId w:val="18"/>
+  </w:num>
+  <w:num w:numId="6">
+    <w:abstractNumId w:val="18"/>
+  </w:num>
+  <w:num w:numId="7">
+    <w:abstractNumId w:val="18"/>
+  </w:num>
+  <w:num w:numId="8">
+    <w:abstractNumId w:val="21"/>
+  </w:num>
+  <w:num w:numId="9">
+    <w:abstractNumId w:val="25"/>
+  </w:num>
+  <w:num w:numId="10">
+    <w:abstractNumId w:val="17"/>
+  </w:num>
+  <w:num w:numId="11">
     <w:abstractNumId w:val="14"/>
   </w:num>
-  <w:num w:numId="4">
-    <w:abstractNumId w:val="17"/>
-  </w:num>
-  <w:num w:numId="5">
-    <w:abstractNumId w:val="17"/>
-  </w:num>
-  <w:num w:numId="6">
-    <w:abstractNumId w:val="17"/>
-  </w:num>
-  <w:num w:numId="7">
-    <w:abstractNumId w:val="17"/>
-  </w:num>
-  <w:num w:numId="8">
-    <w:abstractNumId w:val="19"/>
-  </w:num>
-  <w:num w:numId="9">
-    <w:abstractNumId w:val="23"/>
-  </w:num>
-  <w:num w:numId="10">
-    <w:abstractNumId w:val="16"/>
-  </w:num>
-  <w:num w:numId="11">
+  <w:num w:numId="12">
     <w:abstractNumId w:val="13"/>
-  </w:num>
-  <w:num w:numId="12">
-    <w:abstractNumId w:val="12"/>
   </w:num>
   <w:num w:numId="13">
     <w:abstractNumId w:val="0"/>
@@ -4043,34 +4455,40 @@
     <w:abstractNumId w:val="1"/>
   </w:num>
   <w:num w:numId="24">
-    <w:abstractNumId w:val="18"/>
+    <w:abstractNumId w:val="19"/>
   </w:num>
   <w:num w:numId="25">
-    <w:abstractNumId w:val="15"/>
+    <w:abstractNumId w:val="16"/>
   </w:num>
   <w:num w:numId="26">
-    <w:abstractNumId w:val="15"/>
+    <w:abstractNumId w:val="16"/>
   </w:num>
   <w:num w:numId="27">
-    <w:abstractNumId w:val="20"/>
+    <w:abstractNumId w:val="22"/>
   </w:num>
   <w:num w:numId="28">
     <w:abstractNumId w:val="11"/>
   </w:num>
   <w:num w:numId="29">
-    <w:abstractNumId w:val="15"/>
+    <w:abstractNumId w:val="16"/>
   </w:num>
   <w:num w:numId="30">
-    <w:abstractNumId w:val="15"/>
+    <w:abstractNumId w:val="16"/>
   </w:num>
   <w:num w:numId="31">
-    <w:abstractNumId w:val="21"/>
+    <w:abstractNumId w:val="23"/>
   </w:num>
   <w:num w:numId="32">
-    <w:abstractNumId w:val="15"/>
+    <w:abstractNumId w:val="16"/>
   </w:num>
   <w:num w:numId="33">
-    <w:abstractNumId w:val="15"/>
+    <w:abstractNumId w:val="16"/>
+  </w:num>
+  <w:num w:numId="34">
+    <w:abstractNumId w:val="20"/>
+  </w:num>
+  <w:num w:numId="35">
+    <w:abstractNumId w:val="12"/>
   </w:num>
 </w:numbering>
 </file>
@@ -4953,6 +5371,11 @@
       <w:szCs w:val="24"/>
     </w:rPr>
   </w:style>
+  <w:style w:type="character" w:customStyle="1" w:styleId="selectable">
+    <w:name w:val="selectable"/>
+    <w:basedOn w:val="DefaultParagraphFont"/>
+    <w:rsid w:val="007A0EB3"/>
+  </w:style>
 </w:styles>
 </file>
 

</xml_diff>

<commit_message>
submit version 1 - call for review
</commit_message>
<xml_diff>
--- a/Documentation/Report_Computational Intelligence_GroupT1-1_Masters course IT.docx
+++ b/Documentation/Report_Computational Intelligence_GroupT1-1_Masters course IT.docx
@@ -567,7 +567,7 @@
             <v:path o:extrusionok="f" gradientshapeok="t" o:connecttype="rect"/>
             <o:lock v:ext="edit" aspectratio="t"/>
           </v:shapetype>
-          <v:shape id="Picture 1" o:spid="_x0000_i1026" type="#_x0000_t75" style="width:159.5pt;height:24.9pt;visibility:visible;mso-wrap-style:square">
+          <v:shape id="Picture 1" o:spid="_x0000_i1026" type="#_x0000_t75" style="width:159.75pt;height:24.75pt;visibility:visible;mso-wrap-style:square">
             <v:imagedata r:id="rId13" o:title=""/>
           </v:shape>
         </w:pict>
@@ -731,16 +731,25 @@
         </w:rPr>
       </w:pPr>
       <w:r>
-        <w:t>The concept of neural network or artificial neural network is commonly known as a combination of different layers connected to each other to mak</w:t>
-      </w:r>
-      <w:r>
-        <w:rPr>
-          <w:lang w:val="en-US"/>
-        </w:rPr>
-        <w:t xml:space="preserve">e </w:t>
-      </w:r>
-      <w:r>
-        <w:t>decisions based on different types of input. Biologically speaking, the neural network is a technique that mimics approximately how a brain function</w:t>
+        <w:t xml:space="preserve">The concept of neural network or artificial neural network is commonly known as a </w:t>
+      </w:r>
+      <w:r>
+        <w:rPr>
+          <w:lang w:val="en-US"/>
+        </w:rPr>
+        <w:t>network</w:t>
+      </w:r>
+      <w:r>
+        <w:t xml:space="preserve"> of different layers connected to each other to </w:t>
+      </w:r>
+      <w:r>
+        <w:rPr>
+          <w:lang w:val="en-US"/>
+        </w:rPr>
+        <w:t>direct the transversal stream of information. Specifically, the task of an ANN involves calculating a vector of input from the input neuron along to the output neuron, which may function as a classifier</w:t>
+      </w:r>
+      <w:r>
+        <w:t>. Biologically speaking, the neural network is a technique that mimics approximately how a brain function</w:t>
       </w:r>
       <w:r>
         <w:rPr>
@@ -749,7 +758,11 @@
         <w:t xml:space="preserve">. </w:t>
       </w:r>
       <w:r>
-        <w:t>Each layer contains various nodes acts as a system of neurons that can interconnect between layers. Besides, dependent on the importance of each specific neuron, or node, a factor called weight is introduced to bias for the purpose of the system. These layers are commonly known as the hidden layer</w:t>
+        <w:t xml:space="preserve">Each layer contains various nodes acts as a system of neurons that can interconnect between layers. Besides, dependent on the importance of each specific neuron, or node, a factor called </w:t>
+      </w:r>
+      <w:r>
+        <w:lastRenderedPageBreak/>
+        <w:t>weight is introduced to bias for the purpose of the system. These layers are commonly known as the hidden layer</w:t>
       </w:r>
       <w:r>
         <w:rPr>
@@ -757,74 +770,137 @@
         </w:rPr>
         <w:t>.</w:t>
       </w:r>
+      <w:r>
+        <w:rPr>
+          <w:lang w:val="en-US"/>
+        </w:rPr>
+        <w:t xml:space="preserve"> The output of the network is also an array of neurons that can </w:t>
+      </w:r>
+      <w:bookmarkStart w:id="0" w:name="_Hlk83853989"/>
+      <w:r>
+        <w:rPr>
+          <w:lang w:val="en-US"/>
+        </w:rPr>
+        <w:t>either do a classification, a regression function fitting or signal generation.</w:t>
+      </w:r>
     </w:p>
     <w:p>
       <w:pPr>
         <w:pStyle w:val="BodyText"/>
         <w:rPr>
-          <w:color w:val="FF0000"/>
-          <w:lang w:val="en-US"/>
-        </w:rPr>
-      </w:pPr>
-      <w:r>
-        <w:rPr>
-          <w:color w:val="FF0000"/>
-        </w:rPr>
-        <w:lastRenderedPageBreak/>
-        <w:t>....</w:t>
-      </w:r>
-    </w:p>
-    <w:p>
-      <w:pPr>
-        <w:ind w:left="288"/>
-        <w:jc w:val="left"/>
-        <w:rPr>
-          <w:color w:val="FF0000"/>
+          <w:lang w:val="en-US"/>
+        </w:rPr>
+      </w:pPr>
+      <w:r>
+        <w:rPr>
+          <w:lang w:val="en-US"/>
+        </w:rPr>
+        <w:t xml:space="preserve">Convolutional Neural Network (CNN) is a special implementation of ANN. CNN functions by convoluting through </w:t>
+      </w:r>
+      <w:bookmarkEnd w:id="0"/>
+      <w:r>
+        <w:rPr>
+          <w:lang w:val="en-US"/>
+        </w:rPr>
+        <w:t xml:space="preserve">the whole data sample with a filter, then each output of the filter will then enter the next layer of CNN as input and undergo the same process until it reaches the smallest desired length of each array. These array then added up to create a final representation, which will have different labels depends on the trained data. During this process, an Algorithm called Back Propagation was used in cased the Data is Labeled to add/remove weights that connects adjacent layers, making the CNN adapt to the training data. CNN usually deals with data like Images, Pictures, Bit </w:t>
+      </w:r>
+      <w:r>
+        <w:rPr>
+          <w:lang w:val="en-US"/>
+        </w:rPr>
+        <w:t>Arrays, Sound.</w:t>
+      </w:r>
+      <w:r>
+        <w:rPr>
+          <w:lang w:val="en-US"/>
+        </w:rPr>
+        <w:t xml:space="preserve"> </w:t>
+      </w:r>
+    </w:p>
+    <w:p>
+      <w:pPr>
+        <w:pStyle w:val="Heading2"/>
+      </w:pPr>
+      <w:r>
+        <w:t>Matlab</w:t>
+      </w:r>
+      <w:r>
+        <w:t>:</w:t>
+      </w:r>
+    </w:p>
+    <w:p>
+      <w:pPr>
+        <w:pStyle w:val="BodyText"/>
+        <w:rPr>
+          <w:lang w:val="en-US"/>
         </w:rPr>
       </w:pPr>
       <w:proofErr w:type="spellStart"/>
       <w:r>
         <w:rPr>
-          <w:color w:val="FF0000"/>
-        </w:rPr>
-        <w:t>On going</w:t>
+          <w:lang w:val="en-US"/>
+        </w:rPr>
+        <w:t>Matlab</w:t>
       </w:r>
       <w:proofErr w:type="spellEnd"/>
       <w:r>
         <w:rPr>
-          <w:color w:val="FF0000"/>
-        </w:rPr>
-        <w:t>...</w:t>
-      </w:r>
-    </w:p>
-    <w:p>
-      <w:pPr>
-        <w:pStyle w:val="Heading2"/>
-      </w:pPr>
-      <w:r>
+          <w:lang w:val="en-US"/>
+        </w:rPr>
+        <w:t xml:space="preserve"> is a programming platform designed to make ease of use for engineer and student in scientific fields. The Program comes with a variety of toolboxes for specific problem and fields, which saved a lot of times in development and testing. </w:t>
+      </w:r>
+    </w:p>
+    <w:p>
+      <w:pPr>
+        <w:pStyle w:val="BodyText"/>
+      </w:pPr>
+      <w:r>
+        <w:rPr>
+          <w:lang w:val="en-US"/>
+        </w:rPr>
+        <w:t xml:space="preserve">This work took advantage of the available toolbox in </w:t>
+      </w:r>
+      <w:proofErr w:type="spellStart"/>
+      <w:r>
+        <w:rPr>
+          <w:lang w:val="en-US"/>
+        </w:rPr>
         <w:t>Matlab</w:t>
       </w:r>
-    </w:p>
-    <w:p/>
-    <w:p>
-      <w:pPr>
-        <w:rPr>
-          <w:color w:val="FF0000"/>
-        </w:rPr>
-      </w:pPr>
-      <w:r>
-        <w:rPr>
-          <w:color w:val="FF0000"/>
-        </w:rPr>
-        <w:t>(Viet Nguyen)</w:t>
-      </w:r>
-    </w:p>
-    <w:p>
-      <w:pPr>
-        <w:pStyle w:val="Heading1"/>
-      </w:pPr>
-      <w:r>
-        <w:t>Methodology</w:t>
+      <w:proofErr w:type="spellEnd"/>
+      <w:r>
+        <w:rPr>
+          <w:lang w:val="en-US"/>
+        </w:rPr>
+        <w:t xml:space="preserve"> that enables Deep Learning for its generation and usage of CNN in solving the problem.  The developed work also </w:t>
+      </w:r>
+      <w:proofErr w:type="gramStart"/>
+      <w:r>
+        <w:rPr>
+          <w:lang w:val="en-US"/>
+        </w:rPr>
+        <w:t>use</w:t>
+      </w:r>
+      <w:proofErr w:type="gramEnd"/>
+      <w:r>
+        <w:rPr>
+          <w:lang w:val="en-US"/>
+        </w:rPr>
+        <w:t xml:space="preserve"> the GUI API of </w:t>
+      </w:r>
+      <w:proofErr w:type="spellStart"/>
+      <w:r>
+        <w:rPr>
+          <w:lang w:val="en-US"/>
+        </w:rPr>
+        <w:t>Matlab</w:t>
+      </w:r>
+      <w:proofErr w:type="spellEnd"/>
+      <w:r>
+        <w:rPr>
+          <w:lang w:val="en-US"/>
+        </w:rPr>
+        <w:t xml:space="preserve"> to create an interactive testing environment for further use.</w:t>
       </w:r>
     </w:p>
     <w:p>
@@ -847,10 +923,11 @@
       <w:pPr>
         <w:pStyle w:val="BodyText"/>
         <w:keepNext/>
+        <w:ind w:firstLine="0"/>
       </w:pPr>
       <w:r>
         <w:pict w14:anchorId="12EC7F28">
-          <v:shape id="_x0000_i1027" type="#_x0000_t75" style="width:224.85pt;height:179.45pt;visibility:visible;mso-wrap-style:square">
+          <v:shape id="_x0000_i1027" type="#_x0000_t75" style="width:248.25pt;height:198pt;visibility:visible;mso-wrap-style:square">
             <v:imagedata r:id="rId14" o:title=""/>
           </v:shape>
         </w:pict>
@@ -937,7 +1014,10 @@
         <w:pStyle w:val="BodyText"/>
       </w:pPr>
       <w:r>
-        <w:t xml:space="preserve">In Summary, the code for the project was divided into 3 stages. Stage one involves processing of the analog time signal sample into spectrogram via Gabor Transform, see Literature Review for details of Gabor Transform. Stage two trains the Convolutional Neural Network (CNN) via adjusting the weights of the initial network to fit the training set. Stage two ends with validating the learning by feeding the validation set to the trained network. In stage three, the trained network was used to predict unlabeled data from the test file set </w:t>
+        <w:t xml:space="preserve">In Summary, the code for the project was divided into 3 stages. Stage one involves processing of the analog time signal sample into spectrogram via Gabor Transform, see Literature Review for details of Gabor Transform. Stage two trains the Convolutional Neural Network (CNN) via adjusting the weights of the initial network to fit the training </w:t>
+      </w:r>
+      <w:r>
+        <w:t xml:space="preserve">set. Stage two ends with validating the learning by feeding the validation set to the trained network. In stage three, the trained network was used to predict unlabeled data from the test file set </w:t>
       </w:r>
       <w:proofErr w:type="spellStart"/>
       <w:r>
@@ -1258,7 +1338,7 @@
       </w:pPr>
       <w:r>
         <w:pict w14:anchorId="4AE111B8">
-          <v:shape id="Picture 2" o:spid="_x0000_i1028" type="#_x0000_t75" alt="Table&#10;&#10;Description automatically generated" style="width:228.2pt;height:59.25pt;visibility:visible;mso-wrap-style:square">
+          <v:shape id="Picture 2" o:spid="_x0000_i1028" type="#_x0000_t75" alt="Table&#10;&#10;Description automatically generated" style="width:228pt;height:59.25pt;visibility:visible;mso-wrap-style:square">
             <v:imagedata r:id="rId15" o:title="Table&#10;&#10;Description automatically generated"/>
           </v:shape>
         </w:pict>
@@ -1394,22 +1474,30 @@
           <w:lang w:val="x-none" w:eastAsia="x-none"/>
         </w:rPr>
         <w:tab/>
-        <w:t xml:space="preserve">For the scope of this project, these test files were used as result of the model. They were fed into the trained model after the training session ends for the prediction of the associated label that belongs to the test file. Tests File are located under </w:t>
-      </w:r>
-      <w:proofErr w:type="spellStart"/>
+        <w:t xml:space="preserve">For the scope of this project, these test files were used as result of the model. They were fed into the trained model after the training session ends for the prediction of the associated label </w:t>
+      </w:r>
       <w:r>
         <w:rPr>
           <w:spacing w:val="-1"/>
           <w:lang w:val="x-none" w:eastAsia="x-none"/>
         </w:rPr>
-        <w:t>Matlab</w:t>
-      </w:r>
-      <w:proofErr w:type="spellEnd"/>
+        <w:lastRenderedPageBreak/>
+        <w:t xml:space="preserve">that belongs to the test file. Tests File are located under </w:t>
+      </w:r>
+      <w:proofErr w:type="spellStart"/>
       <w:r>
         <w:rPr>
           <w:spacing w:val="-1"/>
           <w:lang w:val="x-none" w:eastAsia="x-none"/>
         </w:rPr>
+        <w:t>Matlab</w:t>
+      </w:r>
+      <w:proofErr w:type="spellEnd"/>
+      <w:r>
+        <w:rPr>
+          <w:spacing w:val="-1"/>
+          <w:lang w:val="x-none" w:eastAsia="x-none"/>
+        </w:rPr>
         <w:t xml:space="preserve">/dataset/ and share the same form as “T File &lt;No&gt;” with 12 &gt;= No &gt;= 1. </w:t>
       </w:r>
     </w:p>
@@ -1607,22 +1695,14 @@
           <w:iCs/>
           <w:lang w:val="en-US"/>
         </w:rPr>
-        <w:instrText xml:space="preserve"> REF _Ref83845650 \h </w:instrText>
-      </w:r>
-      <w:r>
-        <w:rPr>
-          <w:i/>
-          <w:iCs/>
-          <w:lang w:val="en-US"/>
-        </w:rPr>
-      </w:r>
-      <w:r>
-        <w:rPr>
-          <w:i/>
-          <w:iCs/>
-          <w:lang w:val="en-US"/>
-        </w:rPr>
-        <w:instrText xml:space="preserve"> \* MERGEFORMAT </w:instrText>
+        <w:instrText xml:space="preserve"> REF _Ref83845650 \h  \* MERGEFORMAT </w:instrText>
+      </w:r>
+      <w:r>
+        <w:rPr>
+          <w:i/>
+          <w:iCs/>
+          <w:lang w:val="en-US"/>
+        </w:rPr>
       </w:r>
       <w:r>
         <w:rPr>
@@ -1667,9 +1747,8 @@
         <w:rPr>
           <w:noProof/>
         </w:rPr>
-        <w:lastRenderedPageBreak/>
         <w:pict w14:anchorId="1F16DA29">
-          <v:shape id="Picture 18" o:spid="_x0000_i1029" type="#_x0000_t75" alt="Graphical user interface, application&#10;&#10;Description automatically generated with medium confidence" style="width:225.95pt;height:125.15pt;visibility:visible;mso-wrap-style:square">
+          <v:shape id="Picture 18" o:spid="_x0000_i1029" type="#_x0000_t75" alt="Graphical user interface, application&#10;&#10;Description automatically generated with medium confidence" style="width:225.75pt;height:125.25pt;visibility:visible;mso-wrap-style:square">
             <v:imagedata r:id="rId16" o:title="Graphical user interface, application&#10;&#10;Description automatically generated with medium confidence"/>
           </v:shape>
         </w:pict>
@@ -1686,7 +1765,7 @@
           <w:noProof/>
         </w:rPr>
       </w:pPr>
-      <w:bookmarkStart w:id="0" w:name="_Ref83845650"/>
+      <w:bookmarkStart w:id="1" w:name="_Ref83845650"/>
       <w:r>
         <w:rPr>
           <w:b w:val="0"/>
@@ -1742,7 +1821,7 @@
         </w:rPr>
         <w:fldChar w:fldCharType="end"/>
       </w:r>
-      <w:bookmarkEnd w:id="0"/>
+      <w:bookmarkEnd w:id="1"/>
       <w:r>
         <w:rPr>
           <w:b w:val="0"/>
@@ -1856,7 +1935,7 @@
       </w:pPr>
       <w:r>
         <w:pict w14:anchorId="510D3F63">
-          <v:shape id="Picture 3" o:spid="_x0000_i1030" type="#_x0000_t75" style="width:244.25pt;height:23.25pt;visibility:visible;mso-wrap-style:square;mso-position-horizontal-relative:text;mso-position-vertical-relative:text" wrapcoords="-77 0 -77 20400 21600 20400 21600 0 -77 0" o:allowoverlap="f">
+          <v:shape id="Picture 3" o:spid="_x0000_i1030" type="#_x0000_t75" style="width:244.5pt;height:23.25pt;visibility:visible;mso-wrap-style:square;mso-position-horizontal-relative:text;mso-position-vertical-relative:text" wrapcoords="-77 0 -77 20400 21600 20400 21600 0 -77 0" o:allowoverlap="f">
             <v:imagedata r:id="rId17" o:title=""/>
           </v:shape>
         </w:pict>
@@ -1926,7 +2005,7 @@
           <w:lang w:val="en-US"/>
         </w:rPr>
         <w:pict w14:anchorId="0CDBDC9F">
-          <v:shape id="Picture 4" o:spid="_x0000_i1031" type="#_x0000_t75" style="width:141.8pt;height:16.05pt;visibility:visible;mso-wrap-style:square">
+          <v:shape id="Picture 4" o:spid="_x0000_i1031" type="#_x0000_t75" style="width:141.75pt;height:15.75pt;visibility:visible;mso-wrap-style:square">
             <v:imagedata r:id="rId18" o:title=""/>
           </v:shape>
         </w:pict>
@@ -1999,7 +2078,7 @@
           <w:lang w:val="en-US"/>
         </w:rPr>
         <w:pict w14:anchorId="3273E1A8">
-          <v:shape id="Picture 6" o:spid="_x0000_i1032" type="#_x0000_t75" alt="A screenshot of a computer&#10;&#10;Description automatically generated with medium confidence" style="width:227.65pt;height:48.2pt;visibility:visible;mso-wrap-style:square">
+          <v:shape id="Picture 6" o:spid="_x0000_i1032" type="#_x0000_t75" alt="A screenshot of a computer&#10;&#10;Description automatically generated with medium confidence" style="width:227.25pt;height:48pt;visibility:visible;mso-wrap-style:square">
             <v:imagedata r:id="rId19" o:title="A screenshot of a computer&#10;&#10;Description automatically generated with medium confidence"/>
           </v:shape>
         </w:pict>
@@ -2113,7 +2192,7 @@
           <w:noProof/>
         </w:rPr>
         <w:pict w14:anchorId="6BFDFB3C">
-          <v:shape id="Picture 9" o:spid="_x0000_i1033" type="#_x0000_t75" alt="Text, letter&#10;&#10;Description automatically generated" style="width:243.15pt;height:71.45pt;visibility:visible;mso-wrap-style:square">
+          <v:shape id="Picture 9" o:spid="_x0000_i1033" type="#_x0000_t75" alt="Text, letter&#10;&#10;Description automatically generated" style="width:243pt;height:71.25pt;visibility:visible;mso-wrap-style:square">
             <v:imagedata r:id="rId20" o:title="Text, letter&#10;&#10;Description automatically generated"/>
           </v:shape>
         </w:pict>
@@ -2198,13 +2277,7 @@
         <w:rPr>
           <w:lang w:val="en-US"/>
         </w:rPr>
-        <w:t xml:space="preserve">is the normalized signal, in table forms, this variable has the value of a </w:t>
-      </w:r>
-      <w:r>
-        <w:rPr>
-          <w:lang w:val="en-US"/>
-        </w:rPr>
-        <w:t xml:space="preserve">normalized sample from </w:t>
+        <w:t xml:space="preserve">is the normalized signal, in table forms, this variable has the value of a normalized sample from </w:t>
       </w:r>
       <w:proofErr w:type="spellStart"/>
       <w:r>
@@ -2426,7 +2499,7 @@
           <w:noProof/>
         </w:rPr>
         <w:pict w14:anchorId="6DFAFD60">
-          <v:shape id="Picture 7" o:spid="_x0000_i1034" type="#_x0000_t75" style="width:243.15pt;height:27.7pt;visibility:visible;mso-wrap-style:square">
+          <v:shape id="Picture 7" o:spid="_x0000_i1034" type="#_x0000_t75" style="width:243pt;height:27.75pt;visibility:visible;mso-wrap-style:square">
             <v:imagedata r:id="rId21" o:title=""/>
           </v:shape>
         </w:pict>
@@ -2512,8 +2585,9 @@
         <w:rPr>
           <w:noProof/>
         </w:rPr>
+        <w:lastRenderedPageBreak/>
         <w:pict w14:anchorId="5363D873">
-          <v:shape id="Picture 5" o:spid="_x0000_i1036" type="#_x0000_t75" alt="Chart&#10;&#10;Description automatically generated" style="width:242.6pt;height:137.35pt;visibility:visible;mso-wrap-style:square">
+          <v:shape id="Picture 5" o:spid="_x0000_i1035" type="#_x0000_t75" alt="Chart&#10;&#10;Description automatically generated" style="width:243pt;height:137.25pt;visibility:visible;mso-wrap-style:square">
             <v:imagedata r:id="rId22" o:title="Chart&#10;&#10;Description automatically generated"/>
           </v:shape>
         </w:pict>
@@ -2529,7 +2603,7 @@
           <w:iCs/>
         </w:rPr>
       </w:pPr>
-      <w:bookmarkStart w:id="1" w:name="_Ref83846037"/>
+      <w:bookmarkStart w:id="2" w:name="_Ref83846037"/>
       <w:r>
         <w:rPr>
           <w:b w:val="0"/>
@@ -2585,7 +2659,7 @@
         </w:rPr>
         <w:fldChar w:fldCharType="end"/>
       </w:r>
-      <w:bookmarkEnd w:id="1"/>
+      <w:bookmarkEnd w:id="2"/>
       <w:r>
         <w:rPr>
           <w:b w:val="0"/>
@@ -2685,18 +2759,12 @@
         <w:rPr>
           <w:lang w:val="en-US"/>
         </w:rPr>
-        <w:instrText xml:space="preserve"> REF _Ref83846037 \h </w:instrText>
-      </w:r>
-      <w:r>
-        <w:rPr>
-          <w:lang w:val="en-US"/>
-        </w:rPr>
-      </w:r>
-      <w:r>
-        <w:rPr>
-          <w:lang w:val="en-US"/>
-        </w:rPr>
-        <w:instrText xml:space="preserve"> \* MERGEFORMAT </w:instrText>
+        <w:instrText xml:space="preserve"> REF _Ref83846037 \h  \* MERGEFORMAT </w:instrText>
+      </w:r>
+      <w:r>
+        <w:rPr>
+          <w:lang w:val="en-US"/>
+        </w:rPr>
       </w:r>
       <w:r>
         <w:rPr>
@@ -2796,7 +2864,7 @@
           <w:noProof/>
         </w:rPr>
         <w:pict w14:anchorId="6EFB2935">
-          <v:shape id="Picture 11" o:spid="_x0000_i1037" type="#_x0000_t75" style="width:242.6pt;height:33.8pt;visibility:visible;mso-wrap-style:square">
+          <v:shape id="Picture 11" o:spid="_x0000_i1036" type="#_x0000_t75" style="width:242.25pt;height:33.75pt;visibility:visible;mso-wrap-style:square">
             <v:imagedata r:id="rId23" o:title=""/>
           </v:shape>
         </w:pict>
@@ -2878,9 +2946,8 @@
         <w:rPr>
           <w:noProof/>
         </w:rPr>
-        <w:lastRenderedPageBreak/>
         <w:pict w14:anchorId="46B0C880">
-          <v:shape id="Picture 12" o:spid="_x0000_i1038" type="#_x0000_t75" style="width:242.6pt;height:28.8pt;visibility:visible;mso-wrap-style:square">
+          <v:shape id="Picture 12" o:spid="_x0000_i1037" type="#_x0000_t75" style="width:242.25pt;height:28.5pt;visibility:visible;mso-wrap-style:square">
             <v:imagedata r:id="rId24" o:title=""/>
           </v:shape>
         </w:pict>
@@ -3163,7 +3230,7 @@
           <w:noProof/>
         </w:rPr>
         <w:pict w14:anchorId="1AADAAA1">
-          <v:shape id="Picture 13" o:spid="_x0000_i1039" type="#_x0000_t75" alt="Text, letter&#10;&#10;Description automatically generated" style="width:248.1pt;height:72.55pt;visibility:visible;mso-wrap-style:square">
+          <v:shape id="Picture 13" o:spid="_x0000_i1038" type="#_x0000_t75" alt="Text, letter&#10;&#10;Description automatically generated" style="width:248.25pt;height:72.75pt;visibility:visible;mso-wrap-style:square">
             <v:imagedata r:id="rId25" o:title="Text, letter&#10;&#10;Description automatically generated"/>
           </v:shape>
         </w:pict>
@@ -3387,18 +3454,12 @@
         <w:rPr>
           <w:lang w:val="en-US"/>
         </w:rPr>
-        <w:instrText xml:space="preserve"> REF _Ref83846479 \h </w:instrText>
-      </w:r>
-      <w:r>
-        <w:rPr>
-          <w:lang w:val="en-US"/>
-        </w:rPr>
-      </w:r>
-      <w:r>
-        <w:rPr>
-          <w:lang w:val="en-US"/>
-        </w:rPr>
-        <w:instrText xml:space="preserve"> \* MERGEFORMAT </w:instrText>
+        <w:instrText xml:space="preserve"> REF _Ref83846479 \h  \* MERGEFORMAT </w:instrText>
+      </w:r>
+      <w:r>
+        <w:rPr>
+          <w:lang w:val="en-US"/>
+        </w:rPr>
       </w:r>
       <w:r>
         <w:rPr>
@@ -3437,7 +3498,7 @@
           <w:noProof/>
         </w:rPr>
         <w:pict w14:anchorId="00C8942C">
-          <v:shape id="Picture 14" o:spid="_x0000_i1040" type="#_x0000_t75" alt="A picture containing text&#10;&#10;Description automatically generated" style="width:243.7pt;height:188.3pt;visibility:visible;mso-wrap-style:square">
+          <v:shape id="Picture 14" o:spid="_x0000_i1039" type="#_x0000_t75" alt="A picture containing text&#10;&#10;Description automatically generated" style="width:243.75pt;height:188.25pt;visibility:visible;mso-wrap-style:square">
             <v:imagedata r:id="rId26" o:title="A picture containing text&#10;&#10;Description automatically generated"/>
           </v:shape>
         </w:pict>
@@ -3454,7 +3515,7 @@
           <w:noProof/>
         </w:rPr>
       </w:pPr>
-      <w:bookmarkStart w:id="2" w:name="_Ref83846479"/>
+      <w:bookmarkStart w:id="3" w:name="_Ref83846479"/>
       <w:r>
         <w:rPr>
           <w:b w:val="0"/>
@@ -3510,7 +3571,7 @@
         </w:rPr>
         <w:fldChar w:fldCharType="end"/>
       </w:r>
-      <w:bookmarkEnd w:id="2"/>
+      <w:bookmarkEnd w:id="3"/>
       <w:r>
         <w:rPr>
           <w:b w:val="0"/>
@@ -3557,20 +3618,13 @@
           <w:color w:val="FF0000"/>
           <w:lang w:val="en-US"/>
         </w:rPr>
-        <w:instrText xml:space="preserve"> REF _Ref83846479 \h </w:instrText>
+        <w:instrText xml:space="preserve"> REF _Ref83846479 \h  \* MERGEFORMAT </w:instrText>
       </w:r>
       <w:r>
         <w:rPr>
           <w:color w:val="FF0000"/>
           <w:lang w:val="en-US"/>
         </w:rPr>
-      </w:r>
-      <w:r>
-        <w:rPr>
-          <w:color w:val="FF0000"/>
-          <w:lang w:val="en-US"/>
-        </w:rPr>
-        <w:instrText xml:space="preserve"> \* MERGEFORMAT </w:instrText>
       </w:r>
       <w:r>
         <w:rPr>
@@ -3659,7 +3713,7 @@
           <w:color w:val="FF0000"/>
           <w:lang w:val="en-US"/>
         </w:rPr>
-        <w:instrText xml:space="preserve"> REF _Ref83846584 \h </w:instrText>
+        <w:instrText xml:space="preserve"> REF _Ref83846584 \h  \* MERGEFORMAT </w:instrText>
       </w:r>
       <w:r>
         <w:rPr>
@@ -3672,48 +3726,41 @@
           <w:color w:val="FF0000"/>
           <w:lang w:val="en-US"/>
         </w:rPr>
-        <w:instrText xml:space="preserve"> \* MERGEFORMAT </w:instrText>
+        <w:fldChar w:fldCharType="separate"/>
+      </w:r>
+      <w:r>
+        <w:t xml:space="preserve">Figure </w:t>
+      </w:r>
+      <w:r>
+        <w:rPr>
+          <w:noProof/>
+        </w:rPr>
+        <w:t>7</w:t>
       </w:r>
       <w:r>
         <w:rPr>
           <w:color w:val="FF0000"/>
           <w:lang w:val="en-US"/>
         </w:rPr>
-        <w:fldChar w:fldCharType="separate"/>
-      </w:r>
-      <w:r>
-        <w:t xml:space="preserve">Figure </w:t>
-      </w:r>
+        <w:fldChar w:fldCharType="end"/>
+      </w:r>
+      <w:r>
+        <w:rPr>
+          <w:lang w:val="en-US"/>
+        </w:rPr>
+        <w:t>.</w:t>
+      </w:r>
+    </w:p>
+    <w:p>
+      <w:pPr>
+        <w:keepNext/>
+      </w:pPr>
       <w:r>
         <w:rPr>
           <w:noProof/>
         </w:rPr>
-        <w:t>7</w:t>
-      </w:r>
-      <w:r>
-        <w:rPr>
-          <w:color w:val="FF0000"/>
-          <w:lang w:val="en-US"/>
-        </w:rPr>
-        <w:fldChar w:fldCharType="end"/>
-      </w:r>
-      <w:r>
-        <w:rPr>
-          <w:lang w:val="en-US"/>
-        </w:rPr>
-        <w:t>.</w:t>
-      </w:r>
-    </w:p>
-    <w:p>
-      <w:pPr>
-        <w:keepNext/>
-      </w:pPr>
-      <w:r>
-        <w:rPr>
-          <w:noProof/>
-        </w:rPr>
         <w:pict w14:anchorId="034B86CA">
-          <v:shape id="Picture 15" o:spid="_x0000_i1041" type="#_x0000_t75" alt="A screenshot of a computer&#10;&#10;Description automatically generated with medium confidence" style="width:243.15pt;height:193.85pt;visibility:visible;mso-wrap-style:square">
+          <v:shape id="Picture 15" o:spid="_x0000_i1040" type="#_x0000_t75" alt="A screenshot of a computer&#10;&#10;Description automatically generated with medium confidence" style="width:243pt;height:193.5pt;visibility:visible;mso-wrap-style:square">
             <v:imagedata r:id="rId27" o:title="A screenshot of a computer&#10;&#10;Description automatically generated with medium confidence"/>
           </v:shape>
         </w:pict>
@@ -3729,7 +3776,7 @@
           <w:iCs/>
         </w:rPr>
       </w:pPr>
-      <w:bookmarkStart w:id="3" w:name="_Ref83846584"/>
+      <w:bookmarkStart w:id="4" w:name="_Ref83846584"/>
       <w:r>
         <w:rPr>
           <w:b w:val="0"/>
@@ -3785,7 +3832,7 @@
         </w:rPr>
         <w:fldChar w:fldCharType="end"/>
       </w:r>
-      <w:bookmarkEnd w:id="3"/>
+      <w:bookmarkEnd w:id="4"/>
       <w:r>
         <w:rPr>
           <w:b w:val="0"/>
@@ -3858,18 +3905,12 @@
         <w:rPr>
           <w:lang w:val="en-US"/>
         </w:rPr>
-        <w:instrText xml:space="preserve"> REF _Ref83846675 \h </w:instrText>
-      </w:r>
-      <w:r>
-        <w:rPr>
-          <w:lang w:val="en-US"/>
-        </w:rPr>
-      </w:r>
-      <w:r>
-        <w:rPr>
-          <w:lang w:val="en-US"/>
-        </w:rPr>
-        <w:instrText xml:space="preserve"> \* MERGEFORMAT </w:instrText>
+        <w:instrText xml:space="preserve"> REF _Ref83846675 \h  \* MERGEFORMAT </w:instrText>
+      </w:r>
+      <w:r>
+        <w:rPr>
+          <w:lang w:val="en-US"/>
+        </w:rPr>
       </w:r>
       <w:r>
         <w:rPr>
@@ -3907,8 +3948,9 @@
         <w:rPr>
           <w:noProof/>
         </w:rPr>
+        <w:lastRenderedPageBreak/>
         <w:pict w14:anchorId="1D70E777">
-          <v:shape id="Picture 16" o:spid="_x0000_i1042" type="#_x0000_t75" alt="Chart, histogram&#10;&#10;Description automatically generated" style="width:243.15pt;height:196.6pt;visibility:visible;mso-wrap-style:square">
+          <v:shape id="Picture 16" o:spid="_x0000_i1041" type="#_x0000_t75" alt="Chart, histogram&#10;&#10;Description automatically generated" style="width:243pt;height:196.5pt;visibility:visible;mso-wrap-style:square">
             <v:imagedata r:id="rId28" o:title="Chart, histogram&#10;&#10;Description automatically generated"/>
           </v:shape>
         </w:pict>
@@ -3924,7 +3966,7 @@
           <w:iCs/>
         </w:rPr>
       </w:pPr>
-      <w:bookmarkStart w:id="4" w:name="_Ref83846675"/>
+      <w:bookmarkStart w:id="5" w:name="_Ref83846675"/>
       <w:r>
         <w:rPr>
           <w:b w:val="0"/>
@@ -3980,7 +4022,7 @@
         </w:rPr>
         <w:fldChar w:fldCharType="end"/>
       </w:r>
-      <w:bookmarkEnd w:id="4"/>
+      <w:bookmarkEnd w:id="5"/>
       <w:r>
         <w:rPr>
           <w:b w:val="0"/>
@@ -4039,18 +4081,12 @@
         <w:rPr>
           <w:lang w:val="en-US"/>
         </w:rPr>
-        <w:instrText xml:space="preserve"> REF _Ref83846748 \h </w:instrText>
-      </w:r>
-      <w:r>
-        <w:rPr>
-          <w:lang w:val="en-US"/>
-        </w:rPr>
-      </w:r>
-      <w:r>
-        <w:rPr>
-          <w:lang w:val="en-US"/>
-        </w:rPr>
-        <w:instrText xml:space="preserve"> \* MERGEFORMAT </w:instrText>
+        <w:instrText xml:space="preserve"> REF _Ref83846748 \h  \* MERGEFORMAT </w:instrText>
+      </w:r>
+      <w:r>
+        <w:rPr>
+          <w:lang w:val="en-US"/>
+        </w:rPr>
       </w:r>
       <w:r>
         <w:rPr>
@@ -4096,9 +4132,8 @@
         <w:rPr>
           <w:noProof/>
         </w:rPr>
-        <w:lastRenderedPageBreak/>
         <w:pict w14:anchorId="433746F8">
-          <v:shape id="Picture 17" o:spid="_x0000_i1043" type="#_x0000_t75" alt="A picture containing background pattern&#10;&#10;Description automatically generated" style="width:243.15pt;height:196.05pt;visibility:visible;mso-wrap-style:square">
+          <v:shape id="Picture 17" o:spid="_x0000_i1042" type="#_x0000_t75" alt="A picture containing background pattern&#10;&#10;Description automatically generated" style="width:243pt;height:195.75pt;visibility:visible;mso-wrap-style:square">
             <v:imagedata r:id="rId29" o:title="A picture containing background pattern&#10;&#10;Description automatically generated"/>
           </v:shape>
         </w:pict>
@@ -4114,7 +4149,7 @@
           <w:iCs/>
         </w:rPr>
       </w:pPr>
-      <w:bookmarkStart w:id="5" w:name="_Ref83846748"/>
+      <w:bookmarkStart w:id="6" w:name="_Ref83846748"/>
       <w:r>
         <w:rPr>
           <w:b w:val="0"/>
@@ -4170,7 +4205,7 @@
         </w:rPr>
         <w:fldChar w:fldCharType="end"/>
       </w:r>
-      <w:bookmarkEnd w:id="5"/>
+      <w:bookmarkEnd w:id="6"/>
       <w:r>
         <w:rPr>
           <w:b w:val="0"/>
@@ -4295,18 +4330,12 @@
         <w:rPr>
           <w:lang w:val="en-US"/>
         </w:rPr>
-        <w:instrText xml:space="preserve"> REF _Ref83846748 \h </w:instrText>
-      </w:r>
-      <w:r>
-        <w:rPr>
-          <w:lang w:val="en-US"/>
-        </w:rPr>
-      </w:r>
-      <w:r>
-        <w:rPr>
-          <w:lang w:val="en-US"/>
-        </w:rPr>
-        <w:instrText xml:space="preserve"> \* MERGEFORMAT </w:instrText>
+        <w:instrText xml:space="preserve"> REF _Ref83846748 \h  \* MERGEFORMAT </w:instrText>
+      </w:r>
+      <w:r>
+        <w:rPr>
+          <w:lang w:val="en-US"/>
+        </w:rPr>
       </w:r>
       <w:r>
         <w:rPr>
@@ -4342,18 +4371,12 @@
         <w:rPr>
           <w:lang w:val="en-US"/>
         </w:rPr>
-        <w:instrText xml:space="preserve"> REF _Ref83846927 \h </w:instrText>
-      </w:r>
-      <w:r>
-        <w:rPr>
-          <w:lang w:val="en-US"/>
-        </w:rPr>
-      </w:r>
-      <w:r>
-        <w:rPr>
-          <w:lang w:val="en-US"/>
-        </w:rPr>
-        <w:instrText xml:space="preserve"> \* MERGEFORMAT </w:instrText>
+        <w:instrText xml:space="preserve"> REF _Ref83846927 \h  \* MERGEFORMAT </w:instrText>
+      </w:r>
+      <w:r>
+        <w:rPr>
+          <w:lang w:val="en-US"/>
+        </w:rPr>
       </w:r>
       <w:r>
         <w:rPr>
@@ -4389,18 +4412,12 @@
         <w:rPr>
           <w:lang w:val="en-US"/>
         </w:rPr>
-        <w:instrText xml:space="preserve"> REF _Ref83846930 \h </w:instrText>
-      </w:r>
-      <w:r>
-        <w:rPr>
-          <w:lang w:val="en-US"/>
-        </w:rPr>
-      </w:r>
-      <w:r>
-        <w:rPr>
-          <w:lang w:val="en-US"/>
-        </w:rPr>
-        <w:instrText xml:space="preserve"> \* MERGEFORMAT </w:instrText>
+        <w:instrText xml:space="preserve"> REF _Ref83846930 \h  \* MERGEFORMAT </w:instrText>
+      </w:r>
+      <w:r>
+        <w:rPr>
+          <w:lang w:val="en-US"/>
+        </w:rPr>
       </w:r>
       <w:r>
         <w:rPr>
@@ -4436,18 +4453,12 @@
         <w:rPr>
           <w:lang w:val="en-US"/>
         </w:rPr>
-        <w:instrText xml:space="preserve"> REF _Ref83846933 \h </w:instrText>
-      </w:r>
-      <w:r>
-        <w:rPr>
-          <w:lang w:val="en-US"/>
-        </w:rPr>
-      </w:r>
-      <w:r>
-        <w:rPr>
-          <w:lang w:val="en-US"/>
-        </w:rPr>
-        <w:instrText xml:space="preserve"> \* MERGEFORMAT </w:instrText>
+        <w:instrText xml:space="preserve"> REF _Ref83846933 \h  \* MERGEFORMAT </w:instrText>
+      </w:r>
+      <w:r>
+        <w:rPr>
+          <w:lang w:val="en-US"/>
+        </w:rPr>
       </w:r>
       <w:r>
         <w:rPr>
@@ -4483,18 +4494,12 @@
         <w:rPr>
           <w:lang w:val="en-US"/>
         </w:rPr>
-        <w:instrText xml:space="preserve"> REF _Ref83846934 \h </w:instrText>
-      </w:r>
-      <w:r>
-        <w:rPr>
-          <w:lang w:val="en-US"/>
-        </w:rPr>
-      </w:r>
-      <w:r>
-        <w:rPr>
-          <w:lang w:val="en-US"/>
-        </w:rPr>
-        <w:instrText xml:space="preserve"> \* MERGEFORMAT </w:instrText>
+        <w:instrText xml:space="preserve"> REF _Ref83846934 \h  \* MERGEFORMAT </w:instrText>
+      </w:r>
+      <w:r>
+        <w:rPr>
+          <w:lang w:val="en-US"/>
+        </w:rPr>
       </w:r>
       <w:r>
         <w:rPr>
@@ -4530,18 +4535,12 @@
         <w:rPr>
           <w:lang w:val="en-US"/>
         </w:rPr>
-        <w:instrText xml:space="preserve"> REF _Ref83846936 \h </w:instrText>
-      </w:r>
-      <w:r>
-        <w:rPr>
-          <w:lang w:val="en-US"/>
-        </w:rPr>
-      </w:r>
-      <w:r>
-        <w:rPr>
-          <w:lang w:val="en-US"/>
-        </w:rPr>
-        <w:instrText xml:space="preserve"> \* MERGEFORMAT </w:instrText>
+        <w:instrText xml:space="preserve"> REF _Ref83846936 \h  \* MERGEFORMAT </w:instrText>
+      </w:r>
+      <w:r>
+        <w:rPr>
+          <w:lang w:val="en-US"/>
+        </w:rPr>
       </w:r>
       <w:r>
         <w:rPr>
@@ -4577,18 +4576,12 @@
         <w:rPr>
           <w:lang w:val="en-US"/>
         </w:rPr>
-        <w:instrText xml:space="preserve"> REF _Ref83846937 \h </w:instrText>
-      </w:r>
-      <w:r>
-        <w:rPr>
-          <w:lang w:val="en-US"/>
-        </w:rPr>
-      </w:r>
-      <w:r>
-        <w:rPr>
-          <w:lang w:val="en-US"/>
-        </w:rPr>
-        <w:instrText xml:space="preserve"> \* MERGEFORMAT </w:instrText>
+        <w:instrText xml:space="preserve"> REF _Ref83846937 \h  \* MERGEFORMAT </w:instrText>
+      </w:r>
+      <w:r>
+        <w:rPr>
+          <w:lang w:val="en-US"/>
+        </w:rPr>
       </w:r>
       <w:r>
         <w:rPr>
@@ -4630,7 +4623,7 @@
           <w:noProof/>
         </w:rPr>
         <w:pict w14:anchorId="42049E9C">
-          <v:shape id="Picture 19" o:spid="_x0000_i1044" type="#_x0000_t75" style="width:243.15pt;height:192.2pt;visibility:visible;mso-wrap-style:square">
+          <v:shape id="Picture 19" o:spid="_x0000_i1043" type="#_x0000_t75" style="width:243pt;height:192pt;visibility:visible;mso-wrap-style:square">
             <v:imagedata r:id="rId30" o:title=""/>
           </v:shape>
         </w:pict>
@@ -4646,7 +4639,7 @@
           <w:iCs/>
         </w:rPr>
       </w:pPr>
-      <w:bookmarkStart w:id="6" w:name="_Ref83846927"/>
+      <w:bookmarkStart w:id="7" w:name="_Ref83846927"/>
       <w:r>
         <w:rPr>
           <w:b w:val="0"/>
@@ -4702,7 +4695,7 @@
         </w:rPr>
         <w:fldChar w:fldCharType="end"/>
       </w:r>
-      <w:bookmarkEnd w:id="6"/>
+      <w:bookmarkEnd w:id="7"/>
       <w:r>
         <w:rPr>
           <w:b w:val="0"/>
@@ -4763,7 +4756,7 @@
           <w:noProof/>
         </w:rPr>
         <w:pict w14:anchorId="7D9737BD">
-          <v:shape id="Picture 27" o:spid="_x0000_i1045" type="#_x0000_t75" style="width:243.15pt;height:192.2pt;visibility:visible;mso-wrap-style:square">
+          <v:shape id="Picture 27" o:spid="_x0000_i1044" type="#_x0000_t75" style="width:243pt;height:192pt;visibility:visible;mso-wrap-style:square">
             <v:imagedata r:id="rId31" o:title=""/>
           </v:shape>
         </w:pict>
@@ -4779,7 +4772,7 @@
           <w:iCs/>
         </w:rPr>
       </w:pPr>
-      <w:bookmarkStart w:id="7" w:name="_Ref83846930"/>
+      <w:bookmarkStart w:id="8" w:name="_Ref83846930"/>
       <w:r>
         <w:rPr>
           <w:b w:val="0"/>
@@ -4835,7 +4828,7 @@
         </w:rPr>
         <w:fldChar w:fldCharType="end"/>
       </w:r>
-      <w:bookmarkEnd w:id="7"/>
+      <w:bookmarkEnd w:id="8"/>
       <w:r>
         <w:rPr>
           <w:b w:val="0"/>
@@ -4876,7 +4869,7 @@
           <w:noProof/>
         </w:rPr>
         <w:pict w14:anchorId="093B9665">
-          <v:shape id="Picture 28" o:spid="_x0000_i1046" type="#_x0000_t75" style="width:243.15pt;height:192.2pt;visibility:visible;mso-wrap-style:square">
+          <v:shape id="Picture 28" o:spid="_x0000_i1045" type="#_x0000_t75" style="width:243pt;height:192pt;visibility:visible;mso-wrap-style:square">
             <v:imagedata r:id="rId32" o:title=""/>
           </v:shape>
         </w:pict>
@@ -4892,7 +4885,7 @@
           <w:iCs/>
         </w:rPr>
       </w:pPr>
-      <w:bookmarkStart w:id="8" w:name="_Ref83846933"/>
+      <w:bookmarkStart w:id="9" w:name="_Ref83846933"/>
       <w:r>
         <w:rPr>
           <w:b w:val="0"/>
@@ -4948,7 +4941,7 @@
         </w:rPr>
         <w:fldChar w:fldCharType="end"/>
       </w:r>
-      <w:bookmarkEnd w:id="8"/>
+      <w:bookmarkEnd w:id="9"/>
       <w:r>
         <w:rPr>
           <w:b w:val="0"/>
@@ -4988,8 +4981,9 @@
         <w:rPr>
           <w:noProof/>
         </w:rPr>
+        <w:lastRenderedPageBreak/>
         <w:pict w14:anchorId="5B322500">
-          <v:shape id="Picture 29" o:spid="_x0000_i1047" type="#_x0000_t75" style="width:243.15pt;height:192.2pt;visibility:visible;mso-wrap-style:square">
+          <v:shape id="Picture 29" o:spid="_x0000_i1046" type="#_x0000_t75" style="width:243pt;height:192pt;visibility:visible;mso-wrap-style:square">
             <v:imagedata r:id="rId33" o:title=""/>
           </v:shape>
         </w:pict>
@@ -5005,7 +4999,7 @@
           <w:iCs/>
         </w:rPr>
       </w:pPr>
-      <w:bookmarkStart w:id="9" w:name="_Ref83846934"/>
+      <w:bookmarkStart w:id="10" w:name="_Ref83846934"/>
       <w:r>
         <w:rPr>
           <w:b w:val="0"/>
@@ -5061,7 +5055,7 @@
         </w:rPr>
         <w:fldChar w:fldCharType="end"/>
       </w:r>
-      <w:bookmarkEnd w:id="9"/>
+      <w:bookmarkEnd w:id="10"/>
       <w:r>
         <w:rPr>
           <w:b w:val="0"/>
@@ -5121,9 +5115,8 @@
         <w:rPr>
           <w:noProof/>
         </w:rPr>
-        <w:lastRenderedPageBreak/>
         <w:pict w14:anchorId="4F6D561F">
-          <v:shape id="Picture 30" o:spid="_x0000_i1048" type="#_x0000_t75" style="width:243.15pt;height:192.2pt;visibility:visible;mso-wrap-style:square">
+          <v:shape id="Picture 30" o:spid="_x0000_i1047" type="#_x0000_t75" style="width:243pt;height:192pt;visibility:visible;mso-wrap-style:square">
             <v:imagedata r:id="rId34" o:title=""/>
           </v:shape>
         </w:pict>
@@ -5139,7 +5132,7 @@
           <w:iCs/>
         </w:rPr>
       </w:pPr>
-      <w:bookmarkStart w:id="10" w:name="_Ref83846936"/>
+      <w:bookmarkStart w:id="11" w:name="_Ref83846936"/>
       <w:r>
         <w:rPr>
           <w:b w:val="0"/>
@@ -5195,7 +5188,7 @@
         </w:rPr>
         <w:fldChar w:fldCharType="end"/>
       </w:r>
-      <w:bookmarkEnd w:id="10"/>
+      <w:bookmarkEnd w:id="11"/>
       <w:r>
         <w:rPr>
           <w:b w:val="0"/>
@@ -5236,7 +5229,7 @@
           <w:noProof/>
         </w:rPr>
         <w:pict w14:anchorId="0EE43A04">
-          <v:shape id="Picture 31" o:spid="_x0000_i1049" type="#_x0000_t75" style="width:243.15pt;height:192.2pt;visibility:visible;mso-wrap-style:square">
+          <v:shape id="Picture 31" o:spid="_x0000_i1048" type="#_x0000_t75" style="width:243pt;height:192pt;visibility:visible;mso-wrap-style:square">
             <v:imagedata r:id="rId35" o:title=""/>
           </v:shape>
         </w:pict>
@@ -5252,7 +5245,7 @@
           <w:iCs/>
         </w:rPr>
       </w:pPr>
-      <w:bookmarkStart w:id="11" w:name="_Ref83846937"/>
+      <w:bookmarkStart w:id="12" w:name="_Ref83846937"/>
       <w:r>
         <w:rPr>
           <w:b w:val="0"/>
@@ -5308,7 +5301,7 @@
         </w:rPr>
         <w:fldChar w:fldCharType="end"/>
       </w:r>
-      <w:bookmarkEnd w:id="11"/>
+      <w:bookmarkEnd w:id="12"/>
       <w:r>
         <w:rPr>
           <w:b w:val="0"/>
@@ -5365,7 +5358,7 @@
           <w:noProof/>
         </w:rPr>
         <w:pict w14:anchorId="3446A549">
-          <v:shape id="Picture 32" o:spid="_x0000_i1050" type="#_x0000_t75" style="width:245.35pt;height:24.9pt;visibility:visible;mso-wrap-style:square">
+          <v:shape id="Picture 32" o:spid="_x0000_i1049" type="#_x0000_t75" style="width:245.25pt;height:24.75pt;visibility:visible;mso-wrap-style:square">
             <v:imagedata r:id="rId36" o:title=""/>
           </v:shape>
         </w:pict>
@@ -5402,18 +5395,12 @@
         <w:rPr>
           <w:lang w:val="en-US"/>
         </w:rPr>
-        <w:instrText xml:space="preserve"> REF _Ref83847620 \h </w:instrText>
-      </w:r>
-      <w:r>
-        <w:rPr>
-          <w:lang w:val="en-US"/>
-        </w:rPr>
-      </w:r>
-      <w:r>
-        <w:rPr>
-          <w:lang w:val="en-US"/>
-        </w:rPr>
-        <w:instrText xml:space="preserve"> \* MERGEFORMAT </w:instrText>
+        <w:instrText xml:space="preserve"> REF _Ref83847620 \h  \* MERGEFORMAT </w:instrText>
+      </w:r>
+      <w:r>
+        <w:rPr>
+          <w:lang w:val="en-US"/>
+        </w:rPr>
       </w:r>
       <w:r>
         <w:rPr>
@@ -5460,8 +5447,8 @@
           <w:iCs/>
         </w:rPr>
       </w:pPr>
-      <w:bookmarkStart w:id="12" w:name="_Ref83847617"/>
       <w:bookmarkStart w:id="13" w:name="_Ref83847620"/>
+      <w:bookmarkStart w:id="14" w:name="_Ref83847617"/>
       <w:r>
         <w:rPr>
           <w:b w:val="0"/>
@@ -5527,7 +5514,7 @@
         </w:rPr>
         <w:t>: DPI and Corresponding output spectrogram size</w:t>
       </w:r>
-      <w:bookmarkEnd w:id="12"/>
+      <w:bookmarkEnd w:id="14"/>
     </w:p>
     <w:p/>
     <w:tbl>
@@ -5752,13 +5739,7 @@
         <w:rPr>
           <w:lang w:val="en-US"/>
         </w:rPr>
-        <w:t xml:space="preserve"> will raise an error when the input spectrogram is not compatible. It is </w:t>
-      </w:r>
-      <w:r>
-        <w:rPr>
-          <w:lang w:val="en-US"/>
-        </w:rPr>
-        <w:t>recommended to name the trained network more specifically with the settings of the exported spectrograms.</w:t>
+        <w:t xml:space="preserve"> will raise an error when the input spectrogram is not compatible. It is recommended to name the trained network more specifically with the settings of the exported spectrograms.</w:t>
       </w:r>
     </w:p>
     <w:p>
@@ -5842,7 +5823,7 @@
           <w:noProof/>
         </w:rPr>
         <w:pict w14:anchorId="64E86A93">
-          <v:shape id="Picture 8" o:spid="_x0000_i1051" type="#_x0000_t75" alt="Text&#10;&#10;Description automatically generated" style="width:245.9pt;height:39.9pt;visibility:visible;mso-wrap-style:square">
+          <v:shape id="Picture 8" o:spid="_x0000_i1050" type="#_x0000_t75" alt="Text&#10;&#10;Description automatically generated" style="width:246pt;height:39.75pt;visibility:visible;mso-wrap-style:square">
             <v:imagedata r:id="rId37" o:title="Text&#10;&#10;Description automatically generated"/>
           </v:shape>
         </w:pict>
@@ -5930,7 +5911,7 @@
           <w:noProof/>
         </w:rPr>
         <w:pict w14:anchorId="6DD98ADB">
-          <v:shape id="Picture 21" o:spid="_x0000_i1052" type="#_x0000_t75" alt="Text&#10;&#10;Description automatically generated" style="width:240.35pt;height:224.3pt;visibility:visible;mso-wrap-style:square">
+          <v:shape id="Picture 21" o:spid="_x0000_i1051" type="#_x0000_t75" alt="Text&#10;&#10;Description automatically generated" style="width:240pt;height:224.25pt;visibility:visible;mso-wrap-style:square">
             <v:imagedata r:id="rId38" o:title="Text&#10;&#10;Description automatically generated"/>
           </v:shape>
         </w:pict>
@@ -5964,7 +5945,14 @@
         <w:rPr>
           <w:lang w:val="en-US"/>
         </w:rPr>
-        <w:t xml:space="preserve">represents a simple CNN model, which is used for the task of classifying different objects. The following section discuss about some definition of the layers and their functionalities in building the CNN model. These options are from the </w:t>
+        <w:t xml:space="preserve">represents a simple CNN model, which is used for the task of classifying different objects. The following section discuss about some definition of the layers </w:t>
+      </w:r>
+      <w:r>
+        <w:rPr>
+          <w:lang w:val="en-US"/>
+        </w:rPr>
+        <w:lastRenderedPageBreak/>
+        <w:t xml:space="preserve">and their functionalities in building the CNN model. These options are from the </w:t>
       </w:r>
       <w:proofErr w:type="spellStart"/>
       <w:r>
@@ -6092,14 +6080,7 @@
         <w:rPr>
           <w:lang w:val="en-US"/>
         </w:rPr>
-        <w:t xml:space="preserve">: This layer creates the backbone and the core logic of CNN. The first parameters in this layer config describe the convolutional filter size, the convolutional filter in this case is a square due to the one scalar passing. The </w:t>
-      </w:r>
-      <w:r>
-        <w:rPr>
-          <w:lang w:val="en-US"/>
-        </w:rPr>
-        <w:lastRenderedPageBreak/>
-        <w:t>filter specifies the size of local pixels which are included in one calculation. The next parameter describes the number of neurons that is in the layer, this will be the number of output features that will be the inputs to the next layer. The ‘</w:t>
+        <w:t>: This layer creates the backbone and the core logic of CNN. The first parameters in this layer config describe the convolutional filter size, the convolutional filter in this case is a square due to the one scalar passing. The filter specifies the size of local pixels which are included in one calculation. The next parameter describes the number of neurons that is in the layer, this will be the number of output features that will be the inputs to the next layer. The ‘</w:t>
       </w:r>
       <w:r>
         <w:rPr>
@@ -6655,7 +6636,13 @@
         <w:rPr>
           <w:lang w:val="en-US"/>
         </w:rPr>
-        <w:t xml:space="preserve"> layer before the classification layer</w:t>
+        <w:t xml:space="preserve"> layer before </w:t>
+      </w:r>
+      <w:r>
+        <w:rPr>
+          <w:lang w:val="en-US"/>
+        </w:rPr>
+        <w:t>the classification layer</w:t>
       </w:r>
       <w:r>
         <w:rPr>
@@ -6739,7 +6726,7 @@
           <w:noProof/>
         </w:rPr>
         <w:pict w14:anchorId="1EC05A10">
-          <v:shape id="Picture 22" o:spid="_x0000_i1053" type="#_x0000_t75" alt="Text&#10;&#10;Description automatically generated" style="width:239.8pt;height:139pt;visibility:visible;mso-wrap-style:square">
+          <v:shape id="Picture 22" o:spid="_x0000_i1052" type="#_x0000_t75" alt="Text&#10;&#10;Description automatically generated" style="width:240pt;height:138.75pt;visibility:visible;mso-wrap-style:square">
             <v:imagedata r:id="rId39" o:title="Text&#10;&#10;Description automatically generated"/>
           </v:shape>
         </w:pict>
@@ -7202,7 +7189,7 @@
           <w:noProof/>
         </w:rPr>
         <w:pict w14:anchorId="095640D1">
-          <v:shape id="Picture 23" o:spid="_x0000_i1054" type="#_x0000_t75" alt="Text&#10;&#10;Description automatically generated" style="width:244.25pt;height:53.7pt;visibility:visible;mso-wrap-style:square">
+          <v:shape id="Picture 23" o:spid="_x0000_i1053" type="#_x0000_t75" alt="Text&#10;&#10;Description automatically generated" style="width:244.5pt;height:54pt;visibility:visible;mso-wrap-style:square">
             <v:imagedata r:id="rId40" o:title="Text&#10;&#10;Description automatically generated"/>
           </v:shape>
         </w:pict>
@@ -7232,6 +7219,7 @@
         <w:pStyle w:val="Heading2"/>
       </w:pPr>
       <w:r>
+        <w:lastRenderedPageBreak/>
         <w:t>Validation of trained network</w:t>
       </w:r>
     </w:p>
@@ -7605,7 +7593,6 @@
                 <w:b/>
                 <w:bCs/>
               </w:rPr>
-              <w:lastRenderedPageBreak/>
               <w:t>Accuracy</w:t>
             </w:r>
           </w:p>
@@ -7996,7 +7983,13 @@
         <w:rPr>
           <w:lang w:val="en-US"/>
         </w:rPr>
-        <w:t xml:space="preserve"> are named after the testing dataset’s name. To prepare for the prediction, a trained network must also be loaded. In the normal workflows which training network takes place, the name of the trained network will be presented in the field. Predict in this case outputs first show an interactive graph where the navigation of sample indexes can be performed. Then the result from the prediction is saved in a file under the directory </w:t>
+        <w:t xml:space="preserve"> are named after the testing dataset’s name. To prepare for the prediction, a trained network must also be loaded. In the normal workflows which training network takes place, the name of the trained network will be presented in the field. Predict in this case outputs first show an interactive graph where the navigation of sample indexes can be performed. Then the result from the prediction is saved in a file under </w:t>
+      </w:r>
+      <w:r>
+        <w:rPr>
+          <w:lang w:val="en-US"/>
+        </w:rPr>
+        <w:t xml:space="preserve">the directory </w:t>
       </w:r>
       <w:r>
         <w:rPr>
@@ -8163,7 +8156,7 @@
       </w:pPr>
       <w:r>
         <w:pict w14:anchorId="3B2ABFA4">
-          <v:shape id="_x0000_i1055" type="#_x0000_t75" style="width:237.05pt;height:162.85pt">
+          <v:shape id="_x0000_i1054" type="#_x0000_t75" style="width:237pt;height:162.75pt">
             <v:imagedata r:id="rId41" o:title=""/>
           </v:shape>
         </w:pict>
@@ -8179,7 +8172,7 @@
           <w:iCs/>
         </w:rPr>
       </w:pPr>
-      <w:bookmarkStart w:id="14" w:name="_Ref83827682"/>
+      <w:bookmarkStart w:id="15" w:name="_Ref83827682"/>
       <w:r>
         <w:rPr>
           <w:b w:val="0"/>
@@ -8235,7 +8228,7 @@
         </w:rPr>
         <w:fldChar w:fldCharType="end"/>
       </w:r>
-      <w:bookmarkEnd w:id="14"/>
+      <w:bookmarkEnd w:id="15"/>
       <w:r>
         <w:rPr>
           <w:b w:val="0"/>
@@ -8487,7 +8480,7 @@
       <w:r>
         <w:lastRenderedPageBreak/>
         <w:pict w14:anchorId="31435BE3">
-          <v:shape id="_x0000_i1056" type="#_x0000_t75" style="width:193.3pt;height:273.05pt">
+          <v:shape id="_x0000_i1055" type="#_x0000_t75" style="width:193.5pt;height:273pt">
             <v:imagedata r:id="rId42" o:title=""/>
           </v:shape>
         </w:pict>
@@ -8503,7 +8496,7 @@
           <w:iCs/>
         </w:rPr>
       </w:pPr>
-      <w:bookmarkStart w:id="15" w:name="_Ref83827727"/>
+      <w:bookmarkStart w:id="16" w:name="_Ref83827727"/>
       <w:r>
         <w:rPr>
           <w:b w:val="0"/>
@@ -8559,7 +8552,7 @@
         </w:rPr>
         <w:fldChar w:fldCharType="end"/>
       </w:r>
-      <w:bookmarkEnd w:id="15"/>
+      <w:bookmarkEnd w:id="16"/>
       <w:r>
         <w:rPr>
           <w:b w:val="0"/>
@@ -8727,7 +8720,7 @@
       </w:pPr>
       <w:r>
         <w:pict w14:anchorId="453E183D">
-          <v:shape id="_x0000_i1057" type="#_x0000_t75" style="width:193.85pt;height:273.05pt">
+          <v:shape id="_x0000_i1056" type="#_x0000_t75" style="width:194.25pt;height:273pt">
             <v:imagedata r:id="rId43" o:title=""/>
           </v:shape>
         </w:pict>
@@ -8743,7 +8736,7 @@
           <w:iCs/>
         </w:rPr>
       </w:pPr>
-      <w:bookmarkStart w:id="16" w:name="_Ref83828060"/>
+      <w:bookmarkStart w:id="17" w:name="_Ref83828060"/>
       <w:r>
         <w:rPr>
           <w:b w:val="0"/>
@@ -8799,7 +8792,7 @@
         </w:rPr>
         <w:fldChar w:fldCharType="end"/>
       </w:r>
-      <w:bookmarkEnd w:id="16"/>
+      <w:bookmarkEnd w:id="17"/>
       <w:r>
         <w:rPr>
           <w:b w:val="0"/>
@@ -8984,7 +8977,7 @@
       </w:pPr>
       <w:r>
         <w:pict w14:anchorId="5542AD6C">
-          <v:shape id="_x0000_i1058" type="#_x0000_t75" style="width:192.2pt;height:270.3pt">
+          <v:shape id="_x0000_i1057" type="#_x0000_t75" style="width:192pt;height:270.75pt">
             <v:imagedata r:id="rId44" o:title=""/>
           </v:shape>
         </w:pict>
@@ -9000,7 +8993,7 @@
           <w:iCs/>
         </w:rPr>
       </w:pPr>
-      <w:bookmarkStart w:id="17" w:name="_Ref83828837"/>
+      <w:bookmarkStart w:id="18" w:name="_Ref83828837"/>
       <w:r>
         <w:rPr>
           <w:b w:val="0"/>
@@ -9056,7 +9049,7 @@
         </w:rPr>
         <w:fldChar w:fldCharType="end"/>
       </w:r>
-      <w:bookmarkEnd w:id="17"/>
+      <w:bookmarkEnd w:id="18"/>
       <w:r>
         <w:rPr>
           <w:b w:val="0"/>
@@ -9191,7 +9184,7 @@
       <w:r>
         <w:lastRenderedPageBreak/>
         <w:pict w14:anchorId="2C99DE8C">
-          <v:shape id="_x0000_i1059" type="#_x0000_t75" style="width:193.85pt;height:272.5pt">
+          <v:shape id="_x0000_i1058" type="#_x0000_t75" style="width:194.25pt;height:272.25pt">
             <v:imagedata r:id="rId45" o:title=""/>
           </v:shape>
         </w:pict>
@@ -9207,7 +9200,7 @@
           <w:iCs/>
         </w:rPr>
       </w:pPr>
-      <w:bookmarkStart w:id="18" w:name="_Ref83833925"/>
+      <w:bookmarkStart w:id="19" w:name="_Ref83833925"/>
       <w:r>
         <w:rPr>
           <w:b w:val="0"/>
@@ -9263,7 +9256,7 @@
         </w:rPr>
         <w:fldChar w:fldCharType="end"/>
       </w:r>
-      <w:bookmarkEnd w:id="18"/>
+      <w:bookmarkEnd w:id="19"/>
       <w:r>
         <w:rPr>
           <w:b w:val="0"/>
@@ -9291,17 +9284,30 @@
       <w:r>
         <w:t xml:space="preserve">: </w:t>
       </w:r>
-      <w:fldSimple w:instr=" REF _Ref83829156  \* MERGEFORMAT ">
-        <w:r>
-          <w:t xml:space="preserve">Figure </w:t>
-        </w:r>
-        <w:r>
-          <w:rPr>
-            <w:noProof/>
-          </w:rPr>
-          <w:t>21</w:t>
-        </w:r>
-      </w:fldSimple>
+      <w:r>
+        <w:fldChar w:fldCharType="begin"/>
+      </w:r>
+      <w:r>
+        <w:instrText xml:space="preserve"> REF _Ref83829156  \* MERGEFORMAT </w:instrText>
+      </w:r>
+      <w:r>
+        <w:fldChar w:fldCharType="separate"/>
+      </w:r>
+      <w:r>
+        <w:t xml:space="preserve">Figure </w:t>
+      </w:r>
+      <w:r>
+        <w:rPr>
+          <w:noProof/>
+        </w:rPr>
+        <w:t>21</w:t>
+      </w:r>
+      <w:r>
+        <w:rPr>
+          <w:noProof/>
+        </w:rPr>
+        <w:fldChar w:fldCharType="end"/>
+      </w:r>
       <w:r>
         <w:t xml:space="preserve"> shows the third section of the GUI. The “Test File” field requires the user to input the test .xlsx file</w:t>
       </w:r>
@@ -9355,7 +9361,7 @@
       </w:pPr>
       <w:r>
         <w:pict w14:anchorId="43CE80BA">
-          <v:shape id="_x0000_i1060" type="#_x0000_t75" style="width:191.65pt;height:255.9pt">
+          <v:shape id="_x0000_i1059" type="#_x0000_t75" style="width:191.25pt;height:255.75pt">
             <v:imagedata r:id="rId46" o:title=""/>
           </v:shape>
         </w:pict>
@@ -9371,7 +9377,7 @@
           <w:iCs/>
         </w:rPr>
       </w:pPr>
-      <w:bookmarkStart w:id="19" w:name="_Ref83829156"/>
+      <w:bookmarkStart w:id="20" w:name="_Ref83829156"/>
       <w:r>
         <w:rPr>
           <w:b w:val="0"/>
@@ -9427,7 +9433,7 @@
         </w:rPr>
         <w:fldChar w:fldCharType="end"/>
       </w:r>
-      <w:bookmarkEnd w:id="19"/>
+      <w:bookmarkEnd w:id="20"/>
       <w:r>
         <w:rPr>
           <w:b w:val="0"/>
@@ -9556,7 +9562,7 @@
       </w:pPr>
       <w:r>
         <w:pict w14:anchorId="3A5045E0">
-          <v:shape id="_x0000_i1061" type="#_x0000_t75" style="width:193.3pt;height:255.9pt">
+          <v:shape id="_x0000_i1060" type="#_x0000_t75" style="width:193.5pt;height:255.75pt">
             <v:imagedata r:id="rId47" o:title=""/>
           </v:shape>
         </w:pict>
@@ -9572,7 +9578,7 @@
           <w:iCs/>
         </w:rPr>
       </w:pPr>
-      <w:bookmarkStart w:id="20" w:name="_Ref83829421"/>
+      <w:bookmarkStart w:id="21" w:name="_Ref83829421"/>
       <w:r>
         <w:rPr>
           <w:b w:val="0"/>
@@ -9628,7 +9634,7 @@
         </w:rPr>
         <w:fldChar w:fldCharType="end"/>
       </w:r>
-      <w:bookmarkEnd w:id="20"/>
+      <w:bookmarkEnd w:id="21"/>
       <w:r>
         <w:rPr>
           <w:b w:val="0"/>
@@ -9727,7 +9733,7 @@
       <w:r>
         <w:lastRenderedPageBreak/>
         <w:pict w14:anchorId="0F2DFB5F">
-          <v:shape id="_x0000_i1062" type="#_x0000_t75" style="width:193.85pt;height:258.65pt">
+          <v:shape id="_x0000_i1061" type="#_x0000_t75" style="width:194.25pt;height:258.75pt">
             <v:imagedata r:id="rId48" o:title=""/>
           </v:shape>
         </w:pict>
@@ -9743,7 +9749,7 @@
           <w:iCs/>
         </w:rPr>
       </w:pPr>
-      <w:bookmarkStart w:id="21" w:name="_Ref83829556"/>
+      <w:bookmarkStart w:id="22" w:name="_Ref83829556"/>
       <w:r>
         <w:rPr>
           <w:b w:val="0"/>
@@ -9799,7 +9805,7 @@
         </w:rPr>
         <w:fldChar w:fldCharType="end"/>
       </w:r>
-      <w:bookmarkEnd w:id="21"/>
+      <w:bookmarkEnd w:id="22"/>
       <w:r>
         <w:rPr>
           <w:b w:val="0"/>
@@ -9880,14 +9886,12 @@
         </w:rPr>
         <w:t xml:space="preserve">5, step </w:t>
       </w:r>
-      <w:proofErr w:type="gramStart"/>
-      <w:r>
-        <w:rPr>
-          <w:lang w:val="en-US"/>
-        </w:rPr>
-        <w:t>6</w:t>
-      </w:r>
-      <w:proofErr w:type="gramEnd"/>
+      <w:r>
+        <w:rPr>
+          <w:lang w:val="en-US"/>
+        </w:rPr>
+        <w:t>6,</w:t>
+      </w:r>
       <w:r>
         <w:rPr>
           <w:lang w:val="en-US"/>
@@ -9961,7 +9965,7 @@
           <w:rFonts w:eastAsia="Calibri"/>
         </w:rPr>
         <w:pict w14:anchorId="1C21CF3B">
-          <v:shape id="_x0000_i1063" type="#_x0000_t75" style="width:227.65pt;height:217.1pt">
+          <v:shape id="_x0000_i1062" type="#_x0000_t75" style="width:228pt;height:216.75pt">
             <v:imagedata r:id="rId49" o:title="Capture"/>
           </v:shape>
         </w:pict>
@@ -10076,7 +10080,7 @@
       </w:pPr>
       <w:r>
         <w:pict w14:anchorId="3E8F46B6">
-          <v:shape id="_x0000_i1064" type="#_x0000_t75" style="width:207.7pt;height:160.6pt">
+          <v:shape id="_x0000_i1063" type="#_x0000_t75" style="width:207.75pt;height:160.5pt">
             <v:imagedata r:id="rId50" o:title="untitled1" croptop="3474f"/>
           </v:shape>
         </w:pict>
@@ -10182,95 +10186,40 @@
       <w:pPr>
         <w:pStyle w:val="Caption"/>
         <w:keepNext/>
-        <w:rPr>
-          <w:b w:val="0"/>
-          <w:bCs w:val="0"/>
-          <w:i/>
-          <w:iCs/>
-        </w:rPr>
-      </w:pPr>
-      <w:r>
-        <w:rPr>
-          <w:b w:val="0"/>
-          <w:bCs w:val="0"/>
-          <w:i/>
-          <w:iCs/>
-        </w:rPr>
+      </w:pPr>
+      <w:r>
         <w:t xml:space="preserve">Table </w:t>
       </w:r>
       <w:r>
-        <w:rPr>
-          <w:b w:val="0"/>
-          <w:bCs w:val="0"/>
-          <w:i/>
-          <w:iCs/>
-        </w:rPr>
         <w:fldChar w:fldCharType="begin"/>
       </w:r>
       <w:r>
-        <w:rPr>
-          <w:b w:val="0"/>
-          <w:bCs w:val="0"/>
-          <w:i/>
-          <w:iCs/>
-        </w:rPr>
         <w:instrText xml:space="preserve"> SEQ Table \* ARABIC </w:instrText>
       </w:r>
       <w:r>
-        <w:rPr>
-          <w:b w:val="0"/>
-          <w:bCs w:val="0"/>
-          <w:i/>
-          <w:iCs/>
-        </w:rPr>
         <w:fldChar w:fldCharType="separate"/>
       </w:r>
       <w:r>
         <w:rPr>
-          <w:b w:val="0"/>
-          <w:bCs w:val="0"/>
-          <w:i/>
-          <w:iCs/>
           <w:noProof/>
         </w:rPr>
         <w:t>5</w:t>
       </w:r>
       <w:r>
-        <w:rPr>
-          <w:b w:val="0"/>
-          <w:bCs w:val="0"/>
-          <w:i/>
-          <w:iCs/>
-        </w:rPr>
         <w:fldChar w:fldCharType="end"/>
       </w:r>
       <w:r>
-        <w:rPr>
-          <w:b w:val="0"/>
-          <w:bCs w:val="0"/>
-          <w:i/>
-          <w:iCs/>
-        </w:rPr>
         <w:t xml:space="preserve">: </w:t>
       </w:r>
       <w:proofErr w:type="spellStart"/>
       <w:r>
-        <w:rPr>
-          <w:b w:val="0"/>
-          <w:bCs w:val="0"/>
-          <w:i/>
-          <w:iCs/>
-        </w:rPr>
-        <w:t>Test_net</w:t>
+        <w:t>t</w:t>
+      </w:r>
+      <w:r>
+        <w:t>est_net</w:t>
       </w:r>
       <w:proofErr w:type="spellEnd"/>
       <w:r>
-        <w:rPr>
-          <w:b w:val="0"/>
-          <w:bCs w:val="0"/>
-          <w:i/>
-          <w:iCs/>
-        </w:rPr>
         <w:t xml:space="preserve"> network experiment further statistics</w:t>
       </w:r>
     </w:p>
@@ -10606,7 +10555,7 @@
       </w:pPr>
       <w:r>
         <w:pict w14:anchorId="7CA1AA83">
-          <v:shape id="_x0000_i1065" type="#_x0000_t75" style="width:234.3pt;height:234.3pt">
+          <v:shape id="_x0000_i1064" type="#_x0000_t75" style="width:234.75pt;height:234.75pt">
             <v:imagedata r:id="rId51" o:title="netConfusionMatrix"/>
           </v:shape>
         </w:pict>
@@ -10698,7 +10647,7 @@
         </w:rPr>
         <w:lastRenderedPageBreak/>
         <w:pict w14:anchorId="429F6F28">
-          <v:shape id="_x0000_i1066" type="#_x0000_t75" style="width:223.75pt;height:146.2pt">
+          <v:shape id="_x0000_i1065" type="#_x0000_t75" style="width:223.5pt;height:146.25pt">
             <v:imagedata r:id="rId52" o:title="roc" croptop="1872f" cropright="416f"/>
           </v:shape>
         </w:pict>
@@ -10784,79 +10733,35 @@
       <w:pPr>
         <w:pStyle w:val="Caption"/>
         <w:keepNext/>
-        <w:rPr>
-          <w:b w:val="0"/>
-          <w:bCs w:val="0"/>
-          <w:i/>
-          <w:iCs/>
-        </w:rPr>
-      </w:pPr>
-      <w:r>
-        <w:rPr>
-          <w:b w:val="0"/>
-          <w:bCs w:val="0"/>
-          <w:i/>
-          <w:iCs/>
-        </w:rPr>
+      </w:pPr>
+      <w:r>
         <w:t xml:space="preserve">Table </w:t>
       </w:r>
       <w:r>
-        <w:rPr>
-          <w:b w:val="0"/>
-          <w:bCs w:val="0"/>
-          <w:i/>
-          <w:iCs/>
-        </w:rPr>
         <w:fldChar w:fldCharType="begin"/>
       </w:r>
       <w:r>
-        <w:rPr>
-          <w:b w:val="0"/>
-          <w:bCs w:val="0"/>
-          <w:i/>
-          <w:iCs/>
-        </w:rPr>
         <w:instrText xml:space="preserve"> SEQ Table \* ARABIC </w:instrText>
       </w:r>
       <w:r>
-        <w:rPr>
-          <w:b w:val="0"/>
-          <w:bCs w:val="0"/>
-          <w:i/>
-          <w:iCs/>
-        </w:rPr>
         <w:fldChar w:fldCharType="separate"/>
       </w:r>
       <w:r>
-        <w:rPr>
-          <w:b w:val="0"/>
-          <w:bCs w:val="0"/>
-          <w:i/>
-          <w:iCs/>
-          <w:noProof/>
-        </w:rPr>
         <w:t>6</w:t>
       </w:r>
       <w:r>
-        <w:rPr>
-          <w:b w:val="0"/>
-          <w:bCs w:val="0"/>
-          <w:i/>
-          <w:iCs/>
-        </w:rPr>
         <w:fldChar w:fldCharType="end"/>
       </w:r>
       <w:r>
-        <w:rPr>
-          <w:b w:val="0"/>
-          <w:bCs w:val="0"/>
-          <w:i/>
-          <w:iCs/>
-        </w:rPr>
         <w:t>: Net50 network experiment further statistics</w:t>
       </w:r>
     </w:p>
-    <w:p/>
+    <w:p>
+      <w:pPr>
+        <w:pStyle w:val="Caption"/>
+        <w:keepNext/>
+      </w:pPr>
+    </w:p>
     <w:tbl>
       <w:tblPr>
         <w:tblW w:w="0" w:type="auto"/>
@@ -11180,7 +11085,7 @@
       </w:pPr>
       <w:r>
         <w:pict w14:anchorId="6FA53134">
-          <v:shape id="_x0000_i1067" type="#_x0000_t75" style="width:234.3pt;height:234.3pt">
+          <v:shape id="_x0000_i1066" type="#_x0000_t75" style="width:234.75pt;height:234.75pt">
             <v:imagedata r:id="rId53" o:title="net80_20epConfusionMatrix"/>
           </v:shape>
         </w:pict>
@@ -11286,7 +11191,7 @@
       </w:pPr>
       <w:r>
         <w:pict w14:anchorId="4139A736">
-          <v:shape id="_x0000_i1068" type="#_x0000_t75" style="width:171.7pt;height:125.7pt">
+          <v:shape id="_x0000_i1067" type="#_x0000_t75" style="width:171.75pt;height:126pt">
             <v:imagedata r:id="rId54" o:title="roc"/>
           </v:shape>
         </w:pict>
@@ -11372,75 +11277,26 @@
       <w:pPr>
         <w:pStyle w:val="Caption"/>
         <w:keepNext/>
-        <w:rPr>
-          <w:b w:val="0"/>
-          <w:bCs w:val="0"/>
-          <w:i/>
-          <w:iCs/>
-        </w:rPr>
-      </w:pPr>
-      <w:r>
-        <w:rPr>
-          <w:b w:val="0"/>
-          <w:bCs w:val="0"/>
-          <w:i/>
-          <w:iCs/>
-        </w:rPr>
+      </w:pPr>
+      <w:r>
         <w:t xml:space="preserve">Table </w:t>
       </w:r>
       <w:r>
-        <w:rPr>
-          <w:b w:val="0"/>
-          <w:bCs w:val="0"/>
-          <w:i/>
-          <w:iCs/>
-        </w:rPr>
         <w:fldChar w:fldCharType="begin"/>
       </w:r>
       <w:r>
-        <w:rPr>
-          <w:b w:val="0"/>
-          <w:bCs w:val="0"/>
-          <w:i/>
-          <w:iCs/>
-        </w:rPr>
         <w:instrText xml:space="preserve"> SEQ Table \* ARABIC </w:instrText>
       </w:r>
       <w:r>
-        <w:rPr>
-          <w:b w:val="0"/>
-          <w:bCs w:val="0"/>
-          <w:i/>
-          <w:iCs/>
-        </w:rPr>
         <w:fldChar w:fldCharType="separate"/>
       </w:r>
       <w:r>
-        <w:rPr>
-          <w:b w:val="0"/>
-          <w:bCs w:val="0"/>
-          <w:i/>
-          <w:iCs/>
-          <w:noProof/>
-        </w:rPr>
         <w:t>7</w:t>
       </w:r>
       <w:r>
-        <w:rPr>
-          <w:b w:val="0"/>
-          <w:bCs w:val="0"/>
-          <w:i/>
-          <w:iCs/>
-        </w:rPr>
         <w:fldChar w:fldCharType="end"/>
       </w:r>
       <w:r>
-        <w:rPr>
-          <w:b w:val="0"/>
-          <w:bCs w:val="0"/>
-          <w:i/>
-          <w:iCs/>
-        </w:rPr>
         <w:t>: Net80_20epoch network experiment further statistics</w:t>
       </w:r>
     </w:p>
@@ -11757,6 +11613,12 @@
         </w:rPr>
         <w:t>.</w:t>
       </w:r>
+      <w:r>
+        <w:rPr>
+          <w:lang w:val="en-US"/>
+        </w:rPr>
+        <w:t xml:space="preserve"> The Training Run of the networks can be found at the end of this paper.</w:t>
+      </w:r>
     </w:p>
     <w:p>
       <w:pPr>
@@ -11774,13 +11636,112 @@
         </w:rPr>
       </w:pPr>
       <w:r>
-        <w:t>After applying the given test data on the trained network, the classifier predicts 3 data objects as follows</w:t>
-      </w:r>
-      <w:r>
-        <w:rPr>
-          <w:lang w:val="en-US"/>
-        </w:rPr>
-        <w:t>:</w:t>
+        <w:t xml:space="preserve">After applying the given test data on the trained network, the classifier predicts 3 data objects </w:t>
+      </w:r>
+      <w:r>
+        <w:t xml:space="preserve">samples in </w:t>
+      </w:r>
+      <w:r>
+        <w:fldChar w:fldCharType="begin"/>
+      </w:r>
+      <w:r>
+        <w:instrText xml:space="preserve"> REF _Ref83852240 \h </w:instrText>
+      </w:r>
+      <w:r>
+        <w:instrText xml:space="preserve"> \* MERGEFORMAT </w:instrText>
+      </w:r>
+      <w:r>
+        <w:fldChar w:fldCharType="separate"/>
+      </w:r>
+      <w:r>
+        <w:t>Figure 30</w:t>
+      </w:r>
+      <w:r>
+        <w:fldChar w:fldCharType="end"/>
+      </w:r>
+      <w:r>
+        <w:t xml:space="preserve"> </w:t>
+      </w:r>
+      <w:r>
+        <w:fldChar w:fldCharType="begin"/>
+      </w:r>
+      <w:r>
+        <w:instrText xml:space="preserve"> REF _Ref83852242 \h </w:instrText>
+      </w:r>
+      <w:r>
+        <w:instrText xml:space="preserve"> \* MERGEFORMAT </w:instrText>
+      </w:r>
+      <w:r>
+        <w:fldChar w:fldCharType="separate"/>
+      </w:r>
+      <w:r>
+        <w:t>Figure 31</w:t>
+      </w:r>
+      <w:r>
+        <w:fldChar w:fldCharType="end"/>
+      </w:r>
+      <w:r>
+        <w:t xml:space="preserve"> and </w:t>
+      </w:r>
+      <w:r>
+        <w:fldChar w:fldCharType="begin"/>
+      </w:r>
+      <w:r>
+        <w:instrText xml:space="preserve"> REF _Ref83852244 \h </w:instrText>
+      </w:r>
+      <w:r>
+        <w:instrText xml:space="preserve"> \* MERGEFORMAT </w:instrText>
+      </w:r>
+      <w:r>
+        <w:fldChar w:fldCharType="separate"/>
+      </w:r>
+      <w:r>
+        <w:t>Figure 32</w:t>
+      </w:r>
+      <w:r>
+        <w:fldChar w:fldCharType="end"/>
+      </w:r>
+      <w:r>
+        <w:rPr>
+          <w:lang w:val="en-US"/>
+        </w:rPr>
+        <w:t xml:space="preserve">. The results are inferred into the three labels. From the graphs, we can see all the trained networks agree that T File 12 is Data Object 2. T File 6 to T File 11 seems to have an ambiguity between Data Object 1 and Data Object 3. T File 1 to 5 is predicted to be not Data Object </w:t>
+      </w:r>
+      <w:r>
+        <w:rPr>
+          <w:lang w:val="en-US"/>
+        </w:rPr>
+        <w:t>3</w:t>
+      </w:r>
+      <w:r>
+        <w:rPr>
+          <w:lang w:val="en-US"/>
+        </w:rPr>
+        <w:t xml:space="preserve">. However, they don’t really distinguish between Data Object </w:t>
+      </w:r>
+      <w:r>
+        <w:rPr>
+          <w:lang w:val="en-US"/>
+        </w:rPr>
+        <w:t>1</w:t>
+      </w:r>
+      <w:r>
+        <w:rPr>
+          <w:lang w:val="en-US"/>
+        </w:rPr>
+        <w:t xml:space="preserve"> and Data Object </w:t>
+      </w:r>
+      <w:r>
+        <w:rPr>
+          <w:lang w:val="en-US"/>
+        </w:rPr>
+        <w:t>2</w:t>
+      </w:r>
+      <w:r>
+        <w:rPr>
+          <w:lang w:val="en-US"/>
+        </w:rPr>
+        <w:t>.</w:t>
       </w:r>
     </w:p>
     <w:p>
@@ -11789,7 +11750,7 @@
       </w:pPr>
       <w:r>
         <w:pict w14:anchorId="1B002455">
-          <v:shape id="_x0000_i1069" type="#_x0000_t75" style="width:240.35pt;height:117.95pt">
+          <v:shape id="_x0000_i1135" type="#_x0000_t75" style="width:240pt;height:117.75pt">
             <v:imagedata r:id="rId55" o:title="exp1" croptop="8296f"/>
           </v:shape>
         </w:pict>
@@ -11805,6 +11766,7 @@
           <w:iCs/>
         </w:rPr>
       </w:pPr>
+      <w:bookmarkStart w:id="23" w:name="_Ref83852240"/>
       <w:r>
         <w:rPr>
           <w:b w:val="0"/>
@@ -11860,6 +11822,7 @@
         </w:rPr>
         <w:fldChar w:fldCharType="end"/>
       </w:r>
+      <w:bookmarkEnd w:id="23"/>
       <w:r>
         <w:rPr>
           <w:b w:val="0"/>
@@ -11902,7 +11865,7 @@
         </w:rPr>
         <w:lastRenderedPageBreak/>
         <w:pict w14:anchorId="2B616C4F">
-          <v:shape id="_x0000_i1070" type="#_x0000_t75" style="width:240.9pt;height:126.3pt">
+          <v:shape id="_x0000_i1117" type="#_x0000_t75" style="width:240.75pt;height:126.75pt">
             <v:imagedata r:id="rId56" o:title="exp2"/>
           </v:shape>
         </w:pict>
@@ -11920,6 +11883,7 @@
           <w:szCs w:val="16"/>
         </w:rPr>
       </w:pPr>
+      <w:bookmarkStart w:id="24" w:name="_Ref83852242"/>
       <w:r>
         <w:rPr>
           <w:b w:val="0"/>
@@ -11975,6 +11939,7 @@
         </w:rPr>
         <w:fldChar w:fldCharType="end"/>
       </w:r>
+      <w:bookmarkEnd w:id="24"/>
       <w:r>
         <w:rPr>
           <w:b w:val="0"/>
@@ -12003,7 +11968,7 @@
           <w:szCs w:val="16"/>
         </w:rPr>
         <w:pict w14:anchorId="59255648">
-          <v:shape id="_x0000_i1071" type="#_x0000_t75" style="width:242.6pt;height:122.4pt">
+          <v:shape id="_x0000_i1099" type="#_x0000_t75" style="width:243pt;height:122.25pt">
             <v:imagedata r:id="rId57" o:title="exp3"/>
           </v:shape>
         </w:pict>
@@ -12019,6 +11984,7 @@
           <w:iCs/>
         </w:rPr>
       </w:pPr>
+      <w:bookmarkStart w:id="25" w:name="_Ref83852244"/>
       <w:r>
         <w:rPr>
           <w:b w:val="0"/>
@@ -12074,6 +12040,7 @@
         </w:rPr>
         <w:fldChar w:fldCharType="end"/>
       </w:r>
+      <w:bookmarkEnd w:id="25"/>
       <w:r>
         <w:rPr>
           <w:b w:val="0"/>
@@ -12087,16 +12054,135 @@
     <w:p>
       <w:pPr>
         <w:pStyle w:val="Heading1"/>
-        <w:rPr>
-          <w:color w:val="FF0000"/>
-        </w:rPr>
-      </w:pPr>
-      <w:r>
-        <w:rPr>
-          <w:color w:val="FF0000"/>
-        </w:rPr>
+      </w:pPr>
+      <w:r>
         <w:t>Conclusion</w:t>
       </w:r>
+      <w:r>
+        <w:t>:</w:t>
+      </w:r>
+    </w:p>
+    <w:p>
+      <w:pPr>
+        <w:pStyle w:val="BodyText"/>
+        <w:rPr>
+          <w:lang w:val="en-US"/>
+        </w:rPr>
+      </w:pPr>
+      <w:r>
+        <w:rPr>
+          <w:lang w:val="en-US"/>
+        </w:rPr>
+        <w:t xml:space="preserve">The project has created a pipeline for classifying reflected </w:t>
+      </w:r>
+      <w:r>
+        <w:rPr>
+          <w:lang w:val="en-US"/>
+        </w:rPr>
+        <w:t xml:space="preserve">signal of Data Objects. Through this project, formulation of spectrogram had been implemented in a </w:t>
+      </w:r>
+      <w:proofErr w:type="spellStart"/>
+      <w:r>
+        <w:rPr>
+          <w:lang w:val="en-US"/>
+        </w:rPr>
+        <w:t>Matlab</w:t>
+      </w:r>
+      <w:proofErr w:type="spellEnd"/>
+      <w:r>
+        <w:rPr>
+          <w:lang w:val="en-US"/>
+        </w:rPr>
+        <w:t xml:space="preserve"> environment. A CNN model was used for the </w:t>
+      </w:r>
+      <w:r>
+        <w:rPr>
+          <w:lang w:val="en-US"/>
+        </w:rPr>
+        <w:t>classification of the samples</w:t>
+      </w:r>
+      <w:r>
+        <w:rPr>
+          <w:lang w:val="en-US"/>
+        </w:rPr>
+        <w:t>.</w:t>
+      </w:r>
+      <w:r>
+        <w:rPr>
+          <w:lang w:val="en-US"/>
+        </w:rPr>
+        <w:t xml:space="preserve"> </w:t>
+      </w:r>
+      <w:r>
+        <w:rPr>
+          <w:lang w:val="en-US"/>
+        </w:rPr>
+        <w:t xml:space="preserve">The project also ended up creating an GUI for an interactive session when working with the time series of object reflected signal. The result output of this project didn’t reach a high accuracy, it stopped about 79-81%. The similarity in the testing dataset </w:t>
+      </w:r>
+      <w:proofErr w:type="spellStart"/>
+      <w:r>
+        <w:rPr>
+          <w:lang w:val="en-US"/>
+        </w:rPr>
+        <w:t>T_Files</w:t>
+      </w:r>
+      <w:proofErr w:type="spellEnd"/>
+      <w:r>
+        <w:rPr>
+          <w:lang w:val="en-US"/>
+        </w:rPr>
+        <w:t xml:space="preserve"> also raised inconsistency in prediction of the Labels using the trained sample network. </w:t>
+      </w:r>
+    </w:p>
+    <w:p>
+      <w:pPr>
+        <w:pStyle w:val="BodyText"/>
+        <w:rPr>
+          <w:lang w:val="en-US"/>
+        </w:rPr>
+      </w:pPr>
+      <w:r>
+        <w:rPr>
+          <w:lang w:val="en-US"/>
+        </w:rPr>
+        <w:t>The project possesses great potential in training/ classifying</w:t>
+      </w:r>
+      <w:r>
+        <w:rPr>
+          <w:lang w:val="en-US"/>
+        </w:rPr>
+        <w:t xml:space="preserve"> object</w:t>
+      </w:r>
+      <w:r>
+        <w:rPr>
+          <w:lang w:val="en-US"/>
+        </w:rPr>
+        <w:t xml:space="preserve"> </w:t>
+      </w:r>
+      <w:r>
+        <w:rPr>
+          <w:lang w:val="en-US"/>
+        </w:rPr>
+        <w:t>reflected signal. The work has already discussed about some option</w:t>
+      </w:r>
+      <w:r>
+        <w:rPr>
+          <w:lang w:val="en-US"/>
+        </w:rPr>
+        <w:t>s</w:t>
+      </w:r>
+      <w:r>
+        <w:rPr>
+          <w:lang w:val="en-US"/>
+        </w:rPr>
+        <w:t xml:space="preserve"> that is available for tweaking of the CNN before the learning</w:t>
+      </w:r>
+      <w:r>
+        <w:rPr>
+          <w:lang w:val="en-US"/>
+        </w:rPr>
+        <w:t>. With more time, computing power and experiments, the current model is able achieve even more accuracy in predicting Object reflected signals.</w:t>
+      </w:r>
     </w:p>
     <w:p>
       <w:pPr>
@@ -12159,7 +12245,10 @@
         </w:rPr>
       </w:pPr>
       <w:r>
-        <w:t>It is also worth mentioning here that CNN can work with multiple representations of a signal. Aka. It can take 2 or more spectrograms as input for 1 label. This method also includes modification in the export of spectrogram. However, the step for including this code is not yet applied to the current state of the project</w:t>
+        <w:t xml:space="preserve">It is also worth mentioning here that CNN can work with multiple representations of a signal. Aka. It can take 2 or </w:t>
+      </w:r>
+      <w:r>
+        <w:t>more spectrograms as input for 1 label. This method also includes modification in the export of spectrogram. However, the step for including this code is not yet applied to the current state of the project</w:t>
       </w:r>
       <w:r>
         <w:rPr>
@@ -12218,15 +12307,7 @@
         </w:rPr>
       </w:pPr>
       <w:r>
-        <w:t xml:space="preserve">A notice here is that CNN may performs in lesser accuracy than the state-of-the-art technology in predicting real-time stream such as LSTM or RNN. Which is also </w:t>
-      </w:r>
-      <w:proofErr w:type="spellStart"/>
-      <w:r>
-        <w:t>a</w:t>
-      </w:r>
-      <w:proofErr w:type="spellEnd"/>
-      <w:r>
-        <w:t xml:space="preserve"> open path for development</w:t>
+        <w:t>A notice here is that CNN may performs in lesser accuracy than the state-of-the-art technology in predicting real-time stream such as LSTM or RNN. Which is also a open path for development</w:t>
       </w:r>
       <w:r>
         <w:rPr>
@@ -12293,7 +12374,7 @@
           <w:rStyle w:val="selectable"/>
         </w:rPr>
       </w:pPr>
-      <w:bookmarkStart w:id="22" w:name="_Ref82822907"/>
+      <w:bookmarkStart w:id="26" w:name="_Ref82822907"/>
       <w:r>
         <w:rPr>
           <w:rStyle w:val="selectable"/>
@@ -12338,15 +12419,12 @@
         </w:rPr>
         <w:t>.</w:t>
       </w:r>
-      <w:bookmarkEnd w:id="22"/>
+      <w:bookmarkEnd w:id="26"/>
     </w:p>
     <w:p>
       <w:pPr>
         <w:pStyle w:val="references"/>
         <w:ind w:left="354" w:hanging="354"/>
-        <w:rPr>
-          <w:rStyle w:val="selectable"/>
-        </w:rPr>
       </w:pPr>
       <w:r>
         <w:t>D. Gabor, Theory of Communication, Part 1, J. Inst. of Elect. Eng. Part III, Radio and Communication, vol 93, p. 429 1946 (</w:t>
@@ -12366,6 +12444,35 @@
     <w:p>
       <w:pPr>
         <w:pStyle w:val="references"/>
+        <w:ind w:left="354" w:hanging="354"/>
+      </w:pPr>
+      <w:r>
+        <w:t xml:space="preserve">Nathan Kutz, “Time Frequency Analysis &amp; Gabor Transforms” belongs the online course” Inferring Structure of Complex System” lecture [Online] available at </w:t>
+      </w:r>
+      <w:r>
+        <w:t>)</w:t>
+      </w:r>
+      <w:hyperlink r:id="rId59" w:history="1">
+        <w:r>
+          <w:rPr>
+            <w:rStyle w:val="Hyperlink"/>
+          </w:rPr>
+          <w:t>https://www.youtube.com/watch?v=4WWvvMkFTw0</w:t>
+        </w:r>
+      </w:hyperlink>
+      <w:r>
+        <w:rPr>
+          <w:rStyle w:val="Hyperlink"/>
+        </w:rPr>
+        <w:t>)</w:t>
+      </w:r>
+      <w:r>
+        <w:t xml:space="preserve"> </w:t>
+      </w:r>
+    </w:p>
+    <w:p>
+      <w:pPr>
+        <w:pStyle w:val="references"/>
         <w:numPr>
           <w:ilvl w:val="0"/>
           <w:numId w:val="0"/>
@@ -12531,6 +12638,313 @@
       </w:pPr>
     </w:p>
     <w:p/>
+    <w:p/>
+    <w:p/>
+    <w:p/>
+    <w:p>
+      <w:pPr>
+        <w:keepNext/>
+      </w:pPr>
+      <w:r>
+        <w:lastRenderedPageBreak/>
+        <w:pict w14:anchorId="6A695474">
+          <v:shape id="_x0000_i1073" type="#_x0000_t75" style="width:505.5pt;height:274.5pt">
+            <v:imagedata r:id="rId60" o:title=""/>
+          </v:shape>
+        </w:pict>
+      </w:r>
+    </w:p>
+    <w:p>
+      <w:pPr>
+        <w:pStyle w:val="Caption"/>
+        <w:rPr>
+          <w:b w:val="0"/>
+          <w:bCs w:val="0"/>
+          <w:i/>
+          <w:iCs/>
+        </w:rPr>
+      </w:pPr>
+      <w:r>
+        <w:rPr>
+          <w:b w:val="0"/>
+          <w:bCs w:val="0"/>
+          <w:i/>
+          <w:iCs/>
+        </w:rPr>
+        <w:t xml:space="preserve">Figure </w:t>
+      </w:r>
+      <w:r>
+        <w:rPr>
+          <w:b w:val="0"/>
+          <w:bCs w:val="0"/>
+          <w:i/>
+          <w:iCs/>
+        </w:rPr>
+        <w:fldChar w:fldCharType="begin"/>
+      </w:r>
+      <w:r>
+        <w:rPr>
+          <w:b w:val="0"/>
+          <w:bCs w:val="0"/>
+          <w:i/>
+          <w:iCs/>
+        </w:rPr>
+        <w:instrText xml:space="preserve"> SEQ Figure \* ARABIC </w:instrText>
+      </w:r>
+      <w:r>
+        <w:rPr>
+          <w:b w:val="0"/>
+          <w:bCs w:val="0"/>
+          <w:i/>
+          <w:iCs/>
+        </w:rPr>
+        <w:fldChar w:fldCharType="separate"/>
+      </w:r>
+      <w:r>
+        <w:rPr>
+          <w:b w:val="0"/>
+          <w:bCs w:val="0"/>
+          <w:i/>
+          <w:iCs/>
+          <w:noProof/>
+        </w:rPr>
+        <w:t>33</w:t>
+      </w:r>
+      <w:r>
+        <w:rPr>
+          <w:b w:val="0"/>
+          <w:bCs w:val="0"/>
+          <w:i/>
+          <w:iCs/>
+        </w:rPr>
+        <w:fldChar w:fldCharType="end"/>
+      </w:r>
+      <w:r>
+        <w:rPr>
+          <w:b w:val="0"/>
+          <w:bCs w:val="0"/>
+          <w:i/>
+          <w:iCs/>
+        </w:rPr>
+        <w:t xml:space="preserve"> </w:t>
+      </w:r>
+      <w:proofErr w:type="spellStart"/>
+      <w:r>
+        <w:rPr>
+          <w:b w:val="0"/>
+          <w:bCs w:val="0"/>
+          <w:i/>
+          <w:iCs/>
+        </w:rPr>
+        <w:t>Traing</w:t>
+      </w:r>
+      <w:proofErr w:type="spellEnd"/>
+      <w:r>
+        <w:rPr>
+          <w:b w:val="0"/>
+          <w:bCs w:val="0"/>
+          <w:i/>
+          <w:iCs/>
+        </w:rPr>
+        <w:t xml:space="preserve"> Run with </w:t>
+      </w:r>
+      <w:proofErr w:type="spellStart"/>
+      <w:r>
+        <w:rPr>
+          <w:b w:val="0"/>
+          <w:bCs w:val="0"/>
+          <w:i/>
+          <w:iCs/>
+        </w:rPr>
+        <w:t>test_net</w:t>
+      </w:r>
+      <w:proofErr w:type="spellEnd"/>
+      <w:r>
+        <w:rPr>
+          <w:b w:val="0"/>
+          <w:bCs w:val="0"/>
+          <w:i/>
+          <w:iCs/>
+        </w:rPr>
+        <w:t>.</w:t>
+      </w:r>
+    </w:p>
+    <w:p/>
+    <w:p>
+      <w:pPr>
+        <w:keepNext/>
+      </w:pPr>
+      <w:r>
+        <w:pict w14:anchorId="254FFBA9">
+          <v:shape id="_x0000_i1075" type="#_x0000_t75" style="width:506.25pt;height:271.5pt">
+            <v:imagedata r:id="rId61" o:title=""/>
+          </v:shape>
+        </w:pict>
+      </w:r>
+    </w:p>
+    <w:p>
+      <w:pPr>
+        <w:pStyle w:val="Caption"/>
+        <w:rPr>
+          <w:b w:val="0"/>
+          <w:bCs w:val="0"/>
+          <w:i/>
+          <w:iCs/>
+        </w:rPr>
+      </w:pPr>
+      <w:r>
+        <w:rPr>
+          <w:b w:val="0"/>
+          <w:bCs w:val="0"/>
+          <w:i/>
+          <w:iCs/>
+        </w:rPr>
+        <w:t xml:space="preserve">Figure </w:t>
+      </w:r>
+      <w:r>
+        <w:rPr>
+          <w:b w:val="0"/>
+          <w:bCs w:val="0"/>
+          <w:i/>
+          <w:iCs/>
+        </w:rPr>
+        <w:fldChar w:fldCharType="begin"/>
+      </w:r>
+      <w:r>
+        <w:rPr>
+          <w:b w:val="0"/>
+          <w:bCs w:val="0"/>
+          <w:i/>
+          <w:iCs/>
+        </w:rPr>
+        <w:instrText xml:space="preserve"> SEQ Figure \* ARABIC </w:instrText>
+      </w:r>
+      <w:r>
+        <w:rPr>
+          <w:b w:val="0"/>
+          <w:bCs w:val="0"/>
+          <w:i/>
+          <w:iCs/>
+        </w:rPr>
+        <w:fldChar w:fldCharType="separate"/>
+      </w:r>
+      <w:r>
+        <w:rPr>
+          <w:b w:val="0"/>
+          <w:bCs w:val="0"/>
+          <w:i/>
+          <w:iCs/>
+          <w:noProof/>
+        </w:rPr>
+        <w:t>34</w:t>
+      </w:r>
+      <w:r>
+        <w:rPr>
+          <w:b w:val="0"/>
+          <w:bCs w:val="0"/>
+          <w:i/>
+          <w:iCs/>
+        </w:rPr>
+        <w:fldChar w:fldCharType="end"/>
+      </w:r>
+      <w:r>
+        <w:rPr>
+          <w:b w:val="0"/>
+          <w:bCs w:val="0"/>
+          <w:i/>
+          <w:iCs/>
+        </w:rPr>
+        <w:t xml:space="preserve"> Training Run with net50.</w:t>
+      </w:r>
+    </w:p>
+    <w:p/>
+    <w:p>
+      <w:pPr>
+        <w:keepNext/>
+      </w:pPr>
+      <w:r>
+        <w:lastRenderedPageBreak/>
+        <w:pict w14:anchorId="5BF86567">
+          <v:shape id="_x0000_i1077" type="#_x0000_t75" style="width:505.5pt;height:276pt">
+            <v:imagedata r:id="rId62" o:title=""/>
+          </v:shape>
+        </w:pict>
+      </w:r>
+    </w:p>
+    <w:p>
+      <w:pPr>
+        <w:pStyle w:val="Caption"/>
+        <w:rPr>
+          <w:b w:val="0"/>
+          <w:bCs w:val="0"/>
+          <w:i/>
+          <w:iCs/>
+        </w:rPr>
+      </w:pPr>
+      <w:r>
+        <w:rPr>
+          <w:b w:val="0"/>
+          <w:bCs w:val="0"/>
+          <w:i/>
+          <w:iCs/>
+        </w:rPr>
+        <w:t xml:space="preserve">Figure </w:t>
+      </w:r>
+      <w:r>
+        <w:rPr>
+          <w:b w:val="0"/>
+          <w:bCs w:val="0"/>
+          <w:i/>
+          <w:iCs/>
+        </w:rPr>
+        <w:fldChar w:fldCharType="begin"/>
+      </w:r>
+      <w:r>
+        <w:rPr>
+          <w:b w:val="0"/>
+          <w:bCs w:val="0"/>
+          <w:i/>
+          <w:iCs/>
+        </w:rPr>
+        <w:instrText xml:space="preserve"> SEQ Figure \* ARABIC </w:instrText>
+      </w:r>
+      <w:r>
+        <w:rPr>
+          <w:b w:val="0"/>
+          <w:bCs w:val="0"/>
+          <w:i/>
+          <w:iCs/>
+        </w:rPr>
+        <w:fldChar w:fldCharType="separate"/>
+      </w:r>
+      <w:r>
+        <w:rPr>
+          <w:b w:val="0"/>
+          <w:bCs w:val="0"/>
+          <w:i/>
+          <w:iCs/>
+        </w:rPr>
+        <w:t>35</w:t>
+      </w:r>
+      <w:r>
+        <w:rPr>
+          <w:b w:val="0"/>
+          <w:bCs w:val="0"/>
+          <w:i/>
+          <w:iCs/>
+        </w:rPr>
+        <w:fldChar w:fldCharType="end"/>
+      </w:r>
+      <w:r>
+        <w:rPr>
+          <w:b w:val="0"/>
+          <w:bCs w:val="0"/>
+          <w:i/>
+          <w:iCs/>
+        </w:rPr>
+        <w:t xml:space="preserve"> Training Run of net80_20ep shows the saturation of accuracy in epochs 5,6.</w:t>
+      </w:r>
+    </w:p>
     <w:sectPr>
       <w:type w:val="continuous"/>
       <w:pgSz w:w="11906" w:h="16838" w:code="9"/>
@@ -12738,7 +13152,7 @@
                 <v:path o:extrusionok="f" gradientshapeok="t" o:connecttype="rect"/>
                 <o:lock v:ext="edit" aspectratio="t"/>
               </v:shapetype>
-              <v:shape id="Grafik 4" o:spid="_x0000_i1025" type="#_x0000_t75" style="width:95.8pt;height:49.85pt;visibility:visible">
+              <v:shape id="Grafik 4" o:spid="_x0000_i1025" type="#_x0000_t75" style="width:96pt;height:49.5pt;visibility:visible">
                 <v:imagedata r:id="rId1" o:title=""/>
               </v:shape>
             </w:pict>
@@ -15191,7 +15605,7 @@
     <w:rPrDefault>
       <w:rPr>
         <w:rFonts w:ascii="Times New Roman" w:eastAsia="SimSun" w:hAnsi="Times New Roman" w:cs="Times New Roman"/>
-        <w:lang w:val="en-US" w:eastAsia="en-US" w:bidi="ar-SA"/>
+        <w:lang w:val="en-DE" w:eastAsia="ja-JP" w:bidi="ar-SA"/>
       </w:rPr>
     </w:rPrDefault>
     <w:pPrDefault/>
@@ -15489,6 +15903,9 @@
     <w:pPr>
       <w:jc w:val="center"/>
     </w:pPr>
+    <w:rPr>
+      <w:lang w:val="en-US" w:eastAsia="en-US"/>
+    </w:rPr>
   </w:style>
   <w:style w:type="paragraph" w:styleId="Heading1">
     <w:name w:val="heading 1"/>
@@ -15647,6 +16064,7 @@
       <w:bCs/>
       <w:sz w:val="18"/>
       <w:szCs w:val="18"/>
+      <w:lang w:val="en-US" w:eastAsia="en-US"/>
     </w:rPr>
   </w:style>
   <w:style w:type="paragraph" w:customStyle="1" w:styleId="Affiliation">
@@ -15654,6 +16072,9 @@
     <w:pPr>
       <w:jc w:val="center"/>
     </w:pPr>
+    <w:rPr>
+      <w:lang w:val="en-US" w:eastAsia="en-US"/>
+    </w:rPr>
   </w:style>
   <w:style w:type="paragraph" w:customStyle="1" w:styleId="Author">
     <w:name w:val="Author"/>
@@ -15665,6 +16086,7 @@
       <w:noProof/>
       <w:sz w:val="22"/>
       <w:szCs w:val="22"/>
+      <w:lang w:val="en-US" w:eastAsia="en-US"/>
     </w:rPr>
   </w:style>
   <w:style w:type="paragraph" w:styleId="BodyText">
@@ -15737,6 +16159,7 @@
       <w:noProof/>
       <w:sz w:val="16"/>
       <w:szCs w:val="16"/>
+      <w:lang w:val="en-US" w:eastAsia="en-US"/>
     </w:rPr>
   </w:style>
   <w:style w:type="paragraph" w:customStyle="1" w:styleId="footnote">
@@ -15751,6 +16174,7 @@
     <w:rPr>
       <w:sz w:val="16"/>
       <w:szCs w:val="16"/>
+      <w:lang w:val="en-US" w:eastAsia="en-US"/>
     </w:rPr>
   </w:style>
   <w:style w:type="paragraph" w:customStyle="1" w:styleId="papersubtitle">
@@ -15764,6 +16188,7 @@
       <w:noProof/>
       <w:sz w:val="28"/>
       <w:szCs w:val="28"/>
+      <w:lang w:val="en-US" w:eastAsia="en-US"/>
     </w:rPr>
   </w:style>
   <w:style w:type="paragraph" w:customStyle="1" w:styleId="papertitle">
@@ -15777,6 +16202,7 @@
       <w:noProof/>
       <w:sz w:val="48"/>
       <w:szCs w:val="48"/>
+      <w:lang w:val="en-US" w:eastAsia="en-US"/>
     </w:rPr>
   </w:style>
   <w:style w:type="paragraph" w:customStyle="1" w:styleId="references">
@@ -15793,6 +16219,7 @@
       <w:noProof/>
       <w:sz w:val="16"/>
       <w:szCs w:val="16"/>
+      <w:lang w:val="en-US" w:eastAsia="en-US"/>
     </w:rPr>
   </w:style>
   <w:style w:type="paragraph" w:customStyle="1" w:styleId="sponsors">
@@ -15807,6 +16234,7 @@
     <w:rPr>
       <w:sz w:val="16"/>
       <w:szCs w:val="16"/>
+      <w:lang w:val="en-US" w:eastAsia="en-US"/>
     </w:rPr>
   </w:style>
   <w:style w:type="paragraph" w:customStyle="1" w:styleId="tablecolhead">
@@ -15838,6 +16266,7 @@
       <w:noProof/>
       <w:sz w:val="16"/>
       <w:szCs w:val="16"/>
+      <w:lang w:val="en-US" w:eastAsia="en-US"/>
     </w:rPr>
   </w:style>
   <w:style w:type="paragraph" w:customStyle="1" w:styleId="tablefootnote">
@@ -15854,6 +16283,7 @@
     <w:rPr>
       <w:sz w:val="12"/>
       <w:szCs w:val="12"/>
+      <w:lang w:val="en-US" w:eastAsia="en-US"/>
     </w:rPr>
   </w:style>
   <w:style w:type="paragraph" w:customStyle="1" w:styleId="tablehead">
@@ -15870,6 +16300,7 @@
       <w:noProof/>
       <w:sz w:val="16"/>
       <w:szCs w:val="16"/>
+      <w:lang w:val="en-US" w:eastAsia="en-US"/>
     </w:rPr>
   </w:style>
   <w:style w:type="paragraph" w:customStyle="1" w:styleId="Keywords">

</xml_diff>